<commit_message>
Solution to penultimate question
</commit_message>
<xml_diff>
--- a/Solutions/Solution_4.docx
+++ b/Solutions/Solution_4.docx
@@ -6180,6 +6180,395 @@
     <w:p>
       <w:pPr>
         <w:numPr>
+          <w:numId w:val="1"/>
+          <w:ilvl w:val="0"/>
+        </w:numPr>
+      </w:pPr>
+      <w:r>
+        <w:rPr>
+          <w:b/>
+        </w:rPr>
+        <w:t xml:space="preserve">Solution</w:t>
+      </w:r>
+    </w:p>
+    <w:p>
+      <w:pPr>
+        <w:numPr>
+          <w:numId w:val="1"/>
+          <w:ilvl w:val="0"/>
+        </w:numPr>
+      </w:pPr>
+      <w:r>
+        <w:t xml:space="preserve">The described game is akin to the following game:</w:t>
+      </w:r>
+    </w:p>
+    <w:p>
+      <w:pPr>
+        <w:numPr>
+          <w:numId w:val="1"/>
+          <w:ilvl w:val="0"/>
+        </w:numPr>
+      </w:pPr>
+      <m:oMathPara>
+        <m:oMathParaPr>
+          <m:jc m:val="center"/>
+        </m:oMathParaPr>
+        <m:oMath>
+          <m:d>
+            <m:dPr>
+              <m:begChr m:val="("/>
+              <m:endChr m:val=")"/>
+              <m:grow/>
+            </m:dPr>
+            <m:e>
+              <m:m>
+                <m:mPr>
+                  <m:baseJc m:val="center"/>
+                  <m:plcHide m:val="on"/>
+                  <m:mcs>
+                    <m:mc>
+                      <m:mcPr>
+                        <m:mcJc m:val="left"/>
+                      </m:mcPr>
+                    </m:mc>
+                    <m:mc>
+                      <m:mcPr>
+                        <m:mcJc m:val="left"/>
+                      </m:mcPr>
+                    </m:mc>
+                  </m:mcs>
+                </m:mPr>
+                <m:mr>
+                  <m:e>
+                    <m:r>
+                      <m:rPr/>
+                      <m:t>(</m:t>
+                    </m:r>
+                    <m:r>
+                      <m:rPr/>
+                      <m:t>5</m:t>
+                    </m:r>
+                    <m:r>
+                      <m:rPr/>
+                      <m:t>/</m:t>
+                    </m:r>
+                    <m:r>
+                      <m:rPr/>
+                      <m:t>2</m:t>
+                    </m:r>
+                    <m:r>
+                      <m:rPr/>
+                      <m:t>,</m:t>
+                    </m:r>
+                    <m:r>
+                      <m:rPr/>
+                      <m:t>1</m:t>
+                    </m:r>
+                    <m:r>
+                      <m:rPr/>
+                      <m:t>)</m:t>
+                    </m:r>
+                  </m:e>
+                  <m:e>
+                    <m:r>
+                      <m:rPr/>
+                      <m:t>(</m:t>
+                    </m:r>
+                    <m:r>
+                      <m:rPr/>
+                      <m:t>0</m:t>
+                    </m:r>
+                    <m:r>
+                      <m:rPr/>
+                      <m:t>,</m:t>
+                    </m:r>
+                    <m:r>
+                      <m:rPr/>
+                      <m:t>0</m:t>
+                    </m:r>
+                    <m:r>
+                      <m:rPr/>
+                      <m:t>)</m:t>
+                    </m:r>
+                  </m:e>
+                  <m:e>
+                    <m:r>
+                      <m:rPr/>
+                      <m:t>(</m:t>
+                    </m:r>
+                    <m:r>
+                      <m:rPr/>
+                      <m:t>1</m:t>
+                    </m:r>
+                    <m:r>
+                      <m:rPr/>
+                      <m:t>,</m:t>
+                    </m:r>
+                    <m:r>
+                      <m:rPr/>
+                      <m:t>5</m:t>
+                    </m:r>
+                    <m:r>
+                      <m:rPr/>
+                      <m:t>/</m:t>
+                    </m:r>
+                    <m:r>
+                      <m:rPr/>
+                      <m:t>2</m:t>
+                    </m:r>
+                    <m:r>
+                      <m:rPr/>
+                      <m:t>)</m:t>
+                    </m:r>
+                  </m:e>
+                </m:mr>
+                <m:mr>
+                  <m:e>
+                    <m:r>
+                      <m:rPr/>
+                      <m:t>(</m:t>
+                    </m:r>
+                    <m:r>
+                      <m:rPr/>
+                      <m:t>1</m:t>
+                    </m:r>
+                    <m:r>
+                      <m:rPr/>
+                      <m:t>,</m:t>
+                    </m:r>
+                    <m:r>
+                      <m:rPr/>
+                      <m:t>3</m:t>
+                    </m:r>
+                    <m:r>
+                      <m:rPr/>
+                      <m:t>/</m:t>
+                    </m:r>
+                    <m:r>
+                      <m:rPr/>
+                      <m:t>2</m:t>
+                    </m:r>
+                    <m:r>
+                      <m:rPr/>
+                      <m:t>)</m:t>
+                    </m:r>
+                  </m:e>
+                  <m:e>
+                    <m:r>
+                      <m:rPr/>
+                      <m:t>(</m:t>
+                    </m:r>
+                    <m:r>
+                      <m:rPr/>
+                      <m:t>−</m:t>
+                    </m:r>
+                    <m:r>
+                      <m:rPr/>
+                      <m:t>3</m:t>
+                    </m:r>
+                    <m:r>
+                      <m:rPr/>
+                      <m:t>/</m:t>
+                    </m:r>
+                    <m:r>
+                      <m:rPr/>
+                      <m:t>2</m:t>
+                    </m:r>
+                    <m:r>
+                      <m:rPr/>
+                      <m:t>,</m:t>
+                    </m:r>
+                    <m:r>
+                      <m:rPr/>
+                      <m:t>−</m:t>
+                    </m:r>
+                    <m:r>
+                      <m:rPr/>
+                      <m:t>1</m:t>
+                    </m:r>
+                    <m:r>
+                      <m:rPr/>
+                      <m:t>)</m:t>
+                    </m:r>
+                  </m:e>
+                  <m:e>
+                    <m:r>
+                      <m:rPr/>
+                      <m:t>(</m:t>
+                    </m:r>
+                    <m:r>
+                      <m:rPr/>
+                      <m:t>3</m:t>
+                    </m:r>
+                    <m:r>
+                      <m:rPr/>
+                      <m:t>/</m:t>
+                    </m:r>
+                    <m:r>
+                      <m:rPr/>
+                      <m:t>2</m:t>
+                    </m:r>
+                    <m:r>
+                      <m:rPr/>
+                      <m:t>,</m:t>
+                    </m:r>
+                    <m:r>
+                      <m:rPr/>
+                      <m:t>1</m:t>
+                    </m:r>
+                    <m:r>
+                      <m:rPr/>
+                      <m:t>)</m:t>
+                    </m:r>
+                  </m:e>
+                </m:mr>
+              </m:m>
+            </m:e>
+          </m:d>
+        </m:oMath>
+      </m:oMathPara>
+    </w:p>
+    <w:p>
+      <w:pPr>
+        <w:numPr>
+          <w:numId w:val="1"/>
+          <w:ilvl w:val="0"/>
+        </w:numPr>
+      </w:pPr>
+      <w:r>
+        <w:t xml:space="preserve">We see that</w:t>
+      </w:r>
+      <w:r>
+        <w:t xml:space="preserve"> </w:t>
+      </w:r>
+      <m:oMath>
+        <m:sSub>
+          <m:e>
+            <m:r>
+              <m:rPr/>
+              <m:t>s</m:t>
+            </m:r>
+          </m:e>
+          <m:sub>
+            <m:r>
+              <m:rPr/>
+              <m:t>2</m:t>
+            </m:r>
+          </m:sub>
+        </m:sSub>
+      </m:oMath>
+      <w:r>
+        <w:t xml:space="preserve"> </w:t>
+      </w:r>
+      <w:r>
+        <w:t xml:space="preserve">is dominated and sole the game using the equality of payoffs theorem to give the following Nash equilibrium:</w:t>
+      </w:r>
+      <w:r>
+        <w:t xml:space="preserve"> </w:t>
+      </w:r>
+    </w:p>
+    <w:p>
+      <w:pPr>
+        <w:numPr>
+          <w:numId w:val="1"/>
+          <w:ilvl w:val="0"/>
+        </w:numPr>
+      </w:pPr>
+      <m:oMathPara>
+        <m:oMathParaPr>
+          <m:jc m:val="center"/>
+        </m:oMathParaPr>
+        <m:oMath>
+          <m:r>
+            <m:rPr/>
+            <m:t>(</m:t>
+          </m:r>
+          <m:r>
+            <m:rPr/>
+            <m:t>(</m:t>
+          </m:r>
+          <m:r>
+            <m:rPr/>
+            <m:t>1</m:t>
+          </m:r>
+          <m:r>
+            <m:rPr/>
+            <m:t>/</m:t>
+          </m:r>
+          <m:r>
+            <m:rPr/>
+            <m:t>4</m:t>
+          </m:r>
+          <m:r>
+            <m:rPr/>
+            <m:t>,</m:t>
+          </m:r>
+          <m:r>
+            <m:rPr/>
+            <m:t>3</m:t>
+          </m:r>
+          <m:r>
+            <m:rPr/>
+            <m:t>/</m:t>
+          </m:r>
+          <m:r>
+            <m:rPr/>
+            <m:t>4</m:t>
+          </m:r>
+          <m:r>
+            <m:rPr/>
+            <m:t>)</m:t>
+          </m:r>
+          <m:r>
+            <m:rPr/>
+            <m:t>,</m:t>
+          </m:r>
+          <m:r>
+            <m:rPr/>
+            <m:t>(</m:t>
+          </m:r>
+          <m:r>
+            <m:rPr/>
+            <m:t>1</m:t>
+          </m:r>
+          <m:r>
+            <m:rPr/>
+            <m:t>/</m:t>
+          </m:r>
+          <m:r>
+            <m:rPr/>
+            <m:t>4</m:t>
+          </m:r>
+          <m:r>
+            <m:rPr/>
+            <m:t>,</m:t>
+          </m:r>
+          <m:r>
+            <m:rPr/>
+            <m:t>3</m:t>
+          </m:r>
+          <m:r>
+            <m:rPr/>
+            <m:t>/</m:t>
+          </m:r>
+          <m:r>
+            <m:rPr/>
+            <m:t>4</m:t>
+          </m:r>
+          <m:r>
+            <m:rPr/>
+            <m:t>)</m:t>
+          </m:r>
+          <m:r>
+            <m:rPr/>
+            <m:t>)</m:t>
+          </m:r>
+        </m:oMath>
+      </m:oMathPara>
+    </w:p>
+    <w:p>
+      <w:pPr>
+        <w:numPr>
           <w:numId w:val="2"/>
           <w:ilvl w:val="0"/>
         </w:numPr>
@@ -6207,28 +6596,788 @@
       <w:pPr>
         <w:numPr>
           <w:numId w:val="5"/>
+          <w:ilvl w:val="1"/>
+        </w:numPr>
+      </w:pPr>
+      <w:r>
+        <w:t xml:space="preserve">What are the expected utilities to the employer and the employee?</w:t>
+      </w:r>
+    </w:p>
+    <w:p>
+      <w:pPr>
+        <w:numPr>
+          <w:numId w:val="1"/>
           <w:ilvl w:val="0"/>
         </w:numPr>
       </w:pPr>
       <w:r>
-        <w:t xml:space="preserve">What are the expected utilities to the employer and the employee?</w:t>
+        <w:rPr>
+          <w:b/>
+        </w:rPr>
+        <w:t xml:space="preserve">Solution</w:t>
       </w:r>
     </w:p>
     <w:p>
       <w:pPr>
         <w:numPr>
-          <w:numId w:val="5"/>
+          <w:numId w:val="1"/>
           <w:ilvl w:val="0"/>
         </w:numPr>
       </w:pPr>
       <w:r>
-        <w:t xml:space="preserve">Obtain a condition for which the employer should offer a bonus.</w:t>
+        <w:t xml:space="preserve">Repeating the analysis, we see that the employee will carry out a high effort iff:</w:t>
       </w:r>
     </w:p>
     <w:p>
       <w:pPr>
         <w:numPr>
+          <w:numId w:val="1"/>
+          <w:ilvl w:val="0"/>
+        </w:numPr>
+      </w:pPr>
+      <m:oMathPara>
+        <m:oMathParaPr>
+          <m:jc m:val="center"/>
+        </m:oMathParaPr>
+        <m:oMath>
+          <m:r>
+            <m:rPr/>
+            <m:t>p</m:t>
+          </m:r>
+          <m:r>
+            <m:rPr/>
+            <m:t>(</m:t>
+          </m:r>
+          <m:r>
+            <m:rPr/>
+            <m:t>ω</m:t>
+          </m:r>
+          <m:r>
+            <m:rPr/>
+            <m:t>+</m:t>
+          </m:r>
+          <m:r>
+            <m:rPr/>
+            <m:t>B</m:t>
+          </m:r>
+          <m:r>
+            <m:rPr/>
+            <m:t>−</m:t>
+          </m:r>
+          <m:r>
+            <m:rPr/>
+            <m:t>1</m:t>
+          </m:r>
+          <m:sSup>
+            <m:e>
+              <m:r>
+                <m:rPr/>
+                <m:t>)</m:t>
+              </m:r>
+            </m:e>
+            <m:sup>
+              <m:r>
+                <m:rPr/>
+                <m:t>α</m:t>
+              </m:r>
+            </m:sup>
+          </m:sSup>
+          <m:r>
+            <m:rPr/>
+            <m:t>+</m:t>
+          </m:r>
+          <m:r>
+            <m:rPr/>
+            <m:t>(</m:t>
+          </m:r>
+          <m:r>
+            <m:rPr/>
+            <m:t>1</m:t>
+          </m:r>
+          <m:r>
+            <m:rPr/>
+            <m:t>−</m:t>
+          </m:r>
+          <m:r>
+            <m:rPr/>
+            <m:t>p</m:t>
+          </m:r>
+          <m:r>
+            <m:rPr/>
+            <m:t>)</m:t>
+          </m:r>
+          <m:r>
+            <m:rPr/>
+            <m:t>(</m:t>
+          </m:r>
+          <m:r>
+            <m:rPr/>
+            <m:t>ω</m:t>
+          </m:r>
+          <m:r>
+            <m:rPr/>
+            <m:t>−</m:t>
+          </m:r>
+          <m:r>
+            <m:rPr/>
+            <m:t>1</m:t>
+          </m:r>
+          <m:sSup>
+            <m:e>
+              <m:r>
+                <m:rPr/>
+                <m:t>)</m:t>
+              </m:r>
+            </m:e>
+            <m:sup>
+              <m:r>
+                <m:rPr/>
+                <m:t>α</m:t>
+              </m:r>
+            </m:sup>
+          </m:sSup>
+          <m:r>
+            <m:rPr/>
+            <m:t>≥</m:t>
+          </m:r>
+          <m:sSup>
+            <m:e>
+              <m:r>
+                <m:rPr/>
+                <m:t>ω</m:t>
+              </m:r>
+            </m:e>
+            <m:sup>
+              <m:r>
+                <m:rPr/>
+                <m:t>α</m:t>
+              </m:r>
+            </m:sup>
+          </m:sSup>
+        </m:oMath>
+      </m:oMathPara>
+    </w:p>
+    <w:p>
+      <w:pPr>
+        <w:numPr>
+          <w:numId w:val="1"/>
+          <w:ilvl w:val="0"/>
+        </w:numPr>
+      </w:pPr>
+      <w:r>
+        <w:t xml:space="preserve">Following the same argument as in the notes we arrive at:</w:t>
+      </w:r>
+    </w:p>
+    <w:p>
+      <w:pPr>
+        <w:numPr>
+          <w:numId w:val="1"/>
+          <w:ilvl w:val="0"/>
+        </w:numPr>
+      </w:pPr>
+      <m:oMathPara>
+        <m:oMathParaPr>
+          <m:jc m:val="center"/>
+        </m:oMathParaPr>
+        <m:oMath>
+          <m:r>
+            <m:rPr/>
+            <m:t>p</m:t>
+          </m:r>
+          <m:r>
+            <m:rPr/>
+            <m:t>(</m:t>
+          </m:r>
+          <m:r>
+            <m:rPr/>
+            <m:t>ω</m:t>
+          </m:r>
+          <m:r>
+            <m:rPr/>
+            <m:t>+</m:t>
+          </m:r>
+          <m:r>
+            <m:rPr/>
+            <m:t>B</m:t>
+          </m:r>
+          <m:r>
+            <m:rPr/>
+            <m:t>−</m:t>
+          </m:r>
+          <m:r>
+            <m:rPr/>
+            <m:t>1</m:t>
+          </m:r>
+          <m:sSup>
+            <m:e>
+              <m:r>
+                <m:rPr/>
+                <m:t>)</m:t>
+              </m:r>
+            </m:e>
+            <m:sup>
+              <m:r>
+                <m:rPr/>
+                <m:t>α</m:t>
+              </m:r>
+            </m:sup>
+          </m:sSup>
+          <m:r>
+            <m:rPr/>
+            <m:t>+</m:t>
+          </m:r>
+          <m:r>
+            <m:rPr/>
+            <m:t>(</m:t>
+          </m:r>
+          <m:r>
+            <m:rPr/>
+            <m:t>1</m:t>
+          </m:r>
+          <m:r>
+            <m:rPr/>
+            <m:t>−</m:t>
+          </m:r>
+          <m:r>
+            <m:rPr/>
+            <m:t>p</m:t>
+          </m:r>
+          <m:r>
+            <m:rPr/>
+            <m:t>)</m:t>
+          </m:r>
+          <m:r>
+            <m:rPr/>
+            <m:t>(</m:t>
+          </m:r>
+          <m:r>
+            <m:rPr/>
+            <m:t>ω</m:t>
+          </m:r>
+          <m:r>
+            <m:rPr/>
+            <m:t>−</m:t>
+          </m:r>
+          <m:r>
+            <m:rPr/>
+            <m:t>1</m:t>
+          </m:r>
+          <m:sSup>
+            <m:e>
+              <m:r>
+                <m:rPr/>
+                <m:t>)</m:t>
+              </m:r>
+            </m:e>
+            <m:sup>
+              <m:r>
+                <m:rPr/>
+                <m:t>α</m:t>
+              </m:r>
+            </m:sup>
+          </m:sSup>
+          <m:r>
+            <m:rPr/>
+            <m:t>=</m:t>
+          </m:r>
+          <m:r>
+            <m:rPr/>
+            <m:t>1</m:t>
+          </m:r>
+          <m:r>
+            <m:rPr/>
+            <m:t>=</m:t>
+          </m:r>
+          <m:r>
+            <m:rPr/>
+            <m:t>ω</m:t>
+          </m:r>
+        </m:oMath>
+      </m:oMathPara>
+    </w:p>
+    <w:p>
+      <w:pPr>
+        <w:numPr>
+          <w:numId w:val="1"/>
+          <w:ilvl w:val="0"/>
+        </w:numPr>
+      </w:pPr>
+      <w:r>
+        <w:t xml:space="preserve">thus:</w:t>
+      </w:r>
+    </w:p>
+    <w:p>
+      <w:pPr>
+        <w:numPr>
+          <w:numId w:val="1"/>
+          <w:ilvl w:val="0"/>
+        </w:numPr>
+      </w:pPr>
+      <m:oMathPara>
+        <m:oMathParaPr>
+          <m:jc m:val="center"/>
+        </m:oMathParaPr>
+        <m:oMath>
+          <m:r>
+            <m:rPr/>
+            <m:t>β</m:t>
+          </m:r>
+          <m:r>
+            <m:rPr/>
+            <m:t>=</m:t>
+          </m:r>
+          <m:r>
+            <m:rPr/>
+            <m:t>(</m:t>
+          </m:r>
+          <m:r>
+            <m:rPr/>
+            <m:t>1</m:t>
+          </m:r>
+          <m:r>
+            <m:rPr/>
+            <m:t>/</m:t>
+          </m:r>
+          <m:r>
+            <m:rPr/>
+            <m:t>p</m:t>
+          </m:r>
+          <m:sSup>
+            <m:e>
+              <m:r>
+                <m:rPr/>
+                <m:t>)</m:t>
+              </m:r>
+            </m:e>
+            <m:sup>
+              <m:r>
+                <m:rPr/>
+                <m:t>(</m:t>
+              </m:r>
+            </m:sup>
+          </m:sSup>
+          <m:r>
+            <m:rPr/>
+            <m:t>1</m:t>
+          </m:r>
+          <m:r>
+            <m:rPr/>
+            <m:t>/</m:t>
+          </m:r>
+          <m:r>
+            <m:rPr/>
+            <m:t>α</m:t>
+          </m:r>
+          <m:r>
+            <m:rPr/>
+            <m:t>)</m:t>
+          </m:r>
+        </m:oMath>
+      </m:oMathPara>
+    </w:p>
+    <w:p>
+      <w:pPr>
+        <w:numPr>
+          <w:numId w:val="1"/>
+          <w:ilvl w:val="0"/>
+        </w:numPr>
+      </w:pPr>
+      <w:r>
+        <w:t xml:space="preserve">The utilities are then:</w:t>
+      </w:r>
+    </w:p>
+    <w:p>
+      <w:pPr>
+        <w:numPr>
+          <w:numId w:val="1"/>
+          <w:ilvl w:val="0"/>
+        </w:numPr>
+      </w:pPr>
+      <w:r>
+        <w:t xml:space="preserve">Employer:</w:t>
+      </w:r>
+      <w:r>
+        <w:t xml:space="preserve"> </w:t>
+      </w:r>
+    </w:p>
+    <w:p>
+      <w:pPr>
+        <w:numPr>
+          <w:numId w:val="1"/>
+          <w:ilvl w:val="0"/>
+        </w:numPr>
+      </w:pPr>
+      <m:oMathPara>
+        <m:oMathParaPr>
+          <m:jc m:val="center"/>
+        </m:oMathParaPr>
+        <m:oMath>
+          <m:r>
+            <m:rPr/>
+            <m:t>p</m:t>
+          </m:r>
+          <m:r>
+            <m:rPr/>
+            <m:t>(</m:t>
+          </m:r>
+          <m:r>
+            <m:rPr/>
+            <m:t>K</m:t>
+          </m:r>
+          <m:r>
+            <m:rPr/>
+            <m:t>−</m:t>
+          </m:r>
+          <m:r>
+            <m:rPr/>
+            <m:t>1</m:t>
+          </m:r>
+          <m:r>
+            <m:rPr/>
+            <m:t>−</m:t>
+          </m:r>
+          <m:r>
+            <m:rPr/>
+            <m:t>(</m:t>
+          </m:r>
+          <m:r>
+            <m:rPr/>
+            <m:t>1</m:t>
+          </m:r>
+          <m:r>
+            <m:rPr/>
+            <m:t>/</m:t>
+          </m:r>
+          <m:r>
+            <m:rPr/>
+            <m:t>p</m:t>
+          </m:r>
+          <m:sSup>
+            <m:e>
+              <m:r>
+                <m:rPr/>
+                <m:t>)</m:t>
+              </m:r>
+            </m:e>
+            <m:sup>
+              <m:r>
+                <m:rPr/>
+                <m:t>(</m:t>
+              </m:r>
+            </m:sup>
+          </m:sSup>
+          <m:r>
+            <m:rPr/>
+            <m:t>1</m:t>
+          </m:r>
+          <m:r>
+            <m:rPr/>
+            <m:t>/</m:t>
+          </m:r>
+          <m:r>
+            <m:rPr/>
+            <m:t>α</m:t>
+          </m:r>
+          <m:r>
+            <m:rPr/>
+            <m:t>)</m:t>
+          </m:r>
+          <m:r>
+            <m:rPr/>
+            <m:t>)</m:t>
+          </m:r>
+          <m:r>
+            <m:rPr/>
+            <m:t>+</m:t>
+          </m:r>
+          <m:r>
+            <m:rPr/>
+            <m:t>(</m:t>
+          </m:r>
+          <m:r>
+            <m:rPr/>
+            <m:t>1</m:t>
+          </m:r>
+          <m:r>
+            <m:rPr/>
+            <m:t>−</m:t>
+          </m:r>
+          <m:r>
+            <m:rPr/>
+            <m:t>p</m:t>
+          </m:r>
+          <m:r>
+            <m:rPr/>
+            <m:t>)</m:t>
+          </m:r>
+          <m:r>
+            <m:rPr/>
+            <m:t>(</m:t>
+          </m:r>
+          <m:r>
+            <m:rPr/>
+            <m:t>κ</m:t>
+          </m:r>
+          <m:r>
+            <m:rPr/>
+            <m:t>−</m:t>
+          </m:r>
+          <m:r>
+            <m:rPr/>
+            <m:t>1</m:t>
+          </m:r>
+          <m:r>
+            <m:rPr/>
+            <m:t>)</m:t>
+          </m:r>
+        </m:oMath>
+      </m:oMathPara>
+    </w:p>
+    <w:p>
+      <w:pPr>
+        <w:numPr>
+          <w:numId w:val="1"/>
+          <w:ilvl w:val="0"/>
+        </w:numPr>
+      </w:pPr>
+      <w:r>
+        <w:t xml:space="preserve"> </w:t>
+      </w:r>
+      <w:r>
+        <w:t xml:space="preserve">Employee:</w:t>
+      </w:r>
+      <w:r>
+        <w:t xml:space="preserve"> </w:t>
+      </w:r>
+    </w:p>
+    <w:p>
+      <w:pPr>
+        <w:numPr>
+          <w:numId w:val="1"/>
+          <w:ilvl w:val="0"/>
+        </w:numPr>
+      </w:pPr>
+      <m:oMathPara>
+        <m:oMathParaPr>
+          <m:jc m:val="center"/>
+        </m:oMathParaPr>
+        <m:oMath>
+          <m:r>
+            <m:rPr/>
+            <m:t>1</m:t>
+          </m:r>
+        </m:oMath>
+      </m:oMathPara>
+    </w:p>
+    <w:p>
+      <w:pPr>
+        <w:numPr>
           <w:numId w:val="6"/>
+          <w:ilvl w:val="1"/>
+        </w:numPr>
+      </w:pPr>
+      <w:r>
+        <w:t xml:space="preserve">Obtain a condition for which the employer should offer a bonus.</w:t>
+      </w:r>
+    </w:p>
+    <w:p>
+      <w:pPr>
+        <w:numPr>
+          <w:numId w:val="1"/>
+          <w:ilvl w:val="0"/>
+        </w:numPr>
+      </w:pPr>
+      <w:r>
+        <w:rPr>
+          <w:b/>
+        </w:rPr>
+        <w:t xml:space="preserve">Solution</w:t>
+      </w:r>
+    </w:p>
+    <w:p>
+      <w:pPr>
+        <w:numPr>
+          <w:numId w:val="1"/>
+          <w:ilvl w:val="0"/>
+        </w:numPr>
+      </w:pPr>
+      <w:r>
+        <w:t xml:space="preserve">If no bonus is offered the employee has no incentive for a high effort thus</w:t>
+      </w:r>
+      <w:r>
+        <w:t xml:space="preserve"> </w:t>
+      </w:r>
+      <m:oMath>
+        <m:r>
+          <m:rPr/>
+          <m:t>κ</m:t>
+        </m:r>
+        <m:r>
+          <m:rPr/>
+          <m:t>=</m:t>
+        </m:r>
+        <m:r>
+          <m:rPr/>
+          <m:t>ω</m:t>
+        </m:r>
+        <m:r>
+          <m:rPr/>
+          <m:t>=</m:t>
+        </m:r>
+        <m:r>
+          <m:rPr/>
+          <m:t>1</m:t>
+        </m:r>
+      </m:oMath>
+      <w:r>
+        <w:t xml:space="preserve">, thus the employer should offer a bonus iff:</w:t>
+      </w:r>
+    </w:p>
+    <w:p>
+      <w:pPr>
+        <w:numPr>
+          <w:numId w:val="1"/>
+          <w:ilvl w:val="0"/>
+        </w:numPr>
+      </w:pPr>
+      <m:oMathPara>
+        <m:oMathParaPr>
+          <m:jc m:val="center"/>
+        </m:oMathParaPr>
+        <m:oMath>
+          <m:r>
+            <m:rPr/>
+            <m:t>p</m:t>
+          </m:r>
+          <m:r>
+            <m:rPr/>
+            <m:t>(</m:t>
+          </m:r>
+          <m:r>
+            <m:rPr/>
+            <m:t>K</m:t>
+          </m:r>
+          <m:r>
+            <m:rPr/>
+            <m:t>−</m:t>
+          </m:r>
+          <m:r>
+            <m:rPr/>
+            <m:t>1</m:t>
+          </m:r>
+          <m:r>
+            <m:rPr/>
+            <m:t>−</m:t>
+          </m:r>
+          <m:r>
+            <m:rPr/>
+            <m:t>(</m:t>
+          </m:r>
+          <m:r>
+            <m:rPr/>
+            <m:t>1</m:t>
+          </m:r>
+          <m:r>
+            <m:rPr/>
+            <m:t>/</m:t>
+          </m:r>
+          <m:r>
+            <m:rPr/>
+            <m:t>p</m:t>
+          </m:r>
+          <m:sSup>
+            <m:e>
+              <m:r>
+                <m:rPr/>
+                <m:t>)</m:t>
+              </m:r>
+            </m:e>
+            <m:sup>
+              <m:r>
+                <m:rPr/>
+                <m:t>(</m:t>
+              </m:r>
+            </m:sup>
+          </m:sSup>
+          <m:r>
+            <m:rPr/>
+            <m:t>1</m:t>
+          </m:r>
+          <m:r>
+            <m:rPr/>
+            <m:t>/</m:t>
+          </m:r>
+          <m:r>
+            <m:rPr/>
+            <m:t>α</m:t>
+          </m:r>
+          <m:r>
+            <m:rPr/>
+            <m:t>)</m:t>
+          </m:r>
+          <m:r>
+            <m:rPr/>
+            <m:t>)</m:t>
+          </m:r>
+          <m:r>
+            <m:rPr/>
+            <m:t>+</m:t>
+          </m:r>
+          <m:r>
+            <m:rPr/>
+            <m:t>(</m:t>
+          </m:r>
+          <m:r>
+            <m:rPr/>
+            <m:t>1</m:t>
+          </m:r>
+          <m:r>
+            <m:rPr/>
+            <m:t>−</m:t>
+          </m:r>
+          <m:r>
+            <m:rPr/>
+            <m:t>p</m:t>
+          </m:r>
+          <m:r>
+            <m:rPr/>
+            <m:t>)</m:t>
+          </m:r>
+          <m:r>
+            <m:rPr/>
+            <m:t>(</m:t>
+          </m:r>
+          <m:r>
+            <m:rPr/>
+            <m:t>κ</m:t>
+          </m:r>
+          <m:r>
+            <m:rPr/>
+            <m:t>−</m:t>
+          </m:r>
+          <m:r>
+            <m:rPr/>
+            <m:t>1</m:t>
+          </m:r>
+          <m:r>
+            <m:rPr/>
+            <m:t>)</m:t>
+          </m:r>
+          <m:r>
+            <m:rPr/>
+            <m:t>≥</m:t>
+          </m:r>
+          <m:r>
+            <m:rPr/>
+            <m:t>0</m:t>
+          </m:r>
+        </m:oMath>
+      </m:oMathPara>
+    </w:p>
+    <w:p>
+      <w:pPr>
+        <w:numPr>
+          <w:numId w:val="2"/>
           <w:ilvl w:val="0"/>
         </w:numPr>
       </w:pPr>
@@ -6412,7 +7561,7 @@
 <file path=word/numbering.xml><?xml version="1.0" encoding="utf-8"?>
 <w:numbering xmlns:w="http://schemas.openxmlformats.org/wordprocessingml/2006/main">
   <w:abstractNum w:abstractNumId="0">
-    <w:nsid w:val="c4db9b85"/>
+    <w:nsid w:val="5b1f5892"/>
     <w:multiLevelType w:val="multilevel"/>
     <w:lvl w:ilvl="0">
       <w:numFmt w:val="bullet"/>
@@ -6493,7 +7642,7 @@
     </w:lvl>
   </w:abstractNum>
   <w:abstractNum w:abstractNumId="2">
-    <w:nsid w:val="5834d0de"/>
+    <w:nsid w:val="bfd14198"/>
     <w:multiLevelType w:val="multilevel"/>
     <w:lvl w:ilvl="0">
       <w:start w:val="1"/>
@@ -6580,96 +7729,8 @@
       </w:pPr>
     </w:lvl>
   </w:abstractNum>
-  <w:abstractNum w:abstractNumId="4">
-    <w:nsid w:val="e25a56b4"/>
-    <w:multiLevelType w:val="multilevel"/>
-    <w:lvl w:ilvl="0">
-      <w:start w:val="5"/>
-      <w:numFmt w:val="decimal"/>
-      <w:lvlText w:val="%1."/>
-      <w:lvlJc w:val="left"/>
-      <w:pPr>
-        <w:tabs>
-          <w:tab w:val="num" w:pos="0"/>
-        </w:tabs>
-        <w:ind w:left="480" w:hanging="480"/>
-      </w:pPr>
-    </w:lvl>
-    <w:lvl w:ilvl="1">
-      <w:start w:val="5"/>
-      <w:numFmt w:val="decimal"/>
-      <w:lvlText w:val="%2."/>
-      <w:lvlJc w:val="left"/>
-      <w:pPr>
-        <w:tabs>
-          <w:tab w:val="num" w:pos="720"/>
-        </w:tabs>
-        <w:ind w:left="1200" w:hanging="480"/>
-      </w:pPr>
-    </w:lvl>
-    <w:lvl w:ilvl="2">
-      <w:start w:val="5"/>
-      <w:numFmt w:val="decimal"/>
-      <w:lvlText w:val="%3."/>
-      <w:lvlJc w:val="left"/>
-      <w:pPr>
-        <w:tabs>
-          <w:tab w:val="num" w:pos="1440"/>
-        </w:tabs>
-        <w:ind w:left="1920" w:hanging="480"/>
-      </w:pPr>
-    </w:lvl>
-    <w:lvl w:ilvl="3">
-      <w:start w:val="5"/>
-      <w:numFmt w:val="decimal"/>
-      <w:lvlText w:val="%4."/>
-      <w:lvlJc w:val="left"/>
-      <w:pPr>
-        <w:tabs>
-          <w:tab w:val="num" w:pos="2160"/>
-        </w:tabs>
-        <w:ind w:left="2640" w:hanging="480"/>
-      </w:pPr>
-    </w:lvl>
-    <w:lvl w:ilvl="4">
-      <w:start w:val="5"/>
-      <w:numFmt w:val="decimal"/>
-      <w:lvlText w:val="%5."/>
-      <w:lvlJc w:val="left"/>
-      <w:pPr>
-        <w:tabs>
-          <w:tab w:val="num" w:pos="2880"/>
-        </w:tabs>
-        <w:ind w:left="3360" w:hanging="480"/>
-      </w:pPr>
-    </w:lvl>
-    <w:lvl w:ilvl="5">
-      <w:start w:val="5"/>
-      <w:numFmt w:val="decimal"/>
-      <w:lvlText w:val="%6."/>
-      <w:lvlJc w:val="left"/>
-      <w:pPr>
-        <w:tabs>
-          <w:tab w:val="num" w:pos="3600"/>
-        </w:tabs>
-        <w:ind w:left="4080" w:hanging="480"/>
-      </w:pPr>
-    </w:lvl>
-    <w:lvl w:ilvl="6">
-      <w:start w:val="5"/>
-      <w:numFmt w:val="decimal"/>
-      <w:lvlText w:val="%7."/>
-      <w:lvlJc w:val="left"/>
-      <w:pPr>
-        <w:tabs>
-          <w:tab w:val="num" w:pos="4320"/>
-        </w:tabs>
-        <w:ind w:left="4800" w:hanging="480"/>
-      </w:pPr>
-    </w:lvl>
-  </w:abstractNum>
   <w:abstractNum w:abstractNumId="3">
-    <w:nsid w:val="4d8a903f"/>
+    <w:nsid w:val="1ecfafbd"/>
     <w:multiLevelType w:val="multilevel"/>
     <w:lvl w:ilvl="0">
       <w:start w:val="1"/>
@@ -6745,6 +7806,94 @@
     </w:lvl>
     <w:lvl w:ilvl="6">
       <w:start w:val="1"/>
+      <w:numFmt w:val="lowerRoman"/>
+      <w:lvlText w:val="%7."/>
+      <w:lvlJc w:val="left"/>
+      <w:pPr>
+        <w:tabs>
+          <w:tab w:val="num" w:pos="4320"/>
+        </w:tabs>
+        <w:ind w:left="4800" w:hanging="480"/>
+      </w:pPr>
+    </w:lvl>
+  </w:abstractNum>
+  <w:abstractNum w:abstractNumId="4">
+    <w:nsid w:val="5f993ef3"/>
+    <w:multiLevelType w:val="multilevel"/>
+    <w:lvl w:ilvl="0">
+      <w:start w:val="2"/>
+      <w:numFmt w:val="lowerRoman"/>
+      <w:lvlText w:val="%1."/>
+      <w:lvlJc w:val="left"/>
+      <w:pPr>
+        <w:tabs>
+          <w:tab w:val="num" w:pos="0"/>
+        </w:tabs>
+        <w:ind w:left="480" w:hanging="480"/>
+      </w:pPr>
+    </w:lvl>
+    <w:lvl w:ilvl="1">
+      <w:start w:val="2"/>
+      <w:numFmt w:val="lowerRoman"/>
+      <w:lvlText w:val="%2."/>
+      <w:lvlJc w:val="left"/>
+      <w:pPr>
+        <w:tabs>
+          <w:tab w:val="num" w:pos="720"/>
+        </w:tabs>
+        <w:ind w:left="1200" w:hanging="480"/>
+      </w:pPr>
+    </w:lvl>
+    <w:lvl w:ilvl="2">
+      <w:start w:val="2"/>
+      <w:numFmt w:val="lowerRoman"/>
+      <w:lvlText w:val="%3."/>
+      <w:lvlJc w:val="left"/>
+      <w:pPr>
+        <w:tabs>
+          <w:tab w:val="num" w:pos="1440"/>
+        </w:tabs>
+        <w:ind w:left="1920" w:hanging="480"/>
+      </w:pPr>
+    </w:lvl>
+    <w:lvl w:ilvl="3">
+      <w:start w:val="2"/>
+      <w:numFmt w:val="lowerRoman"/>
+      <w:lvlText w:val="%4."/>
+      <w:lvlJc w:val="left"/>
+      <w:pPr>
+        <w:tabs>
+          <w:tab w:val="num" w:pos="2160"/>
+        </w:tabs>
+        <w:ind w:left="2640" w:hanging="480"/>
+      </w:pPr>
+    </w:lvl>
+    <w:lvl w:ilvl="4">
+      <w:start w:val="2"/>
+      <w:numFmt w:val="lowerRoman"/>
+      <w:lvlText w:val="%5."/>
+      <w:lvlJc w:val="left"/>
+      <w:pPr>
+        <w:tabs>
+          <w:tab w:val="num" w:pos="2880"/>
+        </w:tabs>
+        <w:ind w:left="3360" w:hanging="480"/>
+      </w:pPr>
+    </w:lvl>
+    <w:lvl w:ilvl="5">
+      <w:start w:val="2"/>
+      <w:numFmt w:val="lowerRoman"/>
+      <w:lvlText w:val="%6."/>
+      <w:lvlJc w:val="left"/>
+      <w:pPr>
+        <w:tabs>
+          <w:tab w:val="num" w:pos="3600"/>
+        </w:tabs>
+        <w:ind w:left="4080" w:hanging="480"/>
+      </w:pPr>
+    </w:lvl>
+    <w:lvl w:ilvl="6">
+      <w:start w:val="2"/>
       <w:numFmt w:val="lowerRoman"/>
       <w:lvlText w:val="%7."/>
       <w:lvlJc w:val="left"/>
@@ -6858,25 +8007,25 @@
   <w:num w:numId="6">
     <w:abstractNumId w:val="4"/>
     <w:lvlOverride w:ilvl="0">
-      <w:startOverride w:val="5"/>
+      <w:startOverride w:val="2"/>
     </w:lvlOverride>
     <w:lvlOverride w:ilvl="1">
-      <w:startOverride w:val="5"/>
+      <w:startOverride w:val="2"/>
     </w:lvlOverride>
     <w:lvlOverride w:ilvl="2">
-      <w:startOverride w:val="5"/>
+      <w:startOverride w:val="2"/>
     </w:lvlOverride>
     <w:lvlOverride w:ilvl="3">
-      <w:startOverride w:val="5"/>
+      <w:startOverride w:val="2"/>
     </w:lvlOverride>
     <w:lvlOverride w:ilvl="4">
-      <w:startOverride w:val="5"/>
+      <w:startOverride w:val="2"/>
     </w:lvlOverride>
     <w:lvlOverride w:ilvl="5">
-      <w:startOverride w:val="5"/>
+      <w:startOverride w:val="2"/>
     </w:lvlOverride>
     <w:lvlOverride w:ilvl="6">
-      <w:startOverride w:val="5"/>
+      <w:startOverride w:val="2"/>
     </w:lvlOverride>
   </w:num>
 </w:numbering>

</xml_diff>

<commit_message>
Cherry picking I think
</commit_message>
<xml_diff>
--- a/Solutions/Solution_4.docx
+++ b/Solutions/Solution_4.docx
@@ -7382,7 +7382,7 @@
         </w:numPr>
       </w:pPr>
       <w:r>
-        <w:t xml:space="preserve">Obtain the Markov Nash equilibrium for the following games assuming</w:t>
+        <w:t xml:space="preserve">Obtain the Markov Nash equilibrium (in pure strategies if it exists) for the following games assuming</w:t>
       </w:r>
       <w:r>
         <w:t xml:space="preserve"> </w:t>
@@ -7414,6 +7414,12 @@
       </w:r>
     </w:p>
     <w:p>
+      <w:pPr>
+        <w:numPr>
+          <w:numId w:val="1"/>
+          <w:ilvl w:val="0"/>
+        </w:numPr>
+      </w:pPr>
       <w:r>
         <w:drawing>
           <wp:inline>
@@ -7460,6 +7466,1390 @@
         <w:cr/>
       </w:r>
       <w:r>
+        <w:t xml:space="preserve"> </w:t>
+      </w:r>
+      <w:r>
+        <w:rPr>
+          <w:b/>
+        </w:rPr>
+        <w:t xml:space="preserve">Solution</w:t>
+      </w:r>
+    </w:p>
+    <w:p>
+      <w:pPr>
+        <w:numPr>
+          <w:numId w:val="1"/>
+          <w:ilvl w:val="0"/>
+        </w:numPr>
+      </w:pPr>
+      <w:r>
+        <w:t xml:space="preserve">State</w:t>
+      </w:r>
+      <w:r>
+        <w:t xml:space="preserve"> </w:t>
+      </w:r>
+      <m:oMath>
+        <m:r>
+          <m:rPr/>
+          <m:t>y</m:t>
+        </m:r>
+      </m:oMath>
+      <w:r>
+        <w:t xml:space="preserve"> </w:t>
+      </w:r>
+      <w:r>
+        <w:t xml:space="preserve">gives no value to either player so we only need to consider state</w:t>
+      </w:r>
+      <w:r>
+        <w:t xml:space="preserve"> </w:t>
+      </w:r>
+      <m:oMath>
+        <m:r>
+          <m:rPr/>
+          <m:t>x</m:t>
+        </m:r>
+      </m:oMath>
+      <w:r>
+        <w:t xml:space="preserve">. Let the future gains to player 1 in state</w:t>
+      </w:r>
+      <w:r>
+        <w:t xml:space="preserve"> </w:t>
+      </w:r>
+      <m:oMath>
+        <m:r>
+          <m:rPr/>
+          <m:t>x</m:t>
+        </m:r>
+      </m:oMath>
+      <w:r>
+        <w:t xml:space="preserve"> </w:t>
+      </w:r>
+      <w:r>
+        <w:t xml:space="preserve">be</w:t>
+      </w:r>
+      <w:r>
+        <w:t xml:space="preserve"> </w:t>
+      </w:r>
+      <m:oMath>
+        <m:r>
+          <m:rPr/>
+          <m:t>u</m:t>
+        </m:r>
+      </m:oMath>
+      <w:r>
+        <w:t xml:space="preserve"> </w:t>
+      </w:r>
+      <w:r>
+        <w:t xml:space="preserve">and the future gains to player 2 in state</w:t>
+      </w:r>
+      <w:r>
+        <w:t xml:space="preserve"> </w:t>
+      </w:r>
+      <m:oMath>
+        <m:r>
+          <m:rPr/>
+          <m:t>x</m:t>
+        </m:r>
+      </m:oMath>
+      <w:r>
+        <w:t xml:space="preserve"> </w:t>
+      </w:r>
+      <w:r>
+        <w:t xml:space="preserve">be</w:t>
+      </w:r>
+      <w:r>
+        <w:t xml:space="preserve"> </w:t>
+      </w:r>
+      <m:oMath>
+        <m:r>
+          <m:rPr/>
+          <m:t>v</m:t>
+        </m:r>
+      </m:oMath>
+      <w:r>
+        <w:t xml:space="preserve">. Thus the players are facing the following game:</w:t>
+      </w:r>
+    </w:p>
+    <w:p>
+      <w:pPr>
+        <w:numPr>
+          <w:numId w:val="1"/>
+          <w:ilvl w:val="0"/>
+        </w:numPr>
+      </w:pPr>
+      <m:oMathPara>
+        <m:oMathParaPr>
+          <m:jc m:val="center"/>
+        </m:oMathParaPr>
+        <m:oMath>
+          <m:d>
+            <m:dPr>
+              <m:begChr m:val="("/>
+              <m:endChr m:val=")"/>
+              <m:grow/>
+            </m:dPr>
+            <m:e>
+              <m:m>
+                <m:mPr>
+                  <m:baseJc m:val="center"/>
+                  <m:plcHide m:val="on"/>
+                  <m:mcs>
+                    <m:mc>
+                      <m:mcPr>
+                        <m:mcJc m:val="left"/>
+                      </m:mcPr>
+                    </m:mc>
+                    <m:mc>
+                      <m:mcPr>
+                        <m:mcJc m:val="left"/>
+                      </m:mcPr>
+                    </m:mc>
+                  </m:mcs>
+                </m:mPr>
+                <m:mr>
+                  <m:e>
+                    <m:r>
+                      <m:rPr/>
+                      <m:t>(</m:t>
+                    </m:r>
+                    <m:r>
+                      <m:rPr/>
+                      <m:t>3</m:t>
+                    </m:r>
+                    <m:r>
+                      <m:rPr/>
+                      <m:t>+</m:t>
+                    </m:r>
+                    <m:r>
+                      <m:rPr/>
+                      <m:t>3</m:t>
+                    </m:r>
+                    <m:r>
+                      <m:rPr/>
+                      <m:t>u</m:t>
+                    </m:r>
+                    <m:r>
+                      <m:rPr/>
+                      <m:t>/</m:t>
+                    </m:r>
+                    <m:r>
+                      <m:rPr/>
+                      <m:t>40</m:t>
+                    </m:r>
+                    <m:r>
+                      <m:rPr/>
+                      <m:t>,</m:t>
+                    </m:r>
+                    <m:r>
+                      <m:rPr/>
+                      <m:t>2</m:t>
+                    </m:r>
+                    <m:r>
+                      <m:rPr/>
+                      <m:t>+</m:t>
+                    </m:r>
+                    <m:r>
+                      <m:rPr/>
+                      <m:t>3</m:t>
+                    </m:r>
+                    <m:r>
+                      <m:rPr/>
+                      <m:t>v</m:t>
+                    </m:r>
+                    <m:r>
+                      <m:rPr/>
+                      <m:t>/</m:t>
+                    </m:r>
+                    <m:r>
+                      <m:rPr/>
+                      <m:t>40</m:t>
+                    </m:r>
+                    <m:r>
+                      <m:rPr/>
+                      <m:t>)</m:t>
+                    </m:r>
+                  </m:e>
+                  <m:e>
+                    <m:r>
+                      <m:rPr/>
+                      <m:t>(</m:t>
+                    </m:r>
+                    <m:r>
+                      <m:rPr/>
+                      <m:t>1</m:t>
+                    </m:r>
+                    <m:r>
+                      <m:rPr/>
+                      <m:t>+</m:t>
+                    </m:r>
+                    <m:r>
+                      <m:rPr/>
+                      <m:t>u</m:t>
+                    </m:r>
+                    <m:r>
+                      <m:rPr/>
+                      <m:t>/</m:t>
+                    </m:r>
+                    <m:r>
+                      <m:rPr/>
+                      <m:t>20</m:t>
+                    </m:r>
+                    <m:r>
+                      <m:rPr/>
+                      <m:t>,</m:t>
+                    </m:r>
+                    <m:r>
+                      <m:rPr/>
+                      <m:t>7</m:t>
+                    </m:r>
+                    <m:r>
+                      <m:rPr/>
+                      <m:t>+</m:t>
+                    </m:r>
+                    <m:r>
+                      <m:rPr/>
+                      <m:t>v</m:t>
+                    </m:r>
+                    <m:r>
+                      <m:rPr/>
+                      <m:t>/</m:t>
+                    </m:r>
+                    <m:r>
+                      <m:rPr/>
+                      <m:t>20</m:t>
+                    </m:r>
+                    <m:r>
+                      <m:rPr/>
+                      <m:t>)</m:t>
+                    </m:r>
+                  </m:e>
+                </m:mr>
+                <m:mr>
+                  <m:e>
+                    <m:r>
+                      <m:rPr/>
+                      <m:t>(</m:t>
+                    </m:r>
+                    <m:r>
+                      <m:rPr/>
+                      <m:t>2</m:t>
+                    </m:r>
+                    <m:r>
+                      <m:rPr/>
+                      <m:t>,</m:t>
+                    </m:r>
+                    <m:r>
+                      <m:rPr/>
+                      <m:t>1</m:t>
+                    </m:r>
+                    <m:r>
+                      <m:rPr/>
+                      <m:t>)</m:t>
+                    </m:r>
+                  </m:e>
+                  <m:e>
+                    <m:r>
+                      <m:rPr/>
+                      <m:t>(</m:t>
+                    </m:r>
+                    <m:r>
+                      <m:rPr/>
+                      <m:t>6</m:t>
+                    </m:r>
+                    <m:r>
+                      <m:rPr/>
+                      <m:t>+</m:t>
+                    </m:r>
+                    <m:r>
+                      <m:rPr/>
+                      <m:t>u</m:t>
+                    </m:r>
+                    <m:r>
+                      <m:rPr/>
+                      <m:t>/</m:t>
+                    </m:r>
+                    <m:r>
+                      <m:rPr/>
+                      <m:t>4</m:t>
+                    </m:r>
+                    <m:r>
+                      <m:rPr/>
+                      <m:t>,</m:t>
+                    </m:r>
+                    <m:r>
+                      <m:rPr/>
+                      <m:t>3</m:t>
+                    </m:r>
+                    <m:r>
+                      <m:rPr/>
+                      <m:t>+</m:t>
+                    </m:r>
+                    <m:r>
+                      <m:rPr/>
+                      <m:t>v</m:t>
+                    </m:r>
+                    <m:r>
+                      <m:rPr/>
+                      <m:t>/</m:t>
+                    </m:r>
+                    <m:r>
+                      <m:rPr/>
+                      <m:t>4</m:t>
+                    </m:r>
+                    <m:r>
+                      <m:rPr/>
+                      <m:t>)</m:t>
+                    </m:r>
+                  </m:e>
+                </m:mr>
+              </m:m>
+            </m:e>
+          </m:d>
+        </m:oMath>
+      </m:oMathPara>
+    </w:p>
+    <w:p>
+      <w:pPr>
+        <w:numPr>
+          <w:numId w:val="1"/>
+          <w:ilvl w:val="0"/>
+        </w:numPr>
+      </w:pPr>
+      <w:r>
+        <w:t xml:space="preserve">There are four possible equilibria:</w:t>
+      </w:r>
+    </w:p>
+    <w:p>
+      <w:pPr>
+        <w:numPr>
+          <w:numId w:val="7"/>
+          <w:ilvl w:val="1"/>
+        </w:numPr>
+      </w:pPr>
+      <m:oMath>
+        <m:r>
+          <m:rPr/>
+          <m:t>(</m:t>
+        </m:r>
+        <m:r>
+          <m:rPr/>
+          <m:t>a</m:t>
+        </m:r>
+        <m:r>
+          <m:rPr/>
+          <m:t>,</m:t>
+        </m:r>
+        <m:r>
+          <m:rPr/>
+          <m:t>b</m:t>
+        </m:r>
+        <m:r>
+          <m:rPr/>
+          <m:t>)</m:t>
+        </m:r>
+      </m:oMath>
+      <w:r>
+        <w:t xml:space="preserve"> </w:t>
+      </w:r>
+      <w:r>
+        <w:t xml:space="preserve">which requires:</w:t>
+      </w:r>
+      <w:r>
+        <w:t xml:space="preserve"> </w:t>
+      </w:r>
+      <m:oMath>
+        <m:r>
+          <m:rPr/>
+          <m:t>3</m:t>
+        </m:r>
+        <m:r>
+          <m:rPr/>
+          <m:t>+</m:t>
+        </m:r>
+        <m:r>
+          <m:rPr/>
+          <m:t>3</m:t>
+        </m:r>
+        <m:r>
+          <m:rPr/>
+          <m:t>u</m:t>
+        </m:r>
+        <m:r>
+          <m:rPr/>
+          <m:t>/</m:t>
+        </m:r>
+        <m:r>
+          <m:rPr/>
+          <m:t>40</m:t>
+        </m:r>
+        <m:r>
+          <m:rPr/>
+          <m:t>≥</m:t>
+        </m:r>
+        <m:r>
+          <m:rPr/>
+          <m:t>2</m:t>
+        </m:r>
+      </m:oMath>
+      <w:r>
+        <w:t xml:space="preserve"> </w:t>
+      </w:r>
+      <w:r>
+        <w:t xml:space="preserve">and</w:t>
+      </w:r>
+      <w:r>
+        <w:t xml:space="preserve"> </w:t>
+      </w:r>
+      <m:oMath>
+        <m:r>
+          <m:rPr/>
+          <m:t>2</m:t>
+        </m:r>
+        <m:r>
+          <m:rPr/>
+          <m:t>+</m:t>
+        </m:r>
+        <m:r>
+          <m:rPr/>
+          <m:t>3</m:t>
+        </m:r>
+        <m:r>
+          <m:rPr/>
+          <m:t>v</m:t>
+        </m:r>
+        <m:r>
+          <m:rPr/>
+          <m:t>/</m:t>
+        </m:r>
+        <m:r>
+          <m:rPr/>
+          <m:t>40</m:t>
+        </m:r>
+        <m:r>
+          <m:rPr/>
+          <m:t>≥</m:t>
+        </m:r>
+        <m:r>
+          <m:rPr/>
+          <m:t>7</m:t>
+        </m:r>
+        <m:r>
+          <m:rPr/>
+          <m:t>+</m:t>
+        </m:r>
+        <m:r>
+          <m:rPr/>
+          <m:t>v</m:t>
+        </m:r>
+        <m:r>
+          <m:rPr/>
+          <m:t>/</m:t>
+        </m:r>
+        <m:r>
+          <m:rPr/>
+          <m:t>20</m:t>
+        </m:r>
+      </m:oMath>
+      <w:r>
+        <w:t xml:space="preserve"> </w:t>
+      </w:r>
+      <m:oMath>
+        <m:r>
+          <m:rPr/>
+          <m:t>⇒</m:t>
+        </m:r>
+      </m:oMath>
+      <w:r>
+        <w:t xml:space="preserve"> </w:t>
+      </w:r>
+      <m:oMath>
+        <m:r>
+          <m:rPr/>
+          <m:t>u</m:t>
+        </m:r>
+        <m:r>
+          <m:rPr/>
+          <m:t>≥</m:t>
+        </m:r>
+        <m:r>
+          <m:rPr/>
+          <m:t>−</m:t>
+        </m:r>
+        <m:r>
+          <m:rPr/>
+          <m:t>40</m:t>
+        </m:r>
+        <m:r>
+          <m:rPr/>
+          <m:t>/</m:t>
+        </m:r>
+        <m:r>
+          <m:rPr/>
+          <m:t>3</m:t>
+        </m:r>
+      </m:oMath>
+      <w:r>
+        <w:t xml:space="preserve"> </w:t>
+      </w:r>
+      <w:r>
+        <w:t xml:space="preserve">and</w:t>
+      </w:r>
+      <w:r>
+        <w:t xml:space="preserve"> </w:t>
+      </w:r>
+      <m:oMath>
+        <m:r>
+          <m:rPr/>
+          <m:t>v</m:t>
+        </m:r>
+        <m:r>
+          <m:rPr/>
+          <m:t>≥</m:t>
+        </m:r>
+        <m:r>
+          <m:rPr/>
+          <m:t>200</m:t>
+        </m:r>
+      </m:oMath>
+      <w:r>
+        <w:t xml:space="preserve">. However if this is the equilibria then</w:t>
+      </w:r>
+      <w:r>
+        <w:t xml:space="preserve"> </w:t>
+      </w:r>
+      <m:oMath>
+        <m:r>
+          <m:rPr/>
+          <m:t>u</m:t>
+        </m:r>
+        <m:r>
+          <m:rPr/>
+          <m:t>=</m:t>
+        </m:r>
+        <m:r>
+          <m:rPr/>
+          <m:t>120</m:t>
+        </m:r>
+        <m:r>
+          <m:rPr/>
+          <m:t>/</m:t>
+        </m:r>
+        <m:r>
+          <m:rPr/>
+          <m:t>37</m:t>
+        </m:r>
+      </m:oMath>
+      <w:r>
+        <w:t xml:space="preserve"> </w:t>
+      </w:r>
+      <w:r>
+        <w:t xml:space="preserve">and</w:t>
+      </w:r>
+      <w:r>
+        <w:t xml:space="preserve"> </w:t>
+      </w:r>
+      <m:oMath>
+        <m:r>
+          <m:rPr/>
+          <m:t>v</m:t>
+        </m:r>
+        <m:r>
+          <m:rPr/>
+          <m:t>=</m:t>
+        </m:r>
+        <m:r>
+          <m:rPr/>
+          <m:t>80</m:t>
+        </m:r>
+        <m:r>
+          <m:rPr/>
+          <m:t>/</m:t>
+        </m:r>
+        <m:r>
+          <m:rPr/>
+          <m:t>37</m:t>
+        </m:r>
+      </m:oMath>
+      <w:r>
+        <w:t xml:space="preserve"> </w:t>
+      </w:r>
+      <w:r>
+        <w:t xml:space="preserve">which contradicts the constraints.</w:t>
+      </w:r>
+    </w:p>
+    <w:p>
+      <w:pPr>
+        <w:numPr>
+          <w:numId w:val="7"/>
+          <w:ilvl w:val="1"/>
+        </w:numPr>
+      </w:pPr>
+      <m:oMath>
+        <m:r>
+          <m:rPr/>
+          <m:t>(</m:t>
+        </m:r>
+        <m:r>
+          <m:rPr/>
+          <m:t>a</m:t>
+        </m:r>
+        <m:r>
+          <m:rPr/>
+          <m:t>,</m:t>
+        </m:r>
+        <m:r>
+          <m:rPr/>
+          <m:t>d</m:t>
+        </m:r>
+        <m:r>
+          <m:rPr/>
+          <m:t>)</m:t>
+        </m:r>
+      </m:oMath>
+      <w:r>
+        <w:t xml:space="preserve"> </w:t>
+      </w:r>
+      <w:r>
+        <w:t xml:space="preserve">which requires:</w:t>
+      </w:r>
+      <w:r>
+        <w:t xml:space="preserve"> </w:t>
+      </w:r>
+      <m:oMath>
+        <m:r>
+          <m:rPr/>
+          <m:t>1</m:t>
+        </m:r>
+        <m:r>
+          <m:rPr/>
+          <m:t>+</m:t>
+        </m:r>
+        <m:r>
+          <m:rPr/>
+          <m:t>u</m:t>
+        </m:r>
+        <m:r>
+          <m:rPr/>
+          <m:t>/</m:t>
+        </m:r>
+        <m:r>
+          <m:rPr/>
+          <m:t>20</m:t>
+        </m:r>
+        <m:r>
+          <m:rPr/>
+          <m:t>≥</m:t>
+        </m:r>
+        <m:r>
+          <m:rPr/>
+          <m:t>6</m:t>
+        </m:r>
+        <m:r>
+          <m:rPr/>
+          <m:t>+</m:t>
+        </m:r>
+        <m:r>
+          <m:rPr/>
+          <m:t>u</m:t>
+        </m:r>
+        <m:r>
+          <m:rPr/>
+          <m:t>/</m:t>
+        </m:r>
+        <m:r>
+          <m:rPr/>
+          <m:t>4</m:t>
+        </m:r>
+      </m:oMath>
+      <w:r>
+        <w:t xml:space="preserve"> </w:t>
+      </w:r>
+      <w:r>
+        <w:t xml:space="preserve">and</w:t>
+      </w:r>
+      <w:r>
+        <w:t xml:space="preserve"> </w:t>
+      </w:r>
+      <m:oMath>
+        <m:r>
+          <m:rPr/>
+          <m:t>2</m:t>
+        </m:r>
+        <m:r>
+          <m:rPr/>
+          <m:t>+</m:t>
+        </m:r>
+        <m:r>
+          <m:rPr/>
+          <m:t>3</m:t>
+        </m:r>
+        <m:r>
+          <m:rPr/>
+          <m:t>v</m:t>
+        </m:r>
+        <m:r>
+          <m:rPr/>
+          <m:t>/</m:t>
+        </m:r>
+        <m:r>
+          <m:rPr/>
+          <m:t>40</m:t>
+        </m:r>
+        <m:r>
+          <m:rPr/>
+          <m:t>≤</m:t>
+        </m:r>
+        <m:r>
+          <m:rPr/>
+          <m:t>7</m:t>
+        </m:r>
+        <m:r>
+          <m:rPr/>
+          <m:t>+</m:t>
+        </m:r>
+        <m:r>
+          <m:rPr/>
+          <m:t>v</m:t>
+        </m:r>
+        <m:r>
+          <m:rPr/>
+          <m:t>/</m:t>
+        </m:r>
+        <m:r>
+          <m:rPr/>
+          <m:t>20</m:t>
+        </m:r>
+      </m:oMath>
+      <w:r>
+        <w:t xml:space="preserve"> </w:t>
+      </w:r>
+      <m:oMath>
+        <m:r>
+          <m:rPr/>
+          <m:t>⇒</m:t>
+        </m:r>
+      </m:oMath>
+      <w:r>
+        <w:t xml:space="preserve"> </w:t>
+      </w:r>
+      <m:oMath>
+        <m:r>
+          <m:rPr/>
+          <m:t>u</m:t>
+        </m:r>
+        <m:r>
+          <m:rPr/>
+          <m:t>≤</m:t>
+        </m:r>
+        <m:r>
+          <m:rPr/>
+          <m:t>−</m:t>
+        </m:r>
+        <m:r>
+          <m:rPr/>
+          <m:t>25</m:t>
+        </m:r>
+      </m:oMath>
+      <w:r>
+        <w:t xml:space="preserve"> </w:t>
+      </w:r>
+      <w:r>
+        <w:t xml:space="preserve">and</w:t>
+      </w:r>
+      <w:r>
+        <w:t xml:space="preserve"> </w:t>
+      </w:r>
+      <m:oMath>
+        <m:r>
+          <m:rPr/>
+          <m:t>v</m:t>
+        </m:r>
+        <m:r>
+          <m:rPr/>
+          <m:t>≤</m:t>
+        </m:r>
+        <m:r>
+          <m:rPr/>
+          <m:t>200</m:t>
+        </m:r>
+      </m:oMath>
+      <w:r>
+        <w:t xml:space="preserve">. However if this is the equilibria then</w:t>
+      </w:r>
+      <w:r>
+        <w:t xml:space="preserve"> </w:t>
+      </w:r>
+      <m:oMath>
+        <m:r>
+          <m:rPr/>
+          <m:t>u</m:t>
+        </m:r>
+        <m:r>
+          <m:rPr/>
+          <m:t>=</m:t>
+        </m:r>
+        <m:r>
+          <m:rPr/>
+          <m:t>20</m:t>
+        </m:r>
+        <m:r>
+          <m:rPr/>
+          <m:t>/</m:t>
+        </m:r>
+        <m:r>
+          <m:rPr/>
+          <m:t>19</m:t>
+        </m:r>
+      </m:oMath>
+      <w:r>
+        <w:t xml:space="preserve"> </w:t>
+      </w:r>
+      <w:r>
+        <w:t xml:space="preserve">and</w:t>
+      </w:r>
+      <w:r>
+        <w:t xml:space="preserve"> </w:t>
+      </w:r>
+      <m:oMath>
+        <m:r>
+          <m:rPr/>
+          <m:t>v</m:t>
+        </m:r>
+        <m:r>
+          <m:rPr/>
+          <m:t>=</m:t>
+        </m:r>
+        <m:r>
+          <m:rPr/>
+          <m:t>140</m:t>
+        </m:r>
+        <m:r>
+          <m:rPr/>
+          <m:t>/</m:t>
+        </m:r>
+        <m:r>
+          <m:rPr/>
+          <m:t>19</m:t>
+        </m:r>
+      </m:oMath>
+      <w:r>
+        <w:t xml:space="preserve"> </w:t>
+      </w:r>
+      <w:r>
+        <w:t xml:space="preserve">which contradicts the constraints.</w:t>
+      </w:r>
+    </w:p>
+    <w:p>
+      <w:pPr>
+        <w:numPr>
+          <w:numId w:val="7"/>
+          <w:ilvl w:val="1"/>
+        </w:numPr>
+      </w:pPr>
+      <m:oMath>
+        <m:r>
+          <m:rPr/>
+          <m:t>(</m:t>
+        </m:r>
+        <m:r>
+          <m:rPr/>
+          <m:t>b</m:t>
+        </m:r>
+        <m:r>
+          <m:rPr/>
+          <m:t>,</m:t>
+        </m:r>
+        <m:r>
+          <m:rPr/>
+          <m:t>c</m:t>
+        </m:r>
+        <m:r>
+          <m:rPr/>
+          <m:t>)</m:t>
+        </m:r>
+      </m:oMath>
+      <w:r>
+        <w:t xml:space="preserve"> </w:t>
+      </w:r>
+      <w:r>
+        <w:t xml:space="preserve">which requires:</w:t>
+      </w:r>
+      <w:r>
+        <w:t xml:space="preserve"> </w:t>
+      </w:r>
+      <m:oMath>
+        <m:r>
+          <m:rPr/>
+          <m:t>2</m:t>
+        </m:r>
+        <m:r>
+          <m:rPr/>
+          <m:t>≥</m:t>
+        </m:r>
+        <m:r>
+          <m:rPr/>
+          <m:t>3</m:t>
+        </m:r>
+        <m:r>
+          <m:rPr/>
+          <m:t>+</m:t>
+        </m:r>
+        <m:r>
+          <m:rPr/>
+          <m:t>3</m:t>
+        </m:r>
+        <m:r>
+          <m:rPr/>
+          <m:t>u</m:t>
+        </m:r>
+        <m:r>
+          <m:rPr/>
+          <m:t>/</m:t>
+        </m:r>
+        <m:r>
+          <m:rPr/>
+          <m:t>40</m:t>
+        </m:r>
+      </m:oMath>
+      <w:r>
+        <w:t xml:space="preserve"> </w:t>
+      </w:r>
+      <w:r>
+        <w:t xml:space="preserve">and</w:t>
+      </w:r>
+      <w:r>
+        <w:t xml:space="preserve"> </w:t>
+      </w:r>
+      <m:oMath>
+        <m:r>
+          <m:rPr/>
+          <m:t>1</m:t>
+        </m:r>
+        <m:r>
+          <m:rPr/>
+          <m:t>≥</m:t>
+        </m:r>
+        <m:r>
+          <m:rPr/>
+          <m:t>3</m:t>
+        </m:r>
+        <m:r>
+          <m:rPr/>
+          <m:t>+</m:t>
+        </m:r>
+        <m:r>
+          <m:rPr/>
+          <m:t>v</m:t>
+        </m:r>
+        <m:r>
+          <m:rPr/>
+          <m:t>/</m:t>
+        </m:r>
+        <m:r>
+          <m:rPr/>
+          <m:t>4</m:t>
+        </m:r>
+      </m:oMath>
+      <w:r>
+        <w:t xml:space="preserve"> </w:t>
+      </w:r>
+      <m:oMath>
+        <m:r>
+          <m:rPr/>
+          <m:t>⇒</m:t>
+        </m:r>
+      </m:oMath>
+      <w:r>
+        <w:t xml:space="preserve"> </w:t>
+      </w:r>
+      <m:oMath>
+        <m:r>
+          <m:rPr/>
+          <m:t>u</m:t>
+        </m:r>
+        <m:r>
+          <m:rPr/>
+          <m:t>≤</m:t>
+        </m:r>
+        <m:r>
+          <m:rPr/>
+          <m:t>−</m:t>
+        </m:r>
+        <m:r>
+          <m:rPr/>
+          <m:t>40</m:t>
+        </m:r>
+        <m:r>
+          <m:rPr/>
+          <m:t>/</m:t>
+        </m:r>
+        <m:r>
+          <m:rPr/>
+          <m:t>3</m:t>
+        </m:r>
+      </m:oMath>
+      <w:r>
+        <w:t xml:space="preserve"> </w:t>
+      </w:r>
+      <w:r>
+        <w:t xml:space="preserve">and</w:t>
+      </w:r>
+      <w:r>
+        <w:t xml:space="preserve"> </w:t>
+      </w:r>
+      <m:oMath>
+        <m:r>
+          <m:rPr/>
+          <m:t>v</m:t>
+        </m:r>
+        <m:r>
+          <m:rPr/>
+          <m:t>≤</m:t>
+        </m:r>
+        <m:r>
+          <m:rPr/>
+          <m:t>−</m:t>
+        </m:r>
+        <m:r>
+          <m:rPr/>
+          <m:t>8</m:t>
+        </m:r>
+      </m:oMath>
+      <w:r>
+        <w:t xml:space="preserve">. However if this is the equilibria then</w:t>
+      </w:r>
+      <w:r>
+        <w:t xml:space="preserve"> </w:t>
+      </w:r>
+      <m:oMath>
+        <m:r>
+          <m:rPr/>
+          <m:t>u</m:t>
+        </m:r>
+        <m:r>
+          <m:rPr/>
+          <m:t>=</m:t>
+        </m:r>
+        <m:r>
+          <m:rPr/>
+          <m:t>2</m:t>
+        </m:r>
+      </m:oMath>
+      <w:r>
+        <w:t xml:space="preserve"> </w:t>
+      </w:r>
+      <w:r>
+        <w:t xml:space="preserve">and</w:t>
+      </w:r>
+      <w:r>
+        <w:t xml:space="preserve"> </w:t>
+      </w:r>
+      <m:oMath>
+        <m:r>
+          <m:rPr/>
+          <m:t>v</m:t>
+        </m:r>
+        <m:r>
+          <m:rPr/>
+          <m:t>=</m:t>
+        </m:r>
+        <m:r>
+          <m:rPr/>
+          <m:t>1</m:t>
+        </m:r>
+      </m:oMath>
+      <w:r>
+        <w:t xml:space="preserve"> </w:t>
+      </w:r>
+      <w:r>
+        <w:t xml:space="preserve">which contradicts the constraints.</w:t>
+      </w:r>
+    </w:p>
+    <w:p>
+      <w:pPr>
+        <w:numPr>
+          <w:numId w:val="7"/>
+          <w:ilvl w:val="1"/>
+        </w:numPr>
+      </w:pPr>
+      <m:oMath>
+        <m:r>
+          <m:rPr/>
+          <m:t>(</m:t>
+        </m:r>
+        <m:r>
+          <m:rPr/>
+          <m:t>b</m:t>
+        </m:r>
+        <m:r>
+          <m:rPr/>
+          <m:t>,</m:t>
+        </m:r>
+        <m:r>
+          <m:rPr/>
+          <m:t>d</m:t>
+        </m:r>
+        <m:r>
+          <m:rPr/>
+          <m:t>)</m:t>
+        </m:r>
+      </m:oMath>
+      <w:r>
+        <w:t xml:space="preserve"> </w:t>
+      </w:r>
+      <w:r>
+        <w:t xml:space="preserve">which requires:</w:t>
+      </w:r>
+      <w:r>
+        <w:t xml:space="preserve"> </w:t>
+      </w:r>
+      <m:oMath>
+        <m:r>
+          <m:rPr/>
+          <m:t>2</m:t>
+        </m:r>
+        <m:r>
+          <m:rPr/>
+          <m:t>≤</m:t>
+        </m:r>
+        <m:r>
+          <m:rPr/>
+          <m:t>3</m:t>
+        </m:r>
+        <m:r>
+          <m:rPr/>
+          <m:t>+</m:t>
+        </m:r>
+        <m:r>
+          <m:rPr/>
+          <m:t>3</m:t>
+        </m:r>
+        <m:r>
+          <m:rPr/>
+          <m:t>u</m:t>
+        </m:r>
+        <m:r>
+          <m:rPr/>
+          <m:t>/</m:t>
+        </m:r>
+        <m:r>
+          <m:rPr/>
+          <m:t>40</m:t>
+        </m:r>
+      </m:oMath>
+      <w:r>
+        <w:t xml:space="preserve"> </w:t>
+      </w:r>
+      <w:r>
+        <w:t xml:space="preserve">and</w:t>
+      </w:r>
+      <w:r>
+        <w:t xml:space="preserve"> </w:t>
+      </w:r>
+      <m:oMath>
+        <m:r>
+          <m:rPr/>
+          <m:t>1</m:t>
+        </m:r>
+        <m:r>
+          <m:rPr/>
+          <m:t>≤</m:t>
+        </m:r>
+        <m:r>
+          <m:rPr/>
+          <m:t>3</m:t>
+        </m:r>
+        <m:r>
+          <m:rPr/>
+          <m:t>+</m:t>
+        </m:r>
+        <m:r>
+          <m:rPr/>
+          <m:t>v</m:t>
+        </m:r>
+        <m:r>
+          <m:rPr/>
+          <m:t>/</m:t>
+        </m:r>
+        <m:r>
+          <m:rPr/>
+          <m:t>4</m:t>
+        </m:r>
+      </m:oMath>
+      <w:r>
+        <w:t xml:space="preserve"> </w:t>
+      </w:r>
+      <m:oMath>
+        <m:r>
+          <m:rPr/>
+          <m:t>⇒</m:t>
+        </m:r>
+      </m:oMath>
+      <w:r>
+        <w:t xml:space="preserve"> </w:t>
+      </w:r>
+      <m:oMath>
+        <m:r>
+          <m:rPr/>
+          <m:t>u</m:t>
+        </m:r>
+        <m:r>
+          <m:rPr/>
+          <m:t>≥</m:t>
+        </m:r>
+        <m:r>
+          <m:rPr/>
+          <m:t>−</m:t>
+        </m:r>
+        <m:r>
+          <m:rPr/>
+          <m:t>40</m:t>
+        </m:r>
+        <m:r>
+          <m:rPr/>
+          <m:t>/</m:t>
+        </m:r>
+        <m:r>
+          <m:rPr/>
+          <m:t>3</m:t>
+        </m:r>
+      </m:oMath>
+      <w:r>
+        <w:t xml:space="preserve"> </w:t>
+      </w:r>
+      <w:r>
+        <w:t xml:space="preserve">and</w:t>
+      </w:r>
+      <w:r>
+        <w:t xml:space="preserve"> </w:t>
+      </w:r>
+      <m:oMath>
+        <m:r>
+          <m:rPr/>
+          <m:t>v</m:t>
+        </m:r>
+        <m:r>
+          <m:rPr/>
+          <m:t>≥</m:t>
+        </m:r>
+        <m:r>
+          <m:rPr/>
+          <m:t>−</m:t>
+        </m:r>
+        <m:r>
+          <m:rPr/>
+          <m:t>8</m:t>
+        </m:r>
+      </m:oMath>
+      <w:r>
+        <w:t xml:space="preserve">. However if this is the equilibria then</w:t>
+      </w:r>
+      <w:r>
+        <w:t xml:space="preserve"> </w:t>
+      </w:r>
+      <m:oMath>
+        <m:r>
+          <m:rPr/>
+          <m:t>u</m:t>
+        </m:r>
+        <m:r>
+          <m:rPr/>
+          <m:t>=</m:t>
+        </m:r>
+        <m:r>
+          <m:rPr/>
+          <m:t>8</m:t>
+        </m:r>
+      </m:oMath>
+      <w:r>
+        <w:t xml:space="preserve"> </w:t>
+      </w:r>
+      <w:r>
+        <w:t xml:space="preserve">and</w:t>
+      </w:r>
+      <w:r>
+        <w:t xml:space="preserve"> </w:t>
+      </w:r>
+      <m:oMath>
+        <m:r>
+          <m:rPr/>
+          <m:t>v</m:t>
+        </m:r>
+        <m:r>
+          <m:rPr/>
+          <m:t>=</m:t>
+        </m:r>
+        <m:r>
+          <m:rPr/>
+          <m:t>4</m:t>
+        </m:r>
+      </m:oMath>
+      <w:r>
+        <w:t xml:space="preserve"> </w:t>
+      </w:r>
+      <w:r>
+        <w:t xml:space="preserve">which</w:t>
+      </w:r>
+      <w:r>
+        <w:t xml:space="preserve"> </w:t>
+      </w:r>
+      <w:r>
+        <w:t xml:space="preserve"> </w:t>
+      </w:r>
+      <w:r>
+        <w:t xml:space="preserve">contradict the constraints.</w:t>
+      </w:r>
+    </w:p>
+    <w:p>
+      <w:pPr>
+        <w:numPr>
+          <w:numId w:val="1"/>
+          <w:ilvl w:val="0"/>
+        </w:numPr>
+      </w:pPr>
+      <w:r>
+        <w:t xml:space="preserve">Thus</w:t>
+      </w:r>
+      <w:r>
+        <w:t xml:space="preserve"> </w:t>
+      </w:r>
+      <m:oMath>
+        <m:r>
+          <m:rPr/>
+          <m:t>(</m:t>
+        </m:r>
+        <m:r>
+          <m:rPr/>
+          <m:t>b</m:t>
+        </m:r>
+        <m:r>
+          <m:rPr/>
+          <m:t>,</m:t>
+        </m:r>
+        <m:r>
+          <m:rPr/>
+          <m:t>d</m:t>
+        </m:r>
+        <m:r>
+          <m:rPr/>
+          <m:t>)</m:t>
+        </m:r>
+      </m:oMath>
+      <w:r>
+        <w:t xml:space="preserve"> </w:t>
+      </w:r>
+      <w:r>
+        <w:t xml:space="preserve">is the unique pure strategy equilibrium.</w:t>
+      </w:r>
+    </w:p>
+    <w:p>
+      <w:pPr>
+        <w:numPr>
+          <w:numId w:val="1"/>
+          <w:ilvl w:val="0"/>
+        </w:numPr>
+      </w:pPr>
+      <w:r>
         <w:drawing>
           <wp:inline>
             <wp:extent cx="10629900" cy="7099300"/>
@@ -7505,6 +8895,1366 @@
         <w:cr/>
       </w:r>
       <w:r>
+        <w:t xml:space="preserve"> </w:t>
+      </w:r>
+      <w:r>
+        <w:rPr>
+          <w:b/>
+        </w:rPr>
+        <w:t xml:space="preserve">Solution</w:t>
+      </w:r>
+    </w:p>
+    <w:p>
+      <w:pPr>
+        <w:numPr>
+          <w:numId w:val="1"/>
+          <w:ilvl w:val="0"/>
+        </w:numPr>
+      </w:pPr>
+      <w:r>
+        <w:t xml:space="preserve">State</w:t>
+      </w:r>
+      <w:r>
+        <w:t xml:space="preserve"> </w:t>
+      </w:r>
+      <m:oMath>
+        <m:r>
+          <m:rPr/>
+          <m:t>y</m:t>
+        </m:r>
+      </m:oMath>
+      <w:r>
+        <w:t xml:space="preserve"> </w:t>
+      </w:r>
+      <w:r>
+        <w:t xml:space="preserve">gives no value to either player so we only need to consider state</w:t>
+      </w:r>
+      <w:r>
+        <w:t xml:space="preserve"> </w:t>
+      </w:r>
+      <m:oMath>
+        <m:r>
+          <m:rPr/>
+          <m:t>x</m:t>
+        </m:r>
+      </m:oMath>
+      <w:r>
+        <w:t xml:space="preserve">. Let the future gains to player 1 in state</w:t>
+      </w:r>
+      <w:r>
+        <w:t xml:space="preserve"> </w:t>
+      </w:r>
+      <m:oMath>
+        <m:r>
+          <m:rPr/>
+          <m:t>x</m:t>
+        </m:r>
+      </m:oMath>
+      <w:r>
+        <w:t xml:space="preserve"> </w:t>
+      </w:r>
+      <w:r>
+        <w:t xml:space="preserve">be</w:t>
+      </w:r>
+      <w:r>
+        <w:t xml:space="preserve"> </w:t>
+      </w:r>
+      <m:oMath>
+        <m:r>
+          <m:rPr/>
+          <m:t>u</m:t>
+        </m:r>
+      </m:oMath>
+      <w:r>
+        <w:t xml:space="preserve"> </w:t>
+      </w:r>
+      <w:r>
+        <w:t xml:space="preserve">and the future gains to player 2 in state</w:t>
+      </w:r>
+      <w:r>
+        <w:t xml:space="preserve"> </w:t>
+      </w:r>
+      <m:oMath>
+        <m:r>
+          <m:rPr/>
+          <m:t>x</m:t>
+        </m:r>
+      </m:oMath>
+      <w:r>
+        <w:t xml:space="preserve"> </w:t>
+      </w:r>
+      <w:r>
+        <w:t xml:space="preserve">be</w:t>
+      </w:r>
+      <w:r>
+        <w:t xml:space="preserve"> </w:t>
+      </w:r>
+      <m:oMath>
+        <m:r>
+          <m:rPr/>
+          <m:t>v</m:t>
+        </m:r>
+      </m:oMath>
+      <w:r>
+        <w:t xml:space="preserve">. Thus the players are facing the following game:</w:t>
+      </w:r>
+    </w:p>
+    <w:p>
+      <w:pPr>
+        <w:numPr>
+          <w:numId w:val="1"/>
+          <w:ilvl w:val="0"/>
+        </w:numPr>
+      </w:pPr>
+      <m:oMathPara>
+        <m:oMathParaPr>
+          <m:jc m:val="center"/>
+        </m:oMathParaPr>
+        <m:oMath>
+          <m:d>
+            <m:dPr>
+              <m:begChr m:val="("/>
+              <m:endChr m:val=")"/>
+              <m:grow/>
+            </m:dPr>
+            <m:e>
+              <m:m>
+                <m:mPr>
+                  <m:baseJc m:val="center"/>
+                  <m:plcHide m:val="on"/>
+                  <m:mcs>
+                    <m:mc>
+                      <m:mcPr>
+                        <m:mcJc m:val="left"/>
+                      </m:mcPr>
+                    </m:mc>
+                    <m:mc>
+                      <m:mcPr>
+                        <m:mcJc m:val="left"/>
+                      </m:mcPr>
+                    </m:mc>
+                  </m:mcs>
+                </m:mPr>
+                <m:mr>
+                  <m:e>
+                    <m:r>
+                      <m:rPr/>
+                      <m:t>(</m:t>
+                    </m:r>
+                    <m:r>
+                      <m:rPr/>
+                      <m:t>1</m:t>
+                    </m:r>
+                    <m:r>
+                      <m:rPr/>
+                      <m:t>+</m:t>
+                    </m:r>
+                    <m:r>
+                      <m:rPr/>
+                      <m:t>u</m:t>
+                    </m:r>
+                    <m:r>
+                      <m:rPr/>
+                      <m:t>/</m:t>
+                    </m:r>
+                    <m:r>
+                      <m:rPr/>
+                      <m:t>8</m:t>
+                    </m:r>
+                    <m:r>
+                      <m:rPr/>
+                      <m:t>,</m:t>
+                    </m:r>
+                    <m:r>
+                      <m:rPr/>
+                      <m:t>3</m:t>
+                    </m:r>
+                    <m:r>
+                      <m:rPr/>
+                      <m:t>+</m:t>
+                    </m:r>
+                    <m:r>
+                      <m:rPr/>
+                      <m:t>v</m:t>
+                    </m:r>
+                    <m:r>
+                      <m:rPr/>
+                      <m:t>/</m:t>
+                    </m:r>
+                    <m:r>
+                      <m:rPr/>
+                      <m:t>8</m:t>
+                    </m:r>
+                    <m:r>
+                      <m:rPr/>
+                      <m:t>)</m:t>
+                    </m:r>
+                  </m:e>
+                  <m:e>
+                    <m:r>
+                      <m:rPr/>
+                      <m:t>(</m:t>
+                    </m:r>
+                    <m:r>
+                      <m:rPr/>
+                      <m:t>2</m:t>
+                    </m:r>
+                    <m:r>
+                      <m:rPr/>
+                      <m:t>+</m:t>
+                    </m:r>
+                    <m:r>
+                      <m:rPr/>
+                      <m:t>u</m:t>
+                    </m:r>
+                    <m:r>
+                      <m:rPr/>
+                      <m:t>/</m:t>
+                    </m:r>
+                    <m:r>
+                      <m:rPr/>
+                      <m:t>4</m:t>
+                    </m:r>
+                    <m:r>
+                      <m:rPr/>
+                      <m:t>,</m:t>
+                    </m:r>
+                    <m:r>
+                      <m:rPr/>
+                      <m:t>1</m:t>
+                    </m:r>
+                    <m:r>
+                      <m:rPr/>
+                      <m:t>+</m:t>
+                    </m:r>
+                    <m:r>
+                      <m:rPr/>
+                      <m:t>v</m:t>
+                    </m:r>
+                    <m:r>
+                      <m:rPr/>
+                      <m:t>/</m:t>
+                    </m:r>
+                    <m:r>
+                      <m:rPr/>
+                      <m:t>4</m:t>
+                    </m:r>
+                    <m:r>
+                      <m:rPr/>
+                      <m:t>)</m:t>
+                    </m:r>
+                  </m:e>
+                </m:mr>
+                <m:mr>
+                  <m:e>
+                    <m:r>
+                      <m:rPr/>
+                      <m:t>(</m:t>
+                    </m:r>
+                    <m:r>
+                      <m:rPr/>
+                      <m:t>7</m:t>
+                    </m:r>
+                    <m:r>
+                      <m:rPr/>
+                      <m:t>,</m:t>
+                    </m:r>
+                    <m:r>
+                      <m:rPr/>
+                      <m:t>0</m:t>
+                    </m:r>
+                    <m:r>
+                      <m:rPr/>
+                      <m:t>)</m:t>
+                    </m:r>
+                  </m:e>
+                  <m:e>
+                    <m:r>
+                      <m:rPr/>
+                      <m:t>(</m:t>
+                    </m:r>
+                    <m:r>
+                      <m:rPr/>
+                      <m:t>1</m:t>
+                    </m:r>
+                    <m:r>
+                      <m:rPr/>
+                      <m:t>+</m:t>
+                    </m:r>
+                    <m:r>
+                      <m:rPr/>
+                      <m:t>u</m:t>
+                    </m:r>
+                    <m:r>
+                      <m:rPr/>
+                      <m:t>/</m:t>
+                    </m:r>
+                    <m:r>
+                      <m:rPr/>
+                      <m:t>40</m:t>
+                    </m:r>
+                    <m:r>
+                      <m:rPr/>
+                      <m:t>,</m:t>
+                    </m:r>
+                    <m:r>
+                      <m:rPr/>
+                      <m:t>2</m:t>
+                    </m:r>
+                    <m:r>
+                      <m:rPr/>
+                      <m:t>+</m:t>
+                    </m:r>
+                    <m:r>
+                      <m:rPr/>
+                      <m:t>9</m:t>
+                    </m:r>
+                    <m:r>
+                      <m:rPr/>
+                      <m:t>v</m:t>
+                    </m:r>
+                    <m:r>
+                      <m:rPr/>
+                      <m:t>/</m:t>
+                    </m:r>
+                    <m:r>
+                      <m:rPr/>
+                      <m:t>40</m:t>
+                    </m:r>
+                    <m:r>
+                      <m:rPr/>
+                      <m:t>)</m:t>
+                    </m:r>
+                  </m:e>
+                </m:mr>
+              </m:m>
+            </m:e>
+          </m:d>
+        </m:oMath>
+      </m:oMathPara>
+    </w:p>
+    <w:p>
+      <w:pPr>
+        <w:numPr>
+          <w:numId w:val="1"/>
+          <w:ilvl w:val="0"/>
+        </w:numPr>
+      </w:pPr>
+      <w:r>
+        <w:t xml:space="preserve">There are four possible equilibria:</w:t>
+      </w:r>
+    </w:p>
+    <w:p>
+      <w:pPr>
+        <w:numPr>
+          <w:numId w:val="8"/>
+          <w:ilvl w:val="1"/>
+        </w:numPr>
+      </w:pPr>
+      <m:oMath>
+        <m:r>
+          <m:rPr/>
+          <m:t>(</m:t>
+        </m:r>
+        <m:r>
+          <m:rPr/>
+          <m:t>a</m:t>
+        </m:r>
+        <m:r>
+          <m:rPr/>
+          <m:t>,</m:t>
+        </m:r>
+        <m:r>
+          <m:rPr/>
+          <m:t>b</m:t>
+        </m:r>
+        <m:r>
+          <m:rPr/>
+          <m:t>)</m:t>
+        </m:r>
+      </m:oMath>
+      <w:r>
+        <w:t xml:space="preserve"> </w:t>
+      </w:r>
+      <w:r>
+        <w:t xml:space="preserve">which requires:</w:t>
+      </w:r>
+      <w:r>
+        <w:t xml:space="preserve"> </w:t>
+      </w:r>
+      <m:oMath>
+        <m:r>
+          <m:rPr/>
+          <m:t>1</m:t>
+        </m:r>
+        <m:r>
+          <m:rPr/>
+          <m:t>+</m:t>
+        </m:r>
+        <m:r>
+          <m:rPr/>
+          <m:t>u</m:t>
+        </m:r>
+        <m:r>
+          <m:rPr/>
+          <m:t>/</m:t>
+        </m:r>
+        <m:r>
+          <m:rPr/>
+          <m:t>8</m:t>
+        </m:r>
+        <m:r>
+          <m:rPr/>
+          <m:t>≥</m:t>
+        </m:r>
+        <m:r>
+          <m:rPr/>
+          <m:t>7</m:t>
+        </m:r>
+      </m:oMath>
+      <w:r>
+        <w:t xml:space="preserve"> </w:t>
+      </w:r>
+      <w:r>
+        <w:t xml:space="preserve">and</w:t>
+      </w:r>
+      <w:r>
+        <w:t xml:space="preserve"> </w:t>
+      </w:r>
+      <m:oMath>
+        <m:r>
+          <m:rPr/>
+          <m:t>3</m:t>
+        </m:r>
+        <m:r>
+          <m:rPr/>
+          <m:t>+</m:t>
+        </m:r>
+        <m:r>
+          <m:rPr/>
+          <m:t>v</m:t>
+        </m:r>
+        <m:r>
+          <m:rPr/>
+          <m:t>/</m:t>
+        </m:r>
+        <m:r>
+          <m:rPr/>
+          <m:t>8</m:t>
+        </m:r>
+        <m:r>
+          <m:rPr/>
+          <m:t>≥</m:t>
+        </m:r>
+        <m:r>
+          <m:rPr/>
+          <m:t>1</m:t>
+        </m:r>
+        <m:r>
+          <m:rPr/>
+          <m:t>+</m:t>
+        </m:r>
+        <m:r>
+          <m:rPr/>
+          <m:t>v</m:t>
+        </m:r>
+        <m:r>
+          <m:rPr/>
+          <m:t>/</m:t>
+        </m:r>
+        <m:r>
+          <m:rPr/>
+          <m:t>4</m:t>
+        </m:r>
+      </m:oMath>
+      <w:r>
+        <w:t xml:space="preserve"> </w:t>
+      </w:r>
+      <m:oMath>
+        <m:r>
+          <m:rPr/>
+          <m:t>⇒</m:t>
+        </m:r>
+      </m:oMath>
+      <w:r>
+        <w:t xml:space="preserve"> </w:t>
+      </w:r>
+      <m:oMath>
+        <m:r>
+          <m:rPr/>
+          <m:t>u</m:t>
+        </m:r>
+        <m:r>
+          <m:rPr/>
+          <m:t>≥</m:t>
+        </m:r>
+        <m:r>
+          <m:rPr/>
+          <m:t>48</m:t>
+        </m:r>
+      </m:oMath>
+      <w:r>
+        <w:t xml:space="preserve"> </w:t>
+      </w:r>
+      <w:r>
+        <w:t xml:space="preserve">and</w:t>
+      </w:r>
+      <w:r>
+        <w:t xml:space="preserve"> </w:t>
+      </w:r>
+      <m:oMath>
+        <m:r>
+          <m:rPr/>
+          <m:t>v</m:t>
+        </m:r>
+        <m:r>
+          <m:rPr/>
+          <m:t>≤</m:t>
+        </m:r>
+        <m:r>
+          <m:rPr/>
+          <m:t>16</m:t>
+        </m:r>
+      </m:oMath>
+      <w:r>
+        <w:t xml:space="preserve">. However if this is the equilibria then</w:t>
+      </w:r>
+      <w:r>
+        <w:t xml:space="preserve"> </w:t>
+      </w:r>
+      <m:oMath>
+        <m:r>
+          <m:rPr/>
+          <m:t>u</m:t>
+        </m:r>
+        <m:r>
+          <m:rPr/>
+          <m:t>=</m:t>
+        </m:r>
+        <m:r>
+          <m:rPr/>
+          <m:t>8</m:t>
+        </m:r>
+        <m:r>
+          <m:rPr/>
+          <m:t>/</m:t>
+        </m:r>
+        <m:r>
+          <m:rPr/>
+          <m:t>7</m:t>
+        </m:r>
+      </m:oMath>
+      <w:r>
+        <w:t xml:space="preserve"> </w:t>
+      </w:r>
+      <w:r>
+        <w:t xml:space="preserve">and</w:t>
+      </w:r>
+      <w:r>
+        <w:t xml:space="preserve"> </w:t>
+      </w:r>
+      <m:oMath>
+        <m:r>
+          <m:rPr/>
+          <m:t>v</m:t>
+        </m:r>
+        <m:r>
+          <m:rPr/>
+          <m:t>=</m:t>
+        </m:r>
+        <m:r>
+          <m:rPr/>
+          <m:t>24</m:t>
+        </m:r>
+        <m:r>
+          <m:rPr/>
+          <m:t>/</m:t>
+        </m:r>
+        <m:r>
+          <m:rPr/>
+          <m:t>7</m:t>
+        </m:r>
+      </m:oMath>
+      <w:r>
+        <w:t xml:space="preserve"> </w:t>
+      </w:r>
+      <w:r>
+        <w:t xml:space="preserve">which contradicts the constraints.</w:t>
+      </w:r>
+    </w:p>
+    <w:p>
+      <w:pPr>
+        <w:numPr>
+          <w:numId w:val="8"/>
+          <w:ilvl w:val="1"/>
+        </w:numPr>
+      </w:pPr>
+      <m:oMath>
+        <m:r>
+          <m:rPr/>
+          <m:t>(</m:t>
+        </m:r>
+        <m:r>
+          <m:rPr/>
+          <m:t>a</m:t>
+        </m:r>
+        <m:r>
+          <m:rPr/>
+          <m:t>,</m:t>
+        </m:r>
+        <m:r>
+          <m:rPr/>
+          <m:t>b</m:t>
+        </m:r>
+        <m:r>
+          <m:rPr/>
+          <m:t>)</m:t>
+        </m:r>
+      </m:oMath>
+      <w:r>
+        <w:t xml:space="preserve"> </w:t>
+      </w:r>
+      <w:r>
+        <w:t xml:space="preserve">which requires:</w:t>
+      </w:r>
+      <w:r>
+        <w:t xml:space="preserve"> </w:t>
+      </w:r>
+      <m:oMath>
+        <m:r>
+          <m:rPr/>
+          <m:t>2</m:t>
+        </m:r>
+        <m:r>
+          <m:rPr/>
+          <m:t>+</m:t>
+        </m:r>
+        <m:r>
+          <m:rPr/>
+          <m:t>u</m:t>
+        </m:r>
+        <m:r>
+          <m:rPr/>
+          <m:t>/</m:t>
+        </m:r>
+        <m:r>
+          <m:rPr/>
+          <m:t>4</m:t>
+        </m:r>
+        <m:r>
+          <m:rPr/>
+          <m:t>≥</m:t>
+        </m:r>
+        <m:r>
+          <m:rPr/>
+          <m:t>1</m:t>
+        </m:r>
+        <m:r>
+          <m:rPr/>
+          <m:t>+</m:t>
+        </m:r>
+        <m:r>
+          <m:rPr/>
+          <m:t>u</m:t>
+        </m:r>
+        <m:r>
+          <m:rPr/>
+          <m:t>/</m:t>
+        </m:r>
+        <m:r>
+          <m:rPr/>
+          <m:t>40</m:t>
+        </m:r>
+      </m:oMath>
+      <w:r>
+        <w:t xml:space="preserve"> </w:t>
+      </w:r>
+      <w:r>
+        <w:t xml:space="preserve">and</w:t>
+      </w:r>
+      <w:r>
+        <w:t xml:space="preserve"> </w:t>
+      </w:r>
+      <m:oMath>
+        <m:r>
+          <m:rPr/>
+          <m:t>3</m:t>
+        </m:r>
+        <m:r>
+          <m:rPr/>
+          <m:t>+</m:t>
+        </m:r>
+        <m:r>
+          <m:rPr/>
+          <m:t>v</m:t>
+        </m:r>
+        <m:r>
+          <m:rPr/>
+          <m:t>/</m:t>
+        </m:r>
+        <m:r>
+          <m:rPr/>
+          <m:t>8</m:t>
+        </m:r>
+        <m:r>
+          <m:rPr/>
+          <m:t>≤</m:t>
+        </m:r>
+        <m:r>
+          <m:rPr/>
+          <m:t>1</m:t>
+        </m:r>
+        <m:r>
+          <m:rPr/>
+          <m:t>+</m:t>
+        </m:r>
+        <m:r>
+          <m:rPr/>
+          <m:t>v</m:t>
+        </m:r>
+        <m:r>
+          <m:rPr/>
+          <m:t>/</m:t>
+        </m:r>
+        <m:r>
+          <m:rPr/>
+          <m:t>4</m:t>
+        </m:r>
+      </m:oMath>
+      <w:r>
+        <w:t xml:space="preserve"> </w:t>
+      </w:r>
+      <m:oMath>
+        <m:r>
+          <m:rPr/>
+          <m:t>⇒</m:t>
+        </m:r>
+      </m:oMath>
+      <w:r>
+        <w:t xml:space="preserve"> </w:t>
+      </w:r>
+      <m:oMath>
+        <m:r>
+          <m:rPr/>
+          <m:t>u</m:t>
+        </m:r>
+        <m:r>
+          <m:rPr/>
+          <m:t>≥</m:t>
+        </m:r>
+        <m:r>
+          <m:rPr/>
+          <m:t>−</m:t>
+        </m:r>
+        <m:r>
+          <m:rPr/>
+          <m:t>40</m:t>
+        </m:r>
+        <m:r>
+          <m:rPr/>
+          <m:t>/</m:t>
+        </m:r>
+        <m:r>
+          <m:rPr/>
+          <m:t>9</m:t>
+        </m:r>
+      </m:oMath>
+      <w:r>
+        <w:t xml:space="preserve"> </w:t>
+      </w:r>
+      <w:r>
+        <w:t xml:space="preserve">and</w:t>
+      </w:r>
+      <w:r>
+        <w:t xml:space="preserve"> </w:t>
+      </w:r>
+      <m:oMath>
+        <m:r>
+          <m:rPr/>
+          <m:t>v</m:t>
+        </m:r>
+        <m:r>
+          <m:rPr/>
+          <m:t>≥</m:t>
+        </m:r>
+        <m:r>
+          <m:rPr/>
+          <m:t>16</m:t>
+        </m:r>
+      </m:oMath>
+      <w:r>
+        <w:t xml:space="preserve">. However if this is the equilibria then</w:t>
+      </w:r>
+      <w:r>
+        <w:t xml:space="preserve"> </w:t>
+      </w:r>
+      <m:oMath>
+        <m:r>
+          <m:rPr/>
+          <m:t>u</m:t>
+        </m:r>
+        <m:r>
+          <m:rPr/>
+          <m:t>=</m:t>
+        </m:r>
+        <m:r>
+          <m:rPr/>
+          <m:t>8</m:t>
+        </m:r>
+        <m:r>
+          <m:rPr/>
+          <m:t>/</m:t>
+        </m:r>
+        <m:r>
+          <m:rPr/>
+          <m:t>3</m:t>
+        </m:r>
+      </m:oMath>
+      <w:r>
+        <w:t xml:space="preserve"> </w:t>
+      </w:r>
+      <w:r>
+        <w:t xml:space="preserve">and</w:t>
+      </w:r>
+      <w:r>
+        <w:t xml:space="preserve"> </w:t>
+      </w:r>
+      <m:oMath>
+        <m:r>
+          <m:rPr/>
+          <m:t>v</m:t>
+        </m:r>
+        <m:r>
+          <m:rPr/>
+          <m:t>=</m:t>
+        </m:r>
+        <m:r>
+          <m:rPr/>
+          <m:t>4</m:t>
+        </m:r>
+        <m:r>
+          <m:rPr/>
+          <m:t>/</m:t>
+        </m:r>
+        <m:r>
+          <m:rPr/>
+          <m:t>3</m:t>
+        </m:r>
+      </m:oMath>
+      <w:r>
+        <w:t xml:space="preserve"> </w:t>
+      </w:r>
+      <w:r>
+        <w:t xml:space="preserve">which contradicts the constraints.</w:t>
+      </w:r>
+    </w:p>
+    <w:p>
+      <w:pPr>
+        <w:numPr>
+          <w:numId w:val="8"/>
+          <w:ilvl w:val="1"/>
+        </w:numPr>
+      </w:pPr>
+      <m:oMath>
+        <m:r>
+          <m:rPr/>
+          <m:t>(</m:t>
+        </m:r>
+        <m:r>
+          <m:rPr/>
+          <m:t>b</m:t>
+        </m:r>
+        <m:r>
+          <m:rPr/>
+          <m:t>,</m:t>
+        </m:r>
+        <m:r>
+          <m:rPr/>
+          <m:t>c</m:t>
+        </m:r>
+        <m:r>
+          <m:rPr/>
+          <m:t>)</m:t>
+        </m:r>
+      </m:oMath>
+      <w:r>
+        <w:t xml:space="preserve"> </w:t>
+      </w:r>
+      <w:r>
+        <w:t xml:space="preserve">which requires:</w:t>
+      </w:r>
+      <w:r>
+        <w:t xml:space="preserve"> </w:t>
+      </w:r>
+      <m:oMath>
+        <m:r>
+          <m:rPr/>
+          <m:t>7</m:t>
+        </m:r>
+        <m:r>
+          <m:rPr/>
+          <m:t>≥</m:t>
+        </m:r>
+        <m:r>
+          <m:rPr/>
+          <m:t>1</m:t>
+        </m:r>
+        <m:r>
+          <m:rPr/>
+          <m:t>+</m:t>
+        </m:r>
+        <m:r>
+          <m:rPr/>
+          <m:t>u</m:t>
+        </m:r>
+        <m:r>
+          <m:rPr/>
+          <m:t>/</m:t>
+        </m:r>
+        <m:r>
+          <m:rPr/>
+          <m:t>8</m:t>
+        </m:r>
+      </m:oMath>
+      <w:r>
+        <w:t xml:space="preserve"> </w:t>
+      </w:r>
+      <w:r>
+        <w:t xml:space="preserve">and</w:t>
+      </w:r>
+      <w:r>
+        <w:t xml:space="preserve"> </w:t>
+      </w:r>
+      <m:oMath>
+        <m:r>
+          <m:rPr/>
+          <m:t>0</m:t>
+        </m:r>
+        <m:r>
+          <m:rPr/>
+          <m:t>≥</m:t>
+        </m:r>
+        <m:r>
+          <m:rPr/>
+          <m:t>2</m:t>
+        </m:r>
+        <m:r>
+          <m:rPr/>
+          <m:t>+</m:t>
+        </m:r>
+        <m:r>
+          <m:rPr/>
+          <m:t>9</m:t>
+        </m:r>
+        <m:r>
+          <m:rPr/>
+          <m:t>v</m:t>
+        </m:r>
+        <m:r>
+          <m:rPr/>
+          <m:t>/</m:t>
+        </m:r>
+        <m:r>
+          <m:rPr/>
+          <m:t>40</m:t>
+        </m:r>
+      </m:oMath>
+      <w:r>
+        <w:t xml:space="preserve"> </w:t>
+      </w:r>
+      <m:oMath>
+        <m:r>
+          <m:rPr/>
+          <m:t>⇒</m:t>
+        </m:r>
+      </m:oMath>
+      <w:r>
+        <w:t xml:space="preserve"> </w:t>
+      </w:r>
+      <m:oMath>
+        <m:r>
+          <m:rPr/>
+          <m:t>u</m:t>
+        </m:r>
+        <m:r>
+          <m:rPr/>
+          <m:t>≤</m:t>
+        </m:r>
+        <m:r>
+          <m:rPr/>
+          <m:t>48</m:t>
+        </m:r>
+      </m:oMath>
+      <w:r>
+        <w:t xml:space="preserve"> </w:t>
+      </w:r>
+      <w:r>
+        <w:t xml:space="preserve">and</w:t>
+      </w:r>
+      <w:r>
+        <w:t xml:space="preserve"> </w:t>
+      </w:r>
+      <m:oMath>
+        <m:r>
+          <m:rPr/>
+          <m:t>v</m:t>
+        </m:r>
+        <m:r>
+          <m:rPr/>
+          <m:t>≤</m:t>
+        </m:r>
+        <m:r>
+          <m:rPr/>
+          <m:t>−</m:t>
+        </m:r>
+        <m:r>
+          <m:rPr/>
+          <m:t>80</m:t>
+        </m:r>
+        <m:r>
+          <m:rPr/>
+          <m:t>/</m:t>
+        </m:r>
+        <m:r>
+          <m:rPr/>
+          <m:t>9</m:t>
+        </m:r>
+      </m:oMath>
+      <w:r>
+        <w:t xml:space="preserve">. However if this is the equilibria then</w:t>
+      </w:r>
+      <w:r>
+        <w:t xml:space="preserve"> </w:t>
+      </w:r>
+      <m:oMath>
+        <m:r>
+          <m:rPr/>
+          <m:t>u</m:t>
+        </m:r>
+        <m:r>
+          <m:rPr/>
+          <m:t>=</m:t>
+        </m:r>
+        <m:r>
+          <m:rPr/>
+          <m:t>7</m:t>
+        </m:r>
+      </m:oMath>
+      <w:r>
+        <w:t xml:space="preserve"> </w:t>
+      </w:r>
+      <w:r>
+        <w:t xml:space="preserve">and</w:t>
+      </w:r>
+      <w:r>
+        <w:t xml:space="preserve"> </w:t>
+      </w:r>
+      <m:oMath>
+        <m:r>
+          <m:rPr/>
+          <m:t>v</m:t>
+        </m:r>
+        <m:r>
+          <m:rPr/>
+          <m:t>=</m:t>
+        </m:r>
+        <m:r>
+          <m:rPr/>
+          <m:t>0</m:t>
+        </m:r>
+      </m:oMath>
+      <w:r>
+        <w:t xml:space="preserve"> </w:t>
+      </w:r>
+      <w:r>
+        <w:t xml:space="preserve">which contradicts the constraints.</w:t>
+      </w:r>
+    </w:p>
+    <w:p>
+      <w:pPr>
+        <w:numPr>
+          <w:numId w:val="8"/>
+          <w:ilvl w:val="1"/>
+        </w:numPr>
+      </w:pPr>
+      <m:oMath>
+        <m:r>
+          <m:rPr/>
+          <m:t>(</m:t>
+        </m:r>
+        <m:r>
+          <m:rPr/>
+          <m:t>a</m:t>
+        </m:r>
+        <m:r>
+          <m:rPr/>
+          <m:t>,</m:t>
+        </m:r>
+        <m:r>
+          <m:rPr/>
+          <m:t>b</m:t>
+        </m:r>
+        <m:r>
+          <m:rPr/>
+          <m:t>)</m:t>
+        </m:r>
+      </m:oMath>
+      <w:r>
+        <w:t xml:space="preserve"> </w:t>
+      </w:r>
+      <w:r>
+        <w:t xml:space="preserve">which requires:</w:t>
+      </w:r>
+      <w:r>
+        <w:t xml:space="preserve"> </w:t>
+      </w:r>
+      <m:oMath>
+        <m:r>
+          <m:rPr/>
+          <m:t>2</m:t>
+        </m:r>
+        <m:r>
+          <m:rPr/>
+          <m:t>+</m:t>
+        </m:r>
+        <m:r>
+          <m:rPr/>
+          <m:t>u</m:t>
+        </m:r>
+        <m:r>
+          <m:rPr/>
+          <m:t>/</m:t>
+        </m:r>
+        <m:r>
+          <m:rPr/>
+          <m:t>4</m:t>
+        </m:r>
+        <m:r>
+          <m:rPr/>
+          <m:t>≤</m:t>
+        </m:r>
+        <m:r>
+          <m:rPr/>
+          <m:t>1</m:t>
+        </m:r>
+        <m:r>
+          <m:rPr/>
+          <m:t>+</m:t>
+        </m:r>
+        <m:r>
+          <m:rPr/>
+          <m:t>u</m:t>
+        </m:r>
+        <m:r>
+          <m:rPr/>
+          <m:t>/</m:t>
+        </m:r>
+        <m:r>
+          <m:rPr/>
+          <m:t>40</m:t>
+        </m:r>
+      </m:oMath>
+      <w:r>
+        <w:t xml:space="preserve"> </w:t>
+      </w:r>
+      <w:r>
+        <w:t xml:space="preserve">and</w:t>
+      </w:r>
+      <w:r>
+        <w:t xml:space="preserve"> </w:t>
+      </w:r>
+      <m:oMath>
+        <m:r>
+          <m:rPr/>
+          <m:t>2</m:t>
+        </m:r>
+        <m:r>
+          <m:rPr/>
+          <m:t>+</m:t>
+        </m:r>
+        <m:r>
+          <m:rPr/>
+          <m:t>9</m:t>
+        </m:r>
+        <m:r>
+          <m:rPr/>
+          <m:t>v</m:t>
+        </m:r>
+        <m:r>
+          <m:rPr/>
+          <m:t>/</m:t>
+        </m:r>
+        <m:r>
+          <m:rPr/>
+          <m:t>40</m:t>
+        </m:r>
+        <m:r>
+          <m:rPr/>
+          <m:t>≥</m:t>
+        </m:r>
+        <m:r>
+          <m:rPr/>
+          <m:t>0</m:t>
+        </m:r>
+      </m:oMath>
+      <w:r>
+        <w:t xml:space="preserve"> </w:t>
+      </w:r>
+      <m:oMath>
+        <m:r>
+          <m:rPr/>
+          <m:t>⇒</m:t>
+        </m:r>
+      </m:oMath>
+      <w:r>
+        <w:t xml:space="preserve"> </w:t>
+      </w:r>
+      <m:oMath>
+        <m:r>
+          <m:rPr/>
+          <m:t>u</m:t>
+        </m:r>
+        <m:r>
+          <m:rPr/>
+          <m:t>≤</m:t>
+        </m:r>
+        <m:r>
+          <m:rPr/>
+          <m:t>−</m:t>
+        </m:r>
+        <m:r>
+          <m:rPr/>
+          <m:t>40</m:t>
+        </m:r>
+        <m:r>
+          <m:rPr/>
+          <m:t>/</m:t>
+        </m:r>
+        <m:r>
+          <m:rPr/>
+          <m:t>9</m:t>
+        </m:r>
+      </m:oMath>
+      <w:r>
+        <w:t xml:space="preserve"> </w:t>
+      </w:r>
+      <w:r>
+        <w:t xml:space="preserve">and</w:t>
+      </w:r>
+      <w:r>
+        <w:t xml:space="preserve"> </w:t>
+      </w:r>
+      <m:oMath>
+        <m:r>
+          <m:rPr/>
+          <m:t>v</m:t>
+        </m:r>
+        <m:r>
+          <m:rPr/>
+          <m:t>≥</m:t>
+        </m:r>
+        <m:r>
+          <m:rPr/>
+          <m:t>−</m:t>
+        </m:r>
+        <m:r>
+          <m:rPr/>
+          <m:t>80</m:t>
+        </m:r>
+        <m:r>
+          <m:rPr/>
+          <m:t>/</m:t>
+        </m:r>
+        <m:r>
+          <m:rPr/>
+          <m:t>9</m:t>
+        </m:r>
+      </m:oMath>
+      <w:r>
+        <w:t xml:space="preserve">. However if this is the equilibria then</w:t>
+      </w:r>
+      <w:r>
+        <w:t xml:space="preserve"> </w:t>
+      </w:r>
+      <m:oMath>
+        <m:r>
+          <m:rPr/>
+          <m:t>u</m:t>
+        </m:r>
+        <m:r>
+          <m:rPr/>
+          <m:t>=</m:t>
+        </m:r>
+        <m:r>
+          <m:rPr/>
+          <m:t>40</m:t>
+        </m:r>
+        <m:r>
+          <m:rPr/>
+          <m:t>/</m:t>
+        </m:r>
+        <m:r>
+          <m:rPr/>
+          <m:t>39</m:t>
+        </m:r>
+      </m:oMath>
+      <w:r>
+        <w:t xml:space="preserve"> </w:t>
+      </w:r>
+      <w:r>
+        <w:t xml:space="preserve">and</w:t>
+      </w:r>
+      <w:r>
+        <w:t xml:space="preserve"> </w:t>
+      </w:r>
+      <m:oMath>
+        <m:r>
+          <m:rPr/>
+          <m:t>v</m:t>
+        </m:r>
+        <m:r>
+          <m:rPr/>
+          <m:t>=</m:t>
+        </m:r>
+        <m:r>
+          <m:rPr/>
+          <m:t>80</m:t>
+        </m:r>
+        <m:r>
+          <m:rPr/>
+          <m:t>/</m:t>
+        </m:r>
+        <m:r>
+          <m:rPr/>
+          <m:t>31</m:t>
+        </m:r>
+      </m:oMath>
+      <w:r>
+        <w:t xml:space="preserve"> </w:t>
+      </w:r>
+      <w:r>
+        <w:t xml:space="preserve">which contradicts the constraints.</w:t>
+      </w:r>
+    </w:p>
+    <w:p>
+      <w:pPr>
+        <w:numPr>
+          <w:numId w:val="1"/>
+          <w:ilvl w:val="0"/>
+        </w:numPr>
+      </w:pPr>
+      <w:r>
+        <w:t xml:space="preserve">Thus no Nash equilibrium exists in pure strategies.</w:t>
+      </w:r>
+    </w:p>
+    <w:p>
+      <w:pPr>
+        <w:numPr>
+          <w:numId w:val="1"/>
+          <w:ilvl w:val="0"/>
+        </w:numPr>
+      </w:pPr>
+      <w:r>
         <w:drawing>
           <wp:inline>
             <wp:extent cx="10744200" cy="7099300"/>
@@ -7549,6 +10299,1409 @@
       <w:r>
         <w:cr/>
       </w:r>
+      <w:r>
+        <w:t xml:space="preserve"> </w:t>
+      </w:r>
+      <w:r>
+        <w:rPr>
+          <w:b/>
+        </w:rPr>
+        <w:t xml:space="preserve">Solution</w:t>
+      </w:r>
+    </w:p>
+    <w:p>
+      <w:pPr>
+        <w:numPr>
+          <w:numId w:val="1"/>
+          <w:ilvl w:val="0"/>
+        </w:numPr>
+      </w:pPr>
+      <w:r>
+        <w:t xml:space="preserve">State</w:t>
+      </w:r>
+      <w:r>
+        <w:t xml:space="preserve"> </w:t>
+      </w:r>
+      <m:oMath>
+        <m:r>
+          <m:rPr/>
+          <m:t>y</m:t>
+        </m:r>
+      </m:oMath>
+      <w:r>
+        <w:t xml:space="preserve"> </w:t>
+      </w:r>
+      <w:r>
+        <w:t xml:space="preserve">gives no value to either player so we only need to consider state</w:t>
+      </w:r>
+      <w:r>
+        <w:t xml:space="preserve"> </w:t>
+      </w:r>
+      <m:oMath>
+        <m:r>
+          <m:rPr/>
+          <m:t>x</m:t>
+        </m:r>
+      </m:oMath>
+      <w:r>
+        <w:t xml:space="preserve">. Let the future gains to player 1 in state</w:t>
+      </w:r>
+      <w:r>
+        <w:t xml:space="preserve"> </w:t>
+      </w:r>
+      <m:oMath>
+        <m:r>
+          <m:rPr/>
+          <m:t>x</m:t>
+        </m:r>
+      </m:oMath>
+      <w:r>
+        <w:t xml:space="preserve"> </w:t>
+      </w:r>
+      <w:r>
+        <w:t xml:space="preserve">be</w:t>
+      </w:r>
+      <w:r>
+        <w:t xml:space="preserve"> </w:t>
+      </w:r>
+      <m:oMath>
+        <m:r>
+          <m:rPr/>
+          <m:t>u</m:t>
+        </m:r>
+      </m:oMath>
+      <w:r>
+        <w:t xml:space="preserve"> </w:t>
+      </w:r>
+      <w:r>
+        <w:t xml:space="preserve">and the future gains to player 2 in state</w:t>
+      </w:r>
+      <w:r>
+        <w:t xml:space="preserve"> </w:t>
+      </w:r>
+      <m:oMath>
+        <m:r>
+          <m:rPr/>
+          <m:t>x</m:t>
+        </m:r>
+      </m:oMath>
+      <w:r>
+        <w:t xml:space="preserve"> </w:t>
+      </w:r>
+      <w:r>
+        <w:t xml:space="preserve">be</w:t>
+      </w:r>
+      <w:r>
+        <w:t xml:space="preserve"> </w:t>
+      </w:r>
+      <m:oMath>
+        <m:r>
+          <m:rPr/>
+          <m:t>v</m:t>
+        </m:r>
+      </m:oMath>
+      <w:r>
+        <w:t xml:space="preserve">. Thus the players are facing the following game:</w:t>
+      </w:r>
+    </w:p>
+    <w:p>
+      <w:pPr>
+        <w:numPr>
+          <w:numId w:val="1"/>
+          <w:ilvl w:val="0"/>
+        </w:numPr>
+      </w:pPr>
+      <m:oMathPara>
+        <m:oMathParaPr>
+          <m:jc m:val="center"/>
+        </m:oMathParaPr>
+        <m:oMath>
+          <m:d>
+            <m:dPr>
+              <m:begChr m:val="("/>
+              <m:endChr m:val=")"/>
+              <m:grow/>
+            </m:dPr>
+            <m:e>
+              <m:m>
+                <m:mPr>
+                  <m:baseJc m:val="center"/>
+                  <m:plcHide m:val="on"/>
+                  <m:mcs>
+                    <m:mc>
+                      <m:mcPr>
+                        <m:mcJc m:val="left"/>
+                      </m:mcPr>
+                    </m:mc>
+                    <m:mc>
+                      <m:mcPr>
+                        <m:mcJc m:val="left"/>
+                      </m:mcPr>
+                    </m:mc>
+                  </m:mcs>
+                </m:mPr>
+                <m:mr>
+                  <m:e>
+                    <m:r>
+                      <m:rPr/>
+                      <m:t>(</m:t>
+                    </m:r>
+                    <m:r>
+                      <m:rPr/>
+                      <m:t>1</m:t>
+                    </m:r>
+                    <m:r>
+                      <m:rPr/>
+                      <m:t>+</m:t>
+                    </m:r>
+                    <m:r>
+                      <m:rPr/>
+                      <m:t>u</m:t>
+                    </m:r>
+                    <m:r>
+                      <m:rPr/>
+                      <m:t>/</m:t>
+                    </m:r>
+                    <m:r>
+                      <m:rPr/>
+                      <m:t>20</m:t>
+                    </m:r>
+                    <m:r>
+                      <m:rPr/>
+                      <m:t>,</m:t>
+                    </m:r>
+                    <m:r>
+                      <m:rPr/>
+                      <m:t>3</m:t>
+                    </m:r>
+                    <m:r>
+                      <m:rPr/>
+                      <m:t>+</m:t>
+                    </m:r>
+                    <m:r>
+                      <m:rPr/>
+                      <m:t>v</m:t>
+                    </m:r>
+                    <m:r>
+                      <m:rPr/>
+                      <m:t>/</m:t>
+                    </m:r>
+                    <m:r>
+                      <m:rPr/>
+                      <m:t>20</m:t>
+                    </m:r>
+                    <m:r>
+                      <m:rPr/>
+                      <m:t>)</m:t>
+                    </m:r>
+                  </m:e>
+                  <m:e>
+                    <m:r>
+                      <m:rPr/>
+                      <m:t>(</m:t>
+                    </m:r>
+                    <m:r>
+                      <m:rPr/>
+                      <m:t>2</m:t>
+                    </m:r>
+                    <m:r>
+                      <m:rPr/>
+                      <m:t>+</m:t>
+                    </m:r>
+                    <m:r>
+                      <m:rPr/>
+                      <m:t>7</m:t>
+                    </m:r>
+                    <m:r>
+                      <m:rPr/>
+                      <m:t>u</m:t>
+                    </m:r>
+                    <m:r>
+                      <m:rPr/>
+                      <m:t>/</m:t>
+                    </m:r>
+                    <m:r>
+                      <m:rPr/>
+                      <m:t>40</m:t>
+                    </m:r>
+                    <m:r>
+                      <m:rPr/>
+                      <m:t>,</m:t>
+                    </m:r>
+                    <m:r>
+                      <m:rPr/>
+                      <m:t>1</m:t>
+                    </m:r>
+                    <m:r>
+                      <m:rPr/>
+                      <m:t>+</m:t>
+                    </m:r>
+                    <m:r>
+                      <m:rPr/>
+                      <m:t>7</m:t>
+                    </m:r>
+                    <m:r>
+                      <m:rPr/>
+                      <m:t>v</m:t>
+                    </m:r>
+                    <m:r>
+                      <m:rPr/>
+                      <m:t>/</m:t>
+                    </m:r>
+                    <m:r>
+                      <m:rPr/>
+                      <m:t>40</m:t>
+                    </m:r>
+                    <m:r>
+                      <m:rPr/>
+                      <m:t>)</m:t>
+                    </m:r>
+                  </m:e>
+                </m:mr>
+                <m:mr>
+                  <m:e>
+                    <m:r>
+                      <m:rPr/>
+                      <m:t>(</m:t>
+                    </m:r>
+                    <m:r>
+                      <m:rPr/>
+                      <m:t>7</m:t>
+                    </m:r>
+                    <m:r>
+                      <m:rPr/>
+                      <m:t>,</m:t>
+                    </m:r>
+                    <m:r>
+                      <m:rPr/>
+                      <m:t>0</m:t>
+                    </m:r>
+                    <m:r>
+                      <m:rPr/>
+                      <m:t>)</m:t>
+                    </m:r>
+                  </m:e>
+                  <m:e>
+                    <m:r>
+                      <m:rPr/>
+                      <m:t>(</m:t>
+                    </m:r>
+                    <m:r>
+                      <m:rPr/>
+                      <m:t>1</m:t>
+                    </m:r>
+                    <m:r>
+                      <m:rPr/>
+                      <m:t>+</m:t>
+                    </m:r>
+                    <m:r>
+                      <m:rPr/>
+                      <m:t>u</m:t>
+                    </m:r>
+                    <m:r>
+                      <m:rPr/>
+                      <m:t>/</m:t>
+                    </m:r>
+                    <m:r>
+                      <m:rPr/>
+                      <m:t>40</m:t>
+                    </m:r>
+                    <m:r>
+                      <m:rPr/>
+                      <m:t>,</m:t>
+                    </m:r>
+                    <m:r>
+                      <m:rPr/>
+                      <m:t>2</m:t>
+                    </m:r>
+                    <m:r>
+                      <m:rPr/>
+                      <m:t>+</m:t>
+                    </m:r>
+                    <m:r>
+                      <m:rPr/>
+                      <m:t>9</m:t>
+                    </m:r>
+                    <m:r>
+                      <m:rPr/>
+                      <m:t>v</m:t>
+                    </m:r>
+                    <m:r>
+                      <m:rPr/>
+                      <m:t>/</m:t>
+                    </m:r>
+                    <m:r>
+                      <m:rPr/>
+                      <m:t>40</m:t>
+                    </m:r>
+                    <m:r>
+                      <m:rPr/>
+                      <m:t>)</m:t>
+                    </m:r>
+                  </m:e>
+                </m:mr>
+              </m:m>
+            </m:e>
+          </m:d>
+        </m:oMath>
+      </m:oMathPara>
+    </w:p>
+    <w:p>
+      <w:pPr>
+        <w:numPr>
+          <w:numId w:val="1"/>
+          <w:ilvl w:val="0"/>
+        </w:numPr>
+      </w:pPr>
+      <w:r>
+        <w:t xml:space="preserve">There are four possible equilibria:</w:t>
+      </w:r>
+    </w:p>
+    <w:p>
+      <w:pPr>
+        <w:numPr>
+          <w:numId w:val="9"/>
+          <w:ilvl w:val="1"/>
+        </w:numPr>
+      </w:pPr>
+      <m:oMath>
+        <m:r>
+          <m:rPr/>
+          <m:t>(</m:t>
+        </m:r>
+        <m:r>
+          <m:rPr/>
+          <m:t>a</m:t>
+        </m:r>
+        <m:r>
+          <m:rPr/>
+          <m:t>,</m:t>
+        </m:r>
+        <m:r>
+          <m:rPr/>
+          <m:t>b</m:t>
+        </m:r>
+        <m:r>
+          <m:rPr/>
+          <m:t>)</m:t>
+        </m:r>
+      </m:oMath>
+      <w:r>
+        <w:t xml:space="preserve"> </w:t>
+      </w:r>
+      <w:r>
+        <w:t xml:space="preserve">which requires:</w:t>
+      </w:r>
+      <w:r>
+        <w:t xml:space="preserve"> </w:t>
+      </w:r>
+      <m:oMath>
+        <m:r>
+          <m:rPr/>
+          <m:t>1</m:t>
+        </m:r>
+        <m:r>
+          <m:rPr/>
+          <m:t>+</m:t>
+        </m:r>
+        <m:r>
+          <m:rPr/>
+          <m:t>u</m:t>
+        </m:r>
+        <m:r>
+          <m:rPr/>
+          <m:t>/</m:t>
+        </m:r>
+        <m:r>
+          <m:rPr/>
+          <m:t>20</m:t>
+        </m:r>
+        <m:r>
+          <m:rPr/>
+          <m:t>≥</m:t>
+        </m:r>
+        <m:r>
+          <m:rPr/>
+          <m:t>7</m:t>
+        </m:r>
+      </m:oMath>
+      <w:r>
+        <w:t xml:space="preserve"> </w:t>
+      </w:r>
+      <w:r>
+        <w:t xml:space="preserve">and</w:t>
+      </w:r>
+      <w:r>
+        <w:t xml:space="preserve"> </w:t>
+      </w:r>
+      <m:oMath>
+        <m:r>
+          <m:rPr/>
+          <m:t>3</m:t>
+        </m:r>
+        <m:r>
+          <m:rPr/>
+          <m:t>+</m:t>
+        </m:r>
+        <m:r>
+          <m:rPr/>
+          <m:t>v</m:t>
+        </m:r>
+        <m:r>
+          <m:rPr/>
+          <m:t>/</m:t>
+        </m:r>
+        <m:r>
+          <m:rPr/>
+          <m:t>20</m:t>
+        </m:r>
+        <m:r>
+          <m:rPr/>
+          <m:t>≥</m:t>
+        </m:r>
+        <m:r>
+          <m:rPr/>
+          <m:t>1</m:t>
+        </m:r>
+        <m:r>
+          <m:rPr/>
+          <m:t>+</m:t>
+        </m:r>
+        <m:r>
+          <m:rPr/>
+          <m:t>7</m:t>
+        </m:r>
+        <m:r>
+          <m:rPr/>
+          <m:t>v</m:t>
+        </m:r>
+        <m:r>
+          <m:rPr/>
+          <m:t>/</m:t>
+        </m:r>
+        <m:r>
+          <m:rPr/>
+          <m:t>40</m:t>
+        </m:r>
+      </m:oMath>
+      <w:r>
+        <w:t xml:space="preserve"> </w:t>
+      </w:r>
+      <m:oMath>
+        <m:r>
+          <m:rPr/>
+          <m:t>⇒</m:t>
+        </m:r>
+      </m:oMath>
+      <w:r>
+        <w:t xml:space="preserve"> </w:t>
+      </w:r>
+      <m:oMath>
+        <m:r>
+          <m:rPr/>
+          <m:t>u</m:t>
+        </m:r>
+        <m:r>
+          <m:rPr/>
+          <m:t>≥</m:t>
+        </m:r>
+        <m:r>
+          <m:rPr/>
+          <m:t>120</m:t>
+        </m:r>
+      </m:oMath>
+      <w:r>
+        <w:t xml:space="preserve"> </w:t>
+      </w:r>
+      <w:r>
+        <w:t xml:space="preserve">and</w:t>
+      </w:r>
+      <w:r>
+        <w:t xml:space="preserve"> </w:t>
+      </w:r>
+      <m:oMath>
+        <m:r>
+          <m:rPr/>
+          <m:t>v</m:t>
+        </m:r>
+        <m:r>
+          <m:rPr/>
+          <m:t>≤</m:t>
+        </m:r>
+        <m:r>
+          <m:rPr/>
+          <m:t>16</m:t>
+        </m:r>
+      </m:oMath>
+      <w:r>
+        <w:t xml:space="preserve">. However if this is the equilibria then</w:t>
+      </w:r>
+      <w:r>
+        <w:t xml:space="preserve"> </w:t>
+      </w:r>
+      <m:oMath>
+        <m:r>
+          <m:rPr/>
+          <m:t>u</m:t>
+        </m:r>
+        <m:r>
+          <m:rPr/>
+          <m:t>=</m:t>
+        </m:r>
+        <m:r>
+          <m:rPr/>
+          <m:t>20</m:t>
+        </m:r>
+        <m:r>
+          <m:rPr/>
+          <m:t>/</m:t>
+        </m:r>
+        <m:r>
+          <m:rPr/>
+          <m:t>19</m:t>
+        </m:r>
+      </m:oMath>
+      <w:r>
+        <w:t xml:space="preserve"> </w:t>
+      </w:r>
+      <w:r>
+        <w:t xml:space="preserve">and</w:t>
+      </w:r>
+      <w:r>
+        <w:t xml:space="preserve"> </w:t>
+      </w:r>
+      <m:oMath>
+        <m:r>
+          <m:rPr/>
+          <m:t>v</m:t>
+        </m:r>
+        <m:r>
+          <m:rPr/>
+          <m:t>=</m:t>
+        </m:r>
+        <m:r>
+          <m:rPr/>
+          <m:t>60</m:t>
+        </m:r>
+        <m:r>
+          <m:rPr/>
+          <m:t>/</m:t>
+        </m:r>
+        <m:r>
+          <m:rPr/>
+          <m:t>19</m:t>
+        </m:r>
+      </m:oMath>
+      <w:r>
+        <w:t xml:space="preserve"> </w:t>
+      </w:r>
+      <w:r>
+        <w:t xml:space="preserve">which contradicts the constraints.</w:t>
+      </w:r>
+    </w:p>
+    <w:p>
+      <w:pPr>
+        <w:numPr>
+          <w:numId w:val="9"/>
+          <w:ilvl w:val="1"/>
+        </w:numPr>
+      </w:pPr>
+      <m:oMath>
+        <m:r>
+          <m:rPr/>
+          <m:t>(</m:t>
+        </m:r>
+        <m:r>
+          <m:rPr/>
+          <m:t>a</m:t>
+        </m:r>
+        <m:r>
+          <m:rPr/>
+          <m:t>,</m:t>
+        </m:r>
+        <m:r>
+          <m:rPr/>
+          <m:t>b</m:t>
+        </m:r>
+        <m:r>
+          <m:rPr/>
+          <m:t>)</m:t>
+        </m:r>
+      </m:oMath>
+      <w:r>
+        <w:t xml:space="preserve"> </w:t>
+      </w:r>
+      <w:r>
+        <w:t xml:space="preserve">which requires:</w:t>
+      </w:r>
+      <w:r>
+        <w:t xml:space="preserve"> </w:t>
+      </w:r>
+      <m:oMath>
+        <m:r>
+          <m:rPr/>
+          <m:t>2</m:t>
+        </m:r>
+        <m:r>
+          <m:rPr/>
+          <m:t>+</m:t>
+        </m:r>
+        <m:r>
+          <m:rPr/>
+          <m:t>7</m:t>
+        </m:r>
+        <m:r>
+          <m:rPr/>
+          <m:t>u</m:t>
+        </m:r>
+        <m:r>
+          <m:rPr/>
+          <m:t>/</m:t>
+        </m:r>
+        <m:r>
+          <m:rPr/>
+          <m:t>40</m:t>
+        </m:r>
+        <m:r>
+          <m:rPr/>
+          <m:t>≥</m:t>
+        </m:r>
+        <m:r>
+          <m:rPr/>
+          <m:t>1</m:t>
+        </m:r>
+        <m:r>
+          <m:rPr/>
+          <m:t>+</m:t>
+        </m:r>
+        <m:r>
+          <m:rPr/>
+          <m:t>u</m:t>
+        </m:r>
+        <m:r>
+          <m:rPr/>
+          <m:t>/</m:t>
+        </m:r>
+        <m:r>
+          <m:rPr/>
+          <m:t>40</m:t>
+        </m:r>
+      </m:oMath>
+      <w:r>
+        <w:t xml:space="preserve"> </w:t>
+      </w:r>
+      <w:r>
+        <w:t xml:space="preserve">and</w:t>
+      </w:r>
+      <w:r>
+        <w:t xml:space="preserve"> </w:t>
+      </w:r>
+      <m:oMath>
+        <m:r>
+          <m:rPr/>
+          <m:t>1</m:t>
+        </m:r>
+        <m:r>
+          <m:rPr/>
+          <m:t>+</m:t>
+        </m:r>
+        <m:r>
+          <m:rPr/>
+          <m:t>7</m:t>
+        </m:r>
+        <m:r>
+          <m:rPr/>
+          <m:t>v</m:t>
+        </m:r>
+        <m:r>
+          <m:rPr/>
+          <m:t>/</m:t>
+        </m:r>
+        <m:r>
+          <m:rPr/>
+          <m:t>40</m:t>
+        </m:r>
+        <m:r>
+          <m:rPr/>
+          <m:t>≥</m:t>
+        </m:r>
+        <m:r>
+          <m:rPr/>
+          <m:t>3</m:t>
+        </m:r>
+        <m:r>
+          <m:rPr/>
+          <m:t>+</m:t>
+        </m:r>
+        <m:r>
+          <m:rPr/>
+          <m:t>v</m:t>
+        </m:r>
+        <m:r>
+          <m:rPr/>
+          <m:t>/</m:t>
+        </m:r>
+        <m:r>
+          <m:rPr/>
+          <m:t>20</m:t>
+        </m:r>
+      </m:oMath>
+      <w:r>
+        <w:t xml:space="preserve"> </w:t>
+      </w:r>
+      <m:oMath>
+        <m:r>
+          <m:rPr/>
+          <m:t>⇒</m:t>
+        </m:r>
+      </m:oMath>
+      <w:r>
+        <w:t xml:space="preserve"> </w:t>
+      </w:r>
+      <m:oMath>
+        <m:r>
+          <m:rPr/>
+          <m:t>u</m:t>
+        </m:r>
+        <m:r>
+          <m:rPr/>
+          <m:t>≥</m:t>
+        </m:r>
+        <m:r>
+          <m:rPr/>
+          <m:t>−</m:t>
+        </m:r>
+        <m:r>
+          <m:rPr/>
+          <m:t>20</m:t>
+        </m:r>
+        <m:r>
+          <m:rPr/>
+          <m:t>/</m:t>
+        </m:r>
+        <m:r>
+          <m:rPr/>
+          <m:t>3</m:t>
+        </m:r>
+      </m:oMath>
+      <w:r>
+        <w:t xml:space="preserve"> </w:t>
+      </w:r>
+      <w:r>
+        <w:t xml:space="preserve">and</w:t>
+      </w:r>
+      <w:r>
+        <w:t xml:space="preserve"> </w:t>
+      </w:r>
+      <m:oMath>
+        <m:r>
+          <m:rPr/>
+          <m:t>v</m:t>
+        </m:r>
+        <m:r>
+          <m:rPr/>
+          <m:t>≤</m:t>
+        </m:r>
+        <m:r>
+          <m:rPr/>
+          <m:t>16</m:t>
+        </m:r>
+      </m:oMath>
+      <w:r>
+        <w:t xml:space="preserve">. However if this is the equilibria then</w:t>
+      </w:r>
+      <w:r>
+        <w:t xml:space="preserve"> </w:t>
+      </w:r>
+      <m:oMath>
+        <m:r>
+          <m:rPr/>
+          <m:t>u</m:t>
+        </m:r>
+        <m:r>
+          <m:rPr/>
+          <m:t>=</m:t>
+        </m:r>
+        <m:r>
+          <m:rPr/>
+          <m:t>80</m:t>
+        </m:r>
+        <m:r>
+          <m:rPr/>
+          <m:t>/</m:t>
+        </m:r>
+        <m:r>
+          <m:rPr/>
+          <m:t>33</m:t>
+        </m:r>
+      </m:oMath>
+      <w:r>
+        <w:t xml:space="preserve"> </w:t>
+      </w:r>
+      <w:r>
+        <w:t xml:space="preserve">and</w:t>
+      </w:r>
+      <w:r>
+        <w:t xml:space="preserve"> </w:t>
+      </w:r>
+      <m:oMath>
+        <m:r>
+          <m:rPr/>
+          <m:t>v</m:t>
+        </m:r>
+        <m:r>
+          <m:rPr/>
+          <m:t>=</m:t>
+        </m:r>
+        <m:r>
+          <m:rPr/>
+          <m:t>40</m:t>
+        </m:r>
+        <m:r>
+          <m:rPr/>
+          <m:t>/</m:t>
+        </m:r>
+        <m:r>
+          <m:rPr/>
+          <m:t>33</m:t>
+        </m:r>
+      </m:oMath>
+      <w:r>
+        <w:t xml:space="preserve"> </w:t>
+      </w:r>
+      <w:r>
+        <w:t xml:space="preserve">which does not contradict any constraints.</w:t>
+      </w:r>
+    </w:p>
+    <w:p>
+      <w:pPr>
+        <w:numPr>
+          <w:numId w:val="9"/>
+          <w:ilvl w:val="1"/>
+        </w:numPr>
+      </w:pPr>
+      <m:oMath>
+        <m:r>
+          <m:rPr/>
+          <m:t>(</m:t>
+        </m:r>
+        <m:r>
+          <m:rPr/>
+          <m:t>b</m:t>
+        </m:r>
+        <m:r>
+          <m:rPr/>
+          <m:t>,</m:t>
+        </m:r>
+        <m:r>
+          <m:rPr/>
+          <m:t>c</m:t>
+        </m:r>
+        <m:r>
+          <m:rPr/>
+          <m:t>)</m:t>
+        </m:r>
+      </m:oMath>
+      <w:r>
+        <w:t xml:space="preserve"> </w:t>
+      </w:r>
+      <w:r>
+        <w:t xml:space="preserve">which requires:</w:t>
+      </w:r>
+      <w:r>
+        <w:t xml:space="preserve"> </w:t>
+      </w:r>
+      <m:oMath>
+        <m:r>
+          <m:rPr/>
+          <m:t>7</m:t>
+        </m:r>
+        <m:r>
+          <m:rPr/>
+          <m:t>≥</m:t>
+        </m:r>
+        <m:r>
+          <m:rPr/>
+          <m:t>1</m:t>
+        </m:r>
+        <m:r>
+          <m:rPr/>
+          <m:t>+</m:t>
+        </m:r>
+        <m:r>
+          <m:rPr/>
+          <m:t>u</m:t>
+        </m:r>
+        <m:r>
+          <m:rPr/>
+          <m:t>/</m:t>
+        </m:r>
+        <m:r>
+          <m:rPr/>
+          <m:t>20</m:t>
+        </m:r>
+      </m:oMath>
+      <w:r>
+        <w:t xml:space="preserve"> </w:t>
+      </w:r>
+      <w:r>
+        <w:t xml:space="preserve">and</w:t>
+      </w:r>
+      <w:r>
+        <w:t xml:space="preserve"> </w:t>
+      </w:r>
+      <m:oMath>
+        <m:r>
+          <m:rPr/>
+          <m:t>0</m:t>
+        </m:r>
+        <m:r>
+          <m:rPr/>
+          <m:t>≥</m:t>
+        </m:r>
+        <m:r>
+          <m:rPr/>
+          <m:t>2</m:t>
+        </m:r>
+        <m:r>
+          <m:rPr/>
+          <m:t>+</m:t>
+        </m:r>
+        <m:r>
+          <m:rPr/>
+          <m:t>9</m:t>
+        </m:r>
+        <m:r>
+          <m:rPr/>
+          <m:t>v</m:t>
+        </m:r>
+        <m:r>
+          <m:rPr/>
+          <m:t>/</m:t>
+        </m:r>
+        <m:r>
+          <m:rPr/>
+          <m:t>40</m:t>
+        </m:r>
+      </m:oMath>
+      <w:r>
+        <w:t xml:space="preserve"> </w:t>
+      </w:r>
+      <m:oMath>
+        <m:r>
+          <m:rPr/>
+          <m:t>⇒</m:t>
+        </m:r>
+      </m:oMath>
+      <w:r>
+        <w:t xml:space="preserve"> </w:t>
+      </w:r>
+      <m:oMath>
+        <m:r>
+          <m:rPr/>
+          <m:t>u</m:t>
+        </m:r>
+        <m:r>
+          <m:rPr/>
+          <m:t>≤</m:t>
+        </m:r>
+        <m:r>
+          <m:rPr/>
+          <m:t>120</m:t>
+        </m:r>
+      </m:oMath>
+      <w:r>
+        <w:t xml:space="preserve"> </w:t>
+      </w:r>
+      <w:r>
+        <w:t xml:space="preserve">and</w:t>
+      </w:r>
+      <w:r>
+        <w:t xml:space="preserve"> </w:t>
+      </w:r>
+      <m:oMath>
+        <m:r>
+          <m:rPr/>
+          <m:t>v</m:t>
+        </m:r>
+        <m:r>
+          <m:rPr/>
+          <m:t>≤</m:t>
+        </m:r>
+        <m:r>
+          <m:rPr/>
+          <m:t>−</m:t>
+        </m:r>
+        <m:r>
+          <m:rPr/>
+          <m:t>80</m:t>
+        </m:r>
+        <m:r>
+          <m:rPr/>
+          <m:t>/</m:t>
+        </m:r>
+        <m:r>
+          <m:rPr/>
+          <m:t>9</m:t>
+        </m:r>
+      </m:oMath>
+      <w:r>
+        <w:t xml:space="preserve">. However if this is the equilibria then</w:t>
+      </w:r>
+      <w:r>
+        <w:t xml:space="preserve"> </w:t>
+      </w:r>
+      <m:oMath>
+        <m:r>
+          <m:rPr/>
+          <m:t>u</m:t>
+        </m:r>
+        <m:r>
+          <m:rPr/>
+          <m:t>=</m:t>
+        </m:r>
+        <m:r>
+          <m:rPr/>
+          <m:t>7</m:t>
+        </m:r>
+      </m:oMath>
+      <w:r>
+        <w:t xml:space="preserve"> </w:t>
+      </w:r>
+      <w:r>
+        <w:t xml:space="preserve">and</w:t>
+      </w:r>
+      <w:r>
+        <w:t xml:space="preserve"> </w:t>
+      </w:r>
+      <m:oMath>
+        <m:r>
+          <m:rPr/>
+          <m:t>v</m:t>
+        </m:r>
+        <m:r>
+          <m:rPr/>
+          <m:t>=</m:t>
+        </m:r>
+        <m:r>
+          <m:rPr/>
+          <m:t>0</m:t>
+        </m:r>
+      </m:oMath>
+      <w:r>
+        <w:t xml:space="preserve"> </w:t>
+      </w:r>
+      <w:r>
+        <w:t xml:space="preserve">which contradicts the constraints.</w:t>
+      </w:r>
+    </w:p>
+    <w:p>
+      <w:pPr>
+        <w:numPr>
+          <w:numId w:val="9"/>
+          <w:ilvl w:val="1"/>
+        </w:numPr>
+      </w:pPr>
+      <m:oMath>
+        <m:r>
+          <m:rPr/>
+          <m:t>(</m:t>
+        </m:r>
+        <m:r>
+          <m:rPr/>
+          <m:t>a</m:t>
+        </m:r>
+        <m:r>
+          <m:rPr/>
+          <m:t>,</m:t>
+        </m:r>
+        <m:r>
+          <m:rPr/>
+          <m:t>b</m:t>
+        </m:r>
+        <m:r>
+          <m:rPr/>
+          <m:t>)</m:t>
+        </m:r>
+      </m:oMath>
+      <w:r>
+        <w:t xml:space="preserve"> </w:t>
+      </w:r>
+      <w:r>
+        <w:t xml:space="preserve">which requires:</w:t>
+      </w:r>
+      <w:r>
+        <w:t xml:space="preserve"> </w:t>
+      </w:r>
+      <m:oMath>
+        <m:r>
+          <m:rPr/>
+          <m:t>2</m:t>
+        </m:r>
+        <m:r>
+          <m:rPr/>
+          <m:t>+</m:t>
+        </m:r>
+        <m:r>
+          <m:rPr/>
+          <m:t>u</m:t>
+        </m:r>
+        <m:r>
+          <m:rPr/>
+          <m:t>/</m:t>
+        </m:r>
+        <m:r>
+          <m:rPr/>
+          <m:t>4</m:t>
+        </m:r>
+        <m:r>
+          <m:rPr/>
+          <m:t>≤</m:t>
+        </m:r>
+        <m:r>
+          <m:rPr/>
+          <m:t>1</m:t>
+        </m:r>
+        <m:r>
+          <m:rPr/>
+          <m:t>+</m:t>
+        </m:r>
+        <m:r>
+          <m:rPr/>
+          <m:t>u</m:t>
+        </m:r>
+        <m:r>
+          <m:rPr/>
+          <m:t>/</m:t>
+        </m:r>
+        <m:r>
+          <m:rPr/>
+          <m:t>40</m:t>
+        </m:r>
+      </m:oMath>
+      <w:r>
+        <w:t xml:space="preserve"> </w:t>
+      </w:r>
+      <w:r>
+        <w:t xml:space="preserve">and</w:t>
+      </w:r>
+      <w:r>
+        <w:t xml:space="preserve"> </w:t>
+      </w:r>
+      <m:oMath>
+        <m:r>
+          <m:rPr/>
+          <m:t>2</m:t>
+        </m:r>
+        <m:r>
+          <m:rPr/>
+          <m:t>+</m:t>
+        </m:r>
+        <m:r>
+          <m:rPr/>
+          <m:t>9</m:t>
+        </m:r>
+        <m:r>
+          <m:rPr/>
+          <m:t>v</m:t>
+        </m:r>
+        <m:r>
+          <m:rPr/>
+          <m:t>/</m:t>
+        </m:r>
+        <m:r>
+          <m:rPr/>
+          <m:t>40</m:t>
+        </m:r>
+        <m:r>
+          <m:rPr/>
+          <m:t>≥</m:t>
+        </m:r>
+        <m:r>
+          <m:rPr/>
+          <m:t>0</m:t>
+        </m:r>
+      </m:oMath>
+      <w:r>
+        <w:t xml:space="preserve"> </w:t>
+      </w:r>
+      <m:oMath>
+        <m:r>
+          <m:rPr/>
+          <m:t>⇒</m:t>
+        </m:r>
+      </m:oMath>
+      <w:r>
+        <w:t xml:space="preserve"> </w:t>
+      </w:r>
+      <m:oMath>
+        <m:r>
+          <m:rPr/>
+          <m:t>u</m:t>
+        </m:r>
+        <m:r>
+          <m:rPr/>
+          <m:t>≤</m:t>
+        </m:r>
+        <m:r>
+          <m:rPr/>
+          <m:t>−</m:t>
+        </m:r>
+        <m:r>
+          <m:rPr/>
+          <m:t>40</m:t>
+        </m:r>
+        <m:r>
+          <m:rPr/>
+          <m:t>/</m:t>
+        </m:r>
+        <m:r>
+          <m:rPr/>
+          <m:t>9</m:t>
+        </m:r>
+      </m:oMath>
+      <w:r>
+        <w:t xml:space="preserve"> </w:t>
+      </w:r>
+      <w:r>
+        <w:t xml:space="preserve">and</w:t>
+      </w:r>
+      <w:r>
+        <w:t xml:space="preserve"> </w:t>
+      </w:r>
+      <m:oMath>
+        <m:r>
+          <m:rPr/>
+          <m:t>v</m:t>
+        </m:r>
+        <m:r>
+          <m:rPr/>
+          <m:t>≥</m:t>
+        </m:r>
+        <m:r>
+          <m:rPr/>
+          <m:t>−</m:t>
+        </m:r>
+        <m:r>
+          <m:rPr/>
+          <m:t>80</m:t>
+        </m:r>
+        <m:r>
+          <m:rPr/>
+          <m:t>/</m:t>
+        </m:r>
+        <m:r>
+          <m:rPr/>
+          <m:t>9</m:t>
+        </m:r>
+      </m:oMath>
+      <w:r>
+        <w:t xml:space="preserve">. However if this is the equilibria then</w:t>
+      </w:r>
+      <w:r>
+        <w:t xml:space="preserve"> </w:t>
+      </w:r>
+      <m:oMath>
+        <m:r>
+          <m:rPr/>
+          <m:t>u</m:t>
+        </m:r>
+        <m:r>
+          <m:rPr/>
+          <m:t>=</m:t>
+        </m:r>
+        <m:r>
+          <m:rPr/>
+          <m:t>40</m:t>
+        </m:r>
+        <m:r>
+          <m:rPr/>
+          <m:t>/</m:t>
+        </m:r>
+        <m:r>
+          <m:rPr/>
+          <m:t>39</m:t>
+        </m:r>
+      </m:oMath>
+      <w:r>
+        <w:t xml:space="preserve"> </w:t>
+      </w:r>
+      <w:r>
+        <w:t xml:space="preserve">and</w:t>
+      </w:r>
+      <w:r>
+        <w:t xml:space="preserve"> </w:t>
+      </w:r>
+      <m:oMath>
+        <m:r>
+          <m:rPr/>
+          <m:t>v</m:t>
+        </m:r>
+        <m:r>
+          <m:rPr/>
+          <m:t>=</m:t>
+        </m:r>
+        <m:r>
+          <m:rPr/>
+          <m:t>80</m:t>
+        </m:r>
+        <m:r>
+          <m:rPr/>
+          <m:t>/</m:t>
+        </m:r>
+        <m:r>
+          <m:rPr/>
+          <m:t>31</m:t>
+        </m:r>
+      </m:oMath>
+      <w:r>
+        <w:t xml:space="preserve"> </w:t>
+      </w:r>
+      <w:r>
+        <w:t xml:space="preserve">which contradicts the constraints.</w:t>
+      </w:r>
+    </w:p>
+    <w:p>
+      <w:pPr>
+        <w:numPr>
+          <w:numId w:val="1"/>
+          <w:ilvl w:val="0"/>
+        </w:numPr>
+      </w:pPr>
+      <w:r>
+        <w:t xml:space="preserve">Thus</w:t>
+      </w:r>
+      <w:r>
+        <w:t xml:space="preserve"> </w:t>
+      </w:r>
+      <m:oMath>
+        <m:r>
+          <m:rPr/>
+          <m:t>(</m:t>
+        </m:r>
+        <m:r>
+          <m:rPr/>
+          <m:t>a</m:t>
+        </m:r>
+        <m:r>
+          <m:rPr/>
+          <m:t>,</m:t>
+        </m:r>
+        <m:r>
+          <m:rPr/>
+          <m:t>b</m:t>
+        </m:r>
+        <m:r>
+          <m:rPr/>
+          <m:t>)</m:t>
+        </m:r>
+      </m:oMath>
+      <w:r>
+        <w:t xml:space="preserve"> </w:t>
+      </w:r>
+      <w:r>
+        <w:t xml:space="preserve">is the unique pure strategy equilibrium.</w:t>
+      </w:r>
     </w:p>
   </w:body>
 </w:document>
@@ -7561,7 +11714,7 @@
 <file path=word/numbering.xml><?xml version="1.0" encoding="utf-8"?>
 <w:numbering xmlns:w="http://schemas.openxmlformats.org/wordprocessingml/2006/main">
   <w:abstractNum w:abstractNumId="0">
-    <w:nsid w:val="5b1f5892"/>
+    <w:nsid w:val="8362e95f"/>
     <w:multiLevelType w:val="multilevel"/>
     <w:lvl w:ilvl="0">
       <w:numFmt w:val="bullet"/>
@@ -7642,7 +11795,7 @@
     </w:lvl>
   </w:abstractNum>
   <w:abstractNum w:abstractNumId="2">
-    <w:nsid w:val="bfd14198"/>
+    <w:nsid w:val="334a3942"/>
     <w:multiLevelType w:val="multilevel"/>
     <w:lvl w:ilvl="0">
       <w:start w:val="1"/>
@@ -7730,7 +11883,7 @@
     </w:lvl>
   </w:abstractNum>
   <w:abstractNum w:abstractNumId="3">
-    <w:nsid w:val="1ecfafbd"/>
+    <w:nsid w:val="1c688026"/>
     <w:multiLevelType w:val="multilevel"/>
     <w:lvl w:ilvl="0">
       <w:start w:val="1"/>
@@ -7818,7 +11971,7 @@
     </w:lvl>
   </w:abstractNum>
   <w:abstractNum w:abstractNumId="4">
-    <w:nsid w:val="5f993ef3"/>
+    <w:nsid w:val="2c3602d1"/>
     <w:multiLevelType w:val="multilevel"/>
     <w:lvl w:ilvl="0">
       <w:start w:val="2"/>
@@ -8026,6 +12179,78 @@
     </w:lvlOverride>
     <w:lvlOverride w:ilvl="6">
       <w:startOverride w:val="2"/>
+    </w:lvlOverride>
+  </w:num>
+  <w:num w:numId="7">
+    <w:abstractNumId w:val="2"/>
+    <w:lvlOverride w:ilvl="0">
+      <w:startOverride w:val="1"/>
+    </w:lvlOverride>
+    <w:lvlOverride w:ilvl="1">
+      <w:startOverride w:val="1"/>
+    </w:lvlOverride>
+    <w:lvlOverride w:ilvl="2">
+      <w:startOverride w:val="1"/>
+    </w:lvlOverride>
+    <w:lvlOverride w:ilvl="3">
+      <w:startOverride w:val="1"/>
+    </w:lvlOverride>
+    <w:lvlOverride w:ilvl="4">
+      <w:startOverride w:val="1"/>
+    </w:lvlOverride>
+    <w:lvlOverride w:ilvl="5">
+      <w:startOverride w:val="1"/>
+    </w:lvlOverride>
+    <w:lvlOverride w:ilvl="6">
+      <w:startOverride w:val="1"/>
+    </w:lvlOverride>
+  </w:num>
+  <w:num w:numId="8">
+    <w:abstractNumId w:val="2"/>
+    <w:lvlOverride w:ilvl="0">
+      <w:startOverride w:val="1"/>
+    </w:lvlOverride>
+    <w:lvlOverride w:ilvl="1">
+      <w:startOverride w:val="1"/>
+    </w:lvlOverride>
+    <w:lvlOverride w:ilvl="2">
+      <w:startOverride w:val="1"/>
+    </w:lvlOverride>
+    <w:lvlOverride w:ilvl="3">
+      <w:startOverride w:val="1"/>
+    </w:lvlOverride>
+    <w:lvlOverride w:ilvl="4">
+      <w:startOverride w:val="1"/>
+    </w:lvlOverride>
+    <w:lvlOverride w:ilvl="5">
+      <w:startOverride w:val="1"/>
+    </w:lvlOverride>
+    <w:lvlOverride w:ilvl="6">
+      <w:startOverride w:val="1"/>
+    </w:lvlOverride>
+  </w:num>
+  <w:num w:numId="9">
+    <w:abstractNumId w:val="2"/>
+    <w:lvlOverride w:ilvl="0">
+      <w:startOverride w:val="1"/>
+    </w:lvlOverride>
+    <w:lvlOverride w:ilvl="1">
+      <w:startOverride w:val="1"/>
+    </w:lvlOverride>
+    <w:lvlOverride w:ilvl="2">
+      <w:startOverride w:val="1"/>
+    </w:lvlOverride>
+    <w:lvlOverride w:ilvl="3">
+      <w:startOverride w:val="1"/>
+    </w:lvlOverride>
+    <w:lvlOverride w:ilvl="4">
+      <w:startOverride w:val="1"/>
+    </w:lvlOverride>
+    <w:lvlOverride w:ilvl="5">
+      <w:startOverride w:val="1"/>
+    </w:lvlOverride>
+    <w:lvlOverride w:ilvl="6">
+      <w:startOverride w:val="1"/>
     </w:lvlOverride>
   </w:num>
 </w:numbering>

</xml_diff>

<commit_message>
fixed contradiction for stochastic game
</commit_message>
<xml_diff>
--- a/Solutions/Solution_4.docx
+++ b/Solutions/Solution_4.docx
@@ -8794,6 +8794,12 @@
         <w:t xml:space="preserve"> </w:t>
       </w:r>
       <w:r>
+        <w:rPr>
+          <w:b/>
+        </w:rPr>
+        <w:t xml:space="preserve">does not</w:t>
+      </w:r>
+      <w:r>
         <w:t xml:space="preserve"> </w:t>
       </w:r>
       <w:r>
@@ -11714,7 +11720,7 @@
 <file path=word/numbering.xml><?xml version="1.0" encoding="utf-8"?>
 <w:numbering xmlns:w="http://schemas.openxmlformats.org/wordprocessingml/2006/main">
   <w:abstractNum w:abstractNumId="0">
-    <w:nsid w:val="925a30e8"/>
+    <w:nsid w:val="b642cf6c"/>
     <w:multiLevelType w:val="multilevel"/>
     <w:lvl w:ilvl="0">
       <w:numFmt w:val="bullet"/>
@@ -11795,7 +11801,7 @@
     </w:lvl>
   </w:abstractNum>
   <w:abstractNum w:abstractNumId="2">
-    <w:nsid w:val="b4b82dda"/>
+    <w:nsid w:val="61431b6a"/>
     <w:multiLevelType w:val="multilevel"/>
     <w:lvl w:ilvl="0">
       <w:start w:val="1"/>
@@ -11883,7 +11889,7 @@
     </w:lvl>
   </w:abstractNum>
   <w:abstractNum w:abstractNumId="3">
-    <w:nsid w:val="78e7d4e7"/>
+    <w:nsid w:val="b95c8dae"/>
     <w:multiLevelType w:val="multilevel"/>
     <w:lvl w:ilvl="0">
       <w:start w:val="1"/>
@@ -11971,7 +11977,7 @@
     </w:lvl>
   </w:abstractNum>
   <w:abstractNum w:abstractNumId="4">
-    <w:nsid w:val="4a8843f5"/>
+    <w:nsid w:val="3602bd8d"/>
     <w:multiLevelType w:val="multilevel"/>
     <w:lvl w:ilvl="0">
       <w:start w:val="2"/>

</xml_diff>

<commit_message>
Fixed typo in solutions
</commit_message>
<xml_diff>
--- a/Solutions/Solution_4.docx
+++ b/Solutions/Solution_4.docx
@@ -5377,14 +5377,6 @@
                     </m:r>
                     <m:r>
                       <m:rPr/>
-                      <m:t>/</m:t>
-                    </m:r>
-                    <m:r>
-                      <m:rPr/>
-                      <m:t>2</m:t>
-                    </m:r>
-                    <m:r>
-                      <m:rPr/>
                       <m:t>,</m:t>
                     </m:r>
                     <m:r>
@@ -5437,7 +5429,7 @@
         <w:t xml:space="preserve"> </w:t>
       </w:r>
       <w:r>
-        <w:t xml:space="preserve">is dominated and sole the game using the equality of payoffs theorem to give the following Nash equilibrium:</w:t>
+        <w:t xml:space="preserve">is dominated and solve the game using the equality of payoffs theorem to give the following Nash equilibrium:</w:t>
       </w:r>
       <w:r>
         <w:t xml:space="preserve"> </w:t>
@@ -5498,7 +5490,7 @@
           </m:r>
           <m:r>
             <m:rPr/>
-            <m:t>1</m:t>
+            <m:t>4</m:t>
           </m:r>
           <m:r>
             <m:rPr/>
@@ -5506,7 +5498,7 @@
           </m:r>
           <m:r>
             <m:rPr/>
-            <m:t>4</m:t>
+            <m:t>7</m:t>
           </m:r>
           <m:r>
             <m:rPr/>
@@ -5522,7 +5514,7 @@
           </m:r>
           <m:r>
             <m:rPr/>
-            <m:t>4</m:t>
+            <m:t>7</m:t>
           </m:r>
           <m:r>
             <m:rPr/>

</xml_diff>

<commit_message>
Fixed typo found by Asher
</commit_message>
<xml_diff>
--- a/Solutions/Solution_4.docx
+++ b/Solutions/Solution_4.docx
@@ -2,7 +2,7 @@
 <file path=word/document.xml><?xml version="1.0" encoding="utf-8"?>
 <w:document xmlns:w="http://schemas.openxmlformats.org/wordprocessingml/2006/main" xmlns:m="http://schemas.openxmlformats.org/officeDocument/2006/math" xmlns:r="http://schemas.openxmlformats.org/officeDocument/2006/relationships" xmlns:o="urn:schemas-microsoft-com:office:office" xmlns:v="urn:schemas-microsoft-com:vml" xmlns:w10="urn:schemas-microsoft-com:office:word" xmlns:a="http://schemas.openxmlformats.org/drawingml/2006/main" xmlns:pic="http://schemas.openxmlformats.org/drawingml/2006/picture" xmlns:wp="http://schemas.openxmlformats.org/drawingml/2006/wordprocessingDrawing">
   <w:body>
-    <w:bookmarkStart w:id="homework-sheet-4---evolutionary-games-games-with-incomplete-information-and-stochastic-games" w:name="homework-sheet-4---evolutionary-games-games-with-incomplete-information-and-stochastic-games"/>
+    <w:bookmarkStart w:id="21" w:name="homework-sheet-4---evolutionary-games-games-with-incomplete-information-and-stochastic-games"/>
     <w:p>
       <w:pPr>
         <w:pStyle w:val="Heading1"/>
@@ -11,7 +11,7 @@
         <w:t xml:space="preserve">Homework sheet 4 - Evolutionary games, games with incomplete information and stochastic games</w:t>
       </w:r>
     </w:p>
-    <w:bookmarkEnd w:id="homework-sheet-4---evolutionary-games-games-with-incomplete-information-and-stochastic-games"/>
+    <w:bookmarkEnd w:id="21"/>
     <w:p>
       <w:pPr>
         <w:numPr>
@@ -24,13 +24,6 @@
       </w:r>
     </w:p>
     <w:p>
-      <w:pPr>
-        <w:numPr>
-          <w:numId w:val="1"/>
-          <w:ilvl w:val="0"/>
-        </w:numPr>
-      </w:pPr>
-      <w:br/>
       <m:oMathPara>
         <m:oMathParaPr>
           <m:jc m:val="center"/>
@@ -157,7 +150,6 @@
           </m:d>
         </m:oMath>
       </m:oMathPara>
-      <w:br/>
     </w:p>
     <w:p>
       <w:pPr>
@@ -185,13 +177,6 @@
       </w:r>
     </w:p>
     <w:p>
-      <w:pPr>
-        <w:numPr>
-          <w:numId w:val="1"/>
-          <w:ilvl w:val="0"/>
-        </w:numPr>
-      </w:pPr>
-      <w:br/>
       <m:oMathPara>
         <m:oMathParaPr>
           <m:jc m:val="center"/>
@@ -404,7 +389,6 @@
           </m:d>
         </m:oMath>
       </m:oMathPara>
-      <w:br/>
     </w:p>
     <w:p>
       <w:pPr>
@@ -473,13 +457,6 @@
       </w:r>
     </w:p>
     <w:p>
-      <w:pPr>
-        <w:numPr>
-          <w:numId w:val="1"/>
-          <w:ilvl w:val="0"/>
-        </w:numPr>
-      </w:pPr>
-      <w:br/>
       <m:oMathPara>
         <m:oMathParaPr>
           <m:jc m:val="center"/>
@@ -647,7 +624,6 @@
           </m:r>
         </m:oMath>
       </m:oMathPara>
-      <w:br/>
     </w:p>
     <w:p>
       <w:pPr>
@@ -661,13 +637,6 @@
       </w:r>
     </w:p>
     <w:p>
-      <w:pPr>
-        <w:numPr>
-          <w:numId w:val="1"/>
-          <w:ilvl w:val="0"/>
-        </w:numPr>
-      </w:pPr>
-      <w:br/>
       <m:oMathPara>
         <m:oMathParaPr>
           <m:jc m:val="center"/>
@@ -795,7 +764,6 @@
           </m:r>
         </m:oMath>
       </m:oMathPara>
-      <w:br/>
     </w:p>
     <w:p>
       <w:pPr>
@@ -809,13 +777,6 @@
       </w:r>
     </w:p>
     <w:p>
-      <w:pPr>
-        <w:numPr>
-          <w:numId w:val="1"/>
-          <w:ilvl w:val="0"/>
-        </w:numPr>
-      </w:pPr>
-      <w:br/>
       <m:oMathPara>
         <m:oMathParaPr>
           <m:jc m:val="center"/>
@@ -971,7 +932,6 @@
           </m:sSup>
         </m:oMath>
       </m:oMathPara>
-      <w:br/>
     </w:p>
     <w:p>
       <w:pPr>
@@ -1016,13 +976,6 @@
       </w:r>
     </w:p>
     <w:p>
-      <w:pPr>
-        <w:numPr>
-          <w:numId w:val="1"/>
-          <w:ilvl w:val="0"/>
-        </w:numPr>
-      </w:pPr>
-      <w:br/>
       <m:oMathPara>
         <m:oMathParaPr>
           <m:jc m:val="center"/>
@@ -1149,7 +1102,6 @@
           </m:d>
         </m:oMath>
       </m:oMathPara>
-      <w:br/>
     </w:p>
     <w:p>
       <w:pPr>
@@ -1177,13 +1129,6 @@
       </w:r>
     </w:p>
     <w:p>
-      <w:pPr>
-        <w:numPr>
-          <w:numId w:val="1"/>
-          <w:ilvl w:val="0"/>
-        </w:numPr>
-      </w:pPr>
-      <w:br/>
       <m:oMathPara>
         <m:oMathParaPr>
           <m:jc m:val="center"/>
@@ -1396,7 +1341,6 @@
           </m:d>
         </m:oMath>
       </m:oMathPara>
-      <w:br/>
     </w:p>
     <w:p>
       <w:pPr>
@@ -1421,13 +1365,6 @@
       </w:r>
     </w:p>
     <w:p>
-      <w:pPr>
-        <w:numPr>
-          <w:numId w:val="1"/>
-          <w:ilvl w:val="0"/>
-        </w:numPr>
-      </w:pPr>
-      <w:br/>
       <m:oMathPara>
         <m:oMathParaPr>
           <m:jc m:val="center"/>
@@ -1507,7 +1444,6 @@
           </m:r>
         </m:oMath>
       </m:oMathPara>
-      <w:br/>
     </w:p>
     <w:p>
       <w:pPr>
@@ -1521,13 +1457,6 @@
       </w:r>
     </w:p>
     <w:p>
-      <w:pPr>
-        <w:numPr>
-          <w:numId w:val="1"/>
-          <w:ilvl w:val="0"/>
-        </w:numPr>
-      </w:pPr>
-      <w:br/>
       <m:oMathPara>
         <m:oMathParaPr>
           <m:jc m:val="center"/>
@@ -1673,7 +1602,6 @@
           </m:sSup>
         </m:oMath>
       </m:oMathPara>
-      <w:br/>
     </w:p>
     <w:p>
       <w:pPr>
@@ -1846,13 +1774,6 @@
       </w:r>
     </w:p>
     <w:p>
-      <w:pPr>
-        <w:numPr>
-          <w:numId w:val="1"/>
-          <w:ilvl w:val="0"/>
-        </w:numPr>
-      </w:pPr>
-      <w:br/>
       <m:oMathPara>
         <m:oMathParaPr>
           <m:jc m:val="center"/>
@@ -1904,11 +1825,8 @@
           </m:r>
         </m:oMath>
       </m:oMathPara>
-      <w:br/>
-      <w:r>
-        <w:t xml:space="preserve"> </w:t>
-      </w:r>
-      <w:br/>
+    </w:p>
+    <w:p>
       <m:oMathPara>
         <m:oMathParaPr>
           <m:jc m:val="center"/>
@@ -1976,7 +1894,6 @@
           </m:r>
         </m:oMath>
       </m:oMathPara>
-      <w:br/>
     </w:p>
     <w:p>
       <w:pPr>
@@ -2016,6 +1933,7 @@
     </w:p>
     <w:p>
       <w:pPr>
+        <w:pStyle w:val="Compact"/>
         <w:numPr>
           <w:numId w:val="3"/>
           <w:ilvl w:val="1"/>
@@ -2138,6 +2056,7 @@
     </w:p>
     <w:p>
       <w:pPr>
+        <w:pStyle w:val="Compact"/>
         <w:numPr>
           <w:numId w:val="3"/>
           <w:ilvl w:val="1"/>
@@ -2260,6 +2179,7 @@
     </w:p>
     <w:p>
       <w:pPr>
+        <w:pStyle w:val="Compact"/>
         <w:numPr>
           <w:numId w:val="3"/>
           <w:ilvl w:val="1"/>
@@ -2828,13 +2748,6 @@
       </w:r>
     </w:p>
     <w:p>
-      <w:pPr>
-        <w:numPr>
-          <w:numId w:val="1"/>
-          <w:ilvl w:val="0"/>
-        </w:numPr>
-      </w:pPr>
-      <w:br/>
       <m:oMathPara>
         <m:oMathParaPr>
           <m:jc m:val="center"/>
@@ -3188,7 +3101,6 @@
           </m:r>
         </m:oMath>
       </m:oMathPara>
-      <w:br/>
     </w:p>
     <w:p>
       <w:pPr>
@@ -3202,13 +3114,6 @@
       </w:r>
     </w:p>
     <w:p>
-      <w:pPr>
-        <w:numPr>
-          <w:numId w:val="1"/>
-          <w:ilvl w:val="0"/>
-        </w:numPr>
-      </w:pPr>
-      <w:br/>
       <m:oMathPara>
         <m:oMathParaPr>
           <m:jc m:val="center"/>
@@ -3454,7 +3359,6 @@
           </m:r>
         </m:oMath>
       </m:oMathPara>
-      <w:br/>
     </w:p>
     <w:p>
       <w:pPr>
@@ -3508,38 +3412,10 @@
           <m:e>
             <m:r>
               <m:rPr/>
-              <m:t>\</m:t>
+              <m:t>ε</m:t>
             </m:r>
           </m:e>
         </m:bar>
-        <m:r>
-          <m:rPr/>
-          <m:t>e</m:t>
-        </m:r>
-        <m:r>
-          <m:rPr/>
-          <m:t>p</m:t>
-        </m:r>
-        <m:r>
-          <m:rPr/>
-          <m:t>s</m:t>
-        </m:r>
-        <m:r>
-          <m:rPr/>
-          <m:t>i</m:t>
-        </m:r>
-        <m:r>
-          <m:rPr/>
-          <m:t>l</m:t>
-        </m:r>
-        <m:r>
-          <m:rPr/>
-          <m:t>o</m:t>
-        </m:r>
-        <m:r>
-          <m:rPr/>
-          <m:t>n</m:t>
-        </m:r>
       </m:oMath>
       <w:r>
         <w:t xml:space="preserve"> </w:t>
@@ -3558,38 +3434,10 @@
           <m:e>
             <m:r>
               <m:rPr/>
-              <m:t>\</m:t>
+              <m:t>ε</m:t>
             </m:r>
           </m:e>
         </m:bar>
-        <m:r>
-          <m:rPr/>
-          <m:t>e</m:t>
-        </m:r>
-        <m:r>
-          <m:rPr/>
-          <m:t>p</m:t>
-        </m:r>
-        <m:r>
-          <m:rPr/>
-          <m:t>s</m:t>
-        </m:r>
-        <m:r>
-          <m:rPr/>
-          <m:t>i</m:t>
-        </m:r>
-        <m:r>
-          <m:rPr/>
-          <m:t>l</m:t>
-        </m:r>
-        <m:r>
-          <m:rPr/>
-          <m:t>o</m:t>
-        </m:r>
-        <m:r>
-          <m:rPr/>
-          <m:t>n</m:t>
-        </m:r>
       </m:oMath>
       <w:r>
         <w:t xml:space="preserve"> </w:t>
@@ -3600,6 +3448,7 @@
     </w:p>
     <w:p>
       <w:pPr>
+        <w:pStyle w:val="Compact"/>
         <w:numPr>
           <w:numId w:val="4"/>
           <w:ilvl w:val="1"/>
@@ -3829,38 +3678,10 @@
           <m:e>
             <m:r>
               <m:rPr/>
-              <m:t>\</m:t>
+              <m:t>ε</m:t>
             </m:r>
           </m:e>
         </m:bar>
-        <m:r>
-          <m:rPr/>
-          <m:t>e</m:t>
-        </m:r>
-        <m:r>
-          <m:rPr/>
-          <m:t>p</m:t>
-        </m:r>
-        <m:r>
-          <m:rPr/>
-          <m:t>s</m:t>
-        </m:r>
-        <m:r>
-          <m:rPr/>
-          <m:t>i</m:t>
-        </m:r>
-        <m:r>
-          <m:rPr/>
-          <m:t>l</m:t>
-        </m:r>
-        <m:r>
-          <m:rPr/>
-          <m:t>o</m:t>
-        </m:r>
-        <m:r>
-          <m:rPr/>
-          <m:t>n</m:t>
-        </m:r>
         <m:r>
           <m:rPr/>
           <m:t>=</m:t>
@@ -3922,6 +3743,7 @@
     </w:p>
     <w:p>
       <w:pPr>
+        <w:pStyle w:val="Compact"/>
         <w:numPr>
           <w:numId w:val="4"/>
           <w:ilvl w:val="1"/>
@@ -4333,38 +4155,10 @@
           <m:e>
             <m:r>
               <m:rPr/>
-              <m:t>\</m:t>
+              <m:t>ε</m:t>
             </m:r>
           </m:e>
         </m:bar>
-        <m:r>
-          <m:rPr/>
-          <m:t>e</m:t>
-        </m:r>
-        <m:r>
-          <m:rPr/>
-          <m:t>p</m:t>
-        </m:r>
-        <m:r>
-          <m:rPr/>
-          <m:t>s</m:t>
-        </m:r>
-        <m:r>
-          <m:rPr/>
-          <m:t>i</m:t>
-        </m:r>
-        <m:r>
-          <m:rPr/>
-          <m:t>l</m:t>
-        </m:r>
-        <m:r>
-          <m:rPr/>
-          <m:t>o</m:t>
-        </m:r>
-        <m:r>
-          <m:rPr/>
-          <m:t>n</m:t>
-        </m:r>
         <m:r>
           <m:rPr/>
           <m:t>=</m:t>
@@ -4446,6 +4240,7 @@
     </w:p>
     <w:p>
       <w:pPr>
+        <w:pStyle w:val="Compact"/>
         <w:numPr>
           <w:numId w:val="4"/>
           <w:ilvl w:val="1"/>
@@ -4686,7 +4481,7 @@
     <w:p>
       <w:pPr>
         <w:numPr>
-          <w:numId w:val="4"/>
+          <w:numId w:val="2"/>
           <w:ilvl w:val="0"/>
         </w:numPr>
       </w:pPr>
@@ -4695,13 +4490,6 @@
       </w:r>
     </w:p>
     <w:p>
-      <w:pPr>
-        <w:numPr>
-          <w:numId w:val="1"/>
-          <w:ilvl w:val="0"/>
-        </w:numPr>
-      </w:pPr>
-      <w:br/>
       <m:oMathPara>
         <m:oMathParaPr>
           <m:jc m:val="center"/>
@@ -4892,16 +4680,8 @@
           </m:d>
         </m:oMath>
       </m:oMathPara>
-      <w:br/>
     </w:p>
     <w:p>
-      <w:pPr>
-        <w:numPr>
-          <w:numId w:val="1"/>
-          <w:ilvl w:val="0"/>
-        </w:numPr>
-      </w:pPr>
-      <w:br/>
       <m:oMathPara>
         <m:oMathParaPr>
           <m:jc m:val="center"/>
@@ -5088,7 +4868,6 @@
           </m:d>
         </m:oMath>
       </m:oMathPara>
-      <w:br/>
     </w:p>
     <w:p>
       <w:pPr>
@@ -5177,13 +4956,6 @@
       </w:r>
     </w:p>
     <w:p>
-      <w:pPr>
-        <w:numPr>
-          <w:numId w:val="1"/>
-          <w:ilvl w:val="0"/>
-        </w:numPr>
-      </w:pPr>
-      <w:br/>
       <m:oMathPara>
         <m:oMathParaPr>
           <m:jc m:val="center"/>
@@ -5394,7 +5166,6 @@
           </m:d>
         </m:oMath>
       </m:oMathPara>
-      <w:br/>
     </w:p>
     <w:p>
       <w:pPr>
@@ -5431,10 +5202,8 @@
       <w:r>
         <w:t xml:space="preserve">is dominated and solve the game using the equality of payoffs theorem to give the following Nash equilibrium:</w:t>
       </w:r>
-      <w:r>
-        <w:t xml:space="preserve"> </w:t>
-      </w:r>
-      <w:br/>
+    </w:p>
+    <w:p>
       <m:oMathPara>
         <m:oMathParaPr>
           <m:jc m:val="center"/>
@@ -5526,12 +5295,11 @@
           </m:r>
         </m:oMath>
       </m:oMathPara>
-      <w:br/>
     </w:p>
     <w:p>
       <w:pPr>
         <w:numPr>
-          <w:numId w:val="4"/>
+          <w:numId w:val="2"/>
           <w:ilvl w:val="0"/>
         </w:numPr>
       </w:pPr>
@@ -5556,6 +5324,7 @@
     </w:p>
     <w:p>
       <w:pPr>
+        <w:pStyle w:val="Compact"/>
         <w:numPr>
           <w:numId w:val="5"/>
           <w:ilvl w:val="1"/>
@@ -5591,13 +5360,6 @@
       </w:r>
     </w:p>
     <w:p>
-      <w:pPr>
-        <w:numPr>
-          <w:numId w:val="1"/>
-          <w:ilvl w:val="0"/>
-        </w:numPr>
-      </w:pPr>
-      <w:br/>
       <m:oMathPara>
         <m:oMathParaPr>
           <m:jc m:val="center"/>
@@ -5719,7 +5481,6 @@
           </m:sSup>
         </m:oMath>
       </m:oMathPara>
-      <w:br/>
     </w:p>
     <w:p>
       <w:pPr>
@@ -5733,13 +5494,6 @@
       </w:r>
     </w:p>
     <w:p>
-      <w:pPr>
-        <w:numPr>
-          <w:numId w:val="1"/>
-          <w:ilvl w:val="0"/>
-        </w:numPr>
-      </w:pPr>
-      <w:br/>
       <m:oMathPara>
         <m:oMathParaPr>
           <m:jc m:val="center"/>
@@ -5859,7 +5613,6 @@
           </m:r>
         </m:oMath>
       </m:oMathPara>
-      <w:br/>
     </w:p>
     <w:p>
       <w:pPr>
@@ -5873,13 +5626,6 @@
       </w:r>
     </w:p>
     <w:p>
-      <w:pPr>
-        <w:numPr>
-          <w:numId w:val="1"/>
-          <w:ilvl w:val="0"/>
-        </w:numPr>
-      </w:pPr>
-      <w:br/>
       <m:oMathPara>
         <m:oMathParaPr>
           <m:jc m:val="center"/>
@@ -5941,7 +5687,6 @@
           </m:r>
         </m:oMath>
       </m:oMathPara>
-      <w:br/>
     </w:p>
     <w:p>
       <w:pPr>
@@ -5964,10 +5709,8 @@
       <w:r>
         <w:t xml:space="preserve">Employer:</w:t>
       </w:r>
-      <w:r>
-        <w:t xml:space="preserve"> </w:t>
-      </w:r>
-      <w:br/>
+    </w:p>
+    <w:p>
       <m:oMathPara>
         <m:oMathParaPr>
           <m:jc m:val="center"/>
@@ -6093,40 +5836,6 @@
           </m:r>
         </m:oMath>
       </m:oMathPara>
-      <w:br/>
-      <w:r>
-        <w:t xml:space="preserve"> </w:t>
-      </w:r>
-      <w:r>
-        <w:t xml:space="preserve">Employee:</w:t>
-      </w:r>
-      <w:r>
-        <w:t xml:space="preserve"> </w:t>
-      </w:r>
-      <w:br/>
-      <m:oMathPara>
-        <m:oMathParaPr>
-          <m:jc m:val="center"/>
-        </m:oMathParaPr>
-        <m:oMath>
-          <m:r>
-            <m:rPr/>
-            <m:t>1</m:t>
-          </m:r>
-        </m:oMath>
-      </m:oMathPara>
-      <w:br/>
-    </w:p>
-    <w:p>
-      <w:pPr>
-        <w:numPr>
-          <w:numId w:val="6"/>
-          <w:ilvl w:val="1"/>
-        </w:numPr>
-      </w:pPr>
-      <w:r>
-        <w:t xml:space="preserve">Obtain a condition for which the employer should offer a bonus.</w:t>
-      </w:r>
     </w:p>
     <w:p>
       <w:pPr>
@@ -6136,10 +5845,32 @@
         </w:numPr>
       </w:pPr>
       <w:r>
-        <w:rPr>
-          <w:b/>
-        </w:rPr>
-        <w:t xml:space="preserve">Solution</w:t>
+        <w:t xml:space="preserve">Employee:</w:t>
+      </w:r>
+    </w:p>
+    <w:p>
+      <m:oMathPara>
+        <m:oMathParaPr>
+          <m:jc m:val="center"/>
+        </m:oMathParaPr>
+        <m:oMath>
+          <m:r>
+            <m:rPr/>
+            <m:t>1</m:t>
+          </m:r>
+        </m:oMath>
+      </m:oMathPara>
+    </w:p>
+    <w:p>
+      <w:pPr>
+        <w:pStyle w:val="Compact"/>
+        <w:numPr>
+          <w:numId w:val="6"/>
+          <w:ilvl w:val="1"/>
+        </w:numPr>
+      </w:pPr>
+      <w:r>
+        <w:t xml:space="preserve">Obtain a condition for which the employer should offer a bonus.</w:t>
       </w:r>
     </w:p>
     <w:p>
@@ -6150,35 +5881,10 @@
         </w:numPr>
       </w:pPr>
       <w:r>
-        <w:t xml:space="preserve">If no bonus is offered the employee has no incentive for a high effort thus</w:t>
-      </w:r>
-      <w:r>
-        <w:t xml:space="preserve"> </w:t>
-      </w:r>
-      <m:oMath>
-        <m:r>
-          <m:rPr/>
-          <m:t>κ</m:t>
-        </m:r>
-        <m:r>
-          <m:rPr/>
-          <m:t>=</m:t>
-        </m:r>
-        <m:r>
-          <m:rPr/>
-          <m:t>ω</m:t>
-        </m:r>
-        <m:r>
-          <m:rPr/>
-          <m:t>=</m:t>
-        </m:r>
-        <m:r>
-          <m:rPr/>
-          <m:t>1</m:t>
-        </m:r>
-      </m:oMath>
-      <w:r>
-        <w:t xml:space="preserve">, thus the employer should offer a bonus iff:</w:t>
+        <w:rPr>
+          <w:b/>
+        </w:rPr>
+        <w:t xml:space="preserve">Solution</w:t>
       </w:r>
     </w:p>
     <w:p>
@@ -6188,7 +5894,39 @@
           <w:ilvl w:val="0"/>
         </w:numPr>
       </w:pPr>
-      <w:br/>
+      <w:r>
+        <w:t xml:space="preserve">If no bonus is offered the employee has no incentive for a high effort thus</w:t>
+      </w:r>
+      <w:r>
+        <w:t xml:space="preserve"> </w:t>
+      </w:r>
+      <m:oMath>
+        <m:r>
+          <m:rPr/>
+          <m:t>κ</m:t>
+        </m:r>
+        <m:r>
+          <m:rPr/>
+          <m:t>=</m:t>
+        </m:r>
+        <m:r>
+          <m:rPr/>
+          <m:t>ω</m:t>
+        </m:r>
+        <m:r>
+          <m:rPr/>
+          <m:t>=</m:t>
+        </m:r>
+        <m:r>
+          <m:rPr/>
+          <m:t>1</m:t>
+        </m:r>
+      </m:oMath>
+      <w:r>
+        <w:t xml:space="preserve">, thus the employer should offer a bonus iff:</w:t>
+      </w:r>
+    </w:p>
+    <w:p>
       <m:oMathPara>
         <m:oMathParaPr>
           <m:jc m:val="center"/>
@@ -6322,12 +6060,11 @@
           </m:r>
         </m:oMath>
       </m:oMathPara>
-      <w:br/>
     </w:p>
     <w:p>
       <w:pPr>
         <w:numPr>
-          <w:numId w:val="6"/>
+          <w:numId w:val="2"/>
           <w:ilvl w:val="0"/>
         </w:numPr>
       </w:pPr>
@@ -6386,7 +6123,7 @@
                     </pic:cNvPicPr>
                   </pic:nvPicPr>
                   <pic:blipFill>
-                    <a:blip r:embed="image1"/>
+                    <a:blip r:embed="rId22"/>
                     <a:stretch>
                       <a:fillRect/>
                     </a:stretch>
@@ -6412,7 +6149,9 @@
           </wp:inline>
         </w:drawing>
       </w:r>
-      <w:br/>
+      <w:r>
+        <w:br w:type="textWrapping"/>
+      </w:r>
       <w:r>
         <w:t xml:space="preserve"> </w:t>
       </w:r>
@@ -6519,13 +6258,6 @@
       </w:r>
     </w:p>
     <w:p>
-      <w:pPr>
-        <w:numPr>
-          <w:numId w:val="1"/>
-          <w:ilvl w:val="0"/>
-        </w:numPr>
-      </w:pPr>
-      <w:br/>
       <m:oMathPara>
         <m:oMathParaPr>
           <m:jc m:val="center"/>
@@ -6756,7 +6488,6 @@
           </m:d>
         </m:oMath>
       </m:oMathPara>
-      <w:br/>
     </w:p>
     <w:p>
       <w:pPr>
@@ -7821,7 +7552,7 @@
                     </pic:cNvPicPr>
                   </pic:nvPicPr>
                   <pic:blipFill>
-                    <a:blip r:embed="image2"/>
+                    <a:blip r:embed="rId23"/>
                     <a:stretch>
                       <a:fillRect/>
                     </a:stretch>
@@ -7847,7 +7578,9 @@
           </wp:inline>
         </w:drawing>
       </w:r>
-      <w:br/>
+      <w:r>
+        <w:br w:type="textWrapping"/>
+      </w:r>
       <w:r>
         <w:t xml:space="preserve"> </w:t>
       </w:r>
@@ -7954,13 +7687,6 @@
       </w:r>
     </w:p>
     <w:p>
-      <w:pPr>
-        <w:numPr>
-          <w:numId w:val="1"/>
-          <w:ilvl w:val="0"/>
-        </w:numPr>
-      </w:pPr>
-      <w:br/>
       <m:oMathPara>
         <m:oMathParaPr>
           <m:jc m:val="center"/>
@@ -8183,7 +7909,6 @@
           </m:d>
         </m:oMath>
       </m:oMathPara>
-      <w:br/>
     </w:p>
     <w:p>
       <w:pPr>
@@ -9198,7 +8923,7 @@
                     </pic:cNvPicPr>
                   </pic:nvPicPr>
                   <pic:blipFill>
-                    <a:blip r:embed="image3"/>
+                    <a:blip r:embed="rId24"/>
                     <a:stretch>
                       <a:fillRect/>
                     </a:stretch>
@@ -9224,7 +8949,9 @@
           </wp:inline>
         </w:drawing>
       </w:r>
-      <w:br/>
+      <w:r>
+        <w:br w:type="textWrapping"/>
+      </w:r>
       <w:r>
         <w:t xml:space="preserve"> </w:t>
       </w:r>
@@ -9331,13 +9058,6 @@
       </w:r>
     </w:p>
     <w:p>
-      <w:pPr>
-        <w:numPr>
-          <w:numId w:val="1"/>
-          <w:ilvl w:val="0"/>
-        </w:numPr>
-      </w:pPr>
-      <w:br/>
       <m:oMathPara>
         <m:oMathParaPr>
           <m:jc m:val="center"/>
@@ -9568,7 +9288,6 @@
           </m:d>
         </m:oMath>
       </m:oMathPara>
-      <w:br/>
     </w:p>
     <w:p>
       <w:pPr>
@@ -10024,7 +9743,7 @@
         </m:r>
         <m:r>
           <m:rPr/>
-          <m:t>≤</m:t>
+          <m:t>≥</m:t>
         </m:r>
         <m:r>
           <m:rPr/>
@@ -10094,7 +9813,7 @@
         <w:t xml:space="preserve"> </w:t>
       </w:r>
       <w:r>
-        <w:t xml:space="preserve">which does not contradict any constraints.</w:t>
+        <w:t xml:space="preserve">which contradicts the constraints.</w:t>
       </w:r>
     </w:p>
     <w:p>
@@ -10573,47 +10292,21 @@
         </w:numPr>
       </w:pPr>
       <w:r>
-        <w:t xml:space="preserve">Thus</w:t>
-      </w:r>
-      <w:r>
-        <w:t xml:space="preserve"> </w:t>
-      </w:r>
-      <m:oMath>
-        <m:r>
-          <m:rPr/>
-          <m:t>(</m:t>
-        </m:r>
-        <m:r>
-          <m:rPr/>
-          <m:t>a</m:t>
-        </m:r>
-        <m:r>
-          <m:rPr/>
-          <m:t>,</m:t>
-        </m:r>
-        <m:r>
-          <m:rPr/>
-          <m:t>d</m:t>
-        </m:r>
-        <m:r>
-          <m:rPr/>
-          <m:t>)</m:t>
-        </m:r>
-      </m:oMath>
-      <w:r>
-        <w:t xml:space="preserve"> </w:t>
-      </w:r>
-      <w:r>
-        <w:t xml:space="preserve">is the unique pure strategy equilibrium.</w:t>
+        <w:t xml:space="preserve">Thus no Nash equilibrium exists in pure strategies.</w:t>
       </w:r>
     </w:p>
   </w:body>
 </w:document>
 </file>
 
+<file path=word/footnotes.xml><?xml version="1.0" encoding="utf-8"?>
+<w:footnotes xmlns:w="http://schemas.openxmlformats.org/wordprocessingml/2006/main" xmlns:m="http://schemas.openxmlformats.org/officeDocument/2006/math" xmlns:r="http://schemas.openxmlformats.org/officeDocument/2006/relationships" xmlns:o="urn:schemas-microsoft-com:office:office" xmlns:v="urn:schemas-microsoft-com:vml" xmlns:w10="urn:schemas-microsoft-com:office:word" xmlns:a="http://schemas.openxmlformats.org/drawingml/2006/main" xmlns:pic="http://schemas.openxmlformats.org/drawingml/2006/picture" xmlns:wp="http://schemas.openxmlformats.org/drawingml/2006/wordprocessingDrawing"/>
+</file>
+
 <file path=word/numbering.xml><?xml version="1.0" encoding="utf-8"?>
 <w:numbering xmlns:w="http://schemas.openxmlformats.org/wordprocessingml/2006/main">
   <w:abstractNum w:abstractNumId="0">
+    <w:nsid w:val="dc3d4823"/>
     <w:multiLevelType w:val="multilevel"/>
     <w:lvl w:ilvl="0">
       <w:numFmt w:val="bullet"/>
@@ -10694,6 +10387,7 @@
     </w:lvl>
   </w:abstractNum>
   <w:abstractNum w:abstractNumId="2">
+    <w:nsid w:val="4fd3c797"/>
     <w:multiLevelType w:val="multilevel"/>
     <w:lvl w:ilvl="0">
       <w:start w:val="1"/>
@@ -10781,6 +10475,7 @@
     </w:lvl>
   </w:abstractNum>
   <w:abstractNum w:abstractNumId="3">
+    <w:nsid w:val="78f2afbf"/>
     <w:multiLevelType w:val="multilevel"/>
     <w:lvl w:ilvl="0">
       <w:start w:val="1"/>
@@ -10868,6 +10563,7 @@
     </w:lvl>
   </w:abstractNum>
   <w:abstractNum w:abstractNumId="4">
+    <w:nsid w:val="cc238437"/>
     <w:multiLevelType w:val="multilevel"/>
     <w:lvl w:ilvl="0">
       <w:start w:val="2"/>
@@ -11173,6 +10869,17 @@
   <w:style w:type="paragraph" w:default="1" w:styleId="Normal">
     <w:name w:val="Normal"/>
     <w:qFormat/>
+    <w:pPr>
+      <w:spacing w:before="180" w:after="180"/>
+    </w:pPr>
+  </w:style>
+  <w:style w:type="paragraph" w:styleId="Compact">
+    <w:name w:val="Compact"/>
+    <w:basedOn w:val="Normal"/>
+    <w:qFormat/>
+    <w:pPr>
+      <w:spacing w:before="36" w:after="36"/>
+    </w:pPr>
   </w:style>
   <w:style w:type="paragraph" w:styleId="Title">
     <w:name w:val="Title"/>
@@ -11396,8 +11103,8 @@
       <w:i/>
     </w:rPr>
   </w:style>
-  <w:style w:type="paragraph" w:styleId="PictureCaption">
-    <w:name w:val="Picture Caption"/>
+  <w:style w:type="paragraph" w:styleId="ImageCaption">
+    <w:name w:val="Image Caption"/>
     <w:basedOn w:val="Normal"/>
     <w:link w:val="BodyTextChar"/>
     <w:pPr>
@@ -11420,15 +11127,15 @@
       <w:sz w:val="22"/>
     </w:rPr>
   </w:style>
-  <w:style w:type="character" w:customStyle="1" w:styleId="FootnoteReference">
-    <w:name w:val="Footnote Reference"/>
+  <w:style w:type="character" w:customStyle="1" w:styleId="FootnoteRef">
+    <w:name w:val="Footnote Ref"/>
     <w:basedOn w:val="BodyTextChar"/>
     <w:rPr>
       <w:vertAlign w:val="superscript"/>
     </w:rPr>
   </w:style>
-  <w:style w:type="character" w:customStyle="1" w:styleId="Hyperlink">
-    <w:name w:val="Hyperlink"/>
+  <w:style w:type="character" w:customStyle="1" w:styleId="Link">
+    <w:name w:val="Link"/>
     <w:basedOn w:val="BodyTextChar"/>
     <w:rPr>
       <w:color w:val="4F81BD" w:themeColor="accent1"/>

</xml_diff>

<commit_message>
Fixed error found by Kate
</commit_message>
<xml_diff>
--- a/Solutions/Solution_4.docx
+++ b/Solutions/Solution_4.docx
@@ -2,7 +2,7 @@
 <file path=word/document.xml><?xml version="1.0" encoding="utf-8"?>
 <w:document xmlns:w="http://schemas.openxmlformats.org/wordprocessingml/2006/main" xmlns:m="http://schemas.openxmlformats.org/officeDocument/2006/math" xmlns:r="http://schemas.openxmlformats.org/officeDocument/2006/relationships" xmlns:o="urn:schemas-microsoft-com:office:office" xmlns:v="urn:schemas-microsoft-com:vml" xmlns:w10="urn:schemas-microsoft-com:office:word" xmlns:a="http://schemas.openxmlformats.org/drawingml/2006/main" xmlns:pic="http://schemas.openxmlformats.org/drawingml/2006/picture" xmlns:wp="http://schemas.openxmlformats.org/drawingml/2006/wordprocessingDrawing">
   <w:body>
-    <w:bookmarkStart w:id="21" w:name="homework-sheet-4---evolutionary-games-games-with-incomplete-information-and-stochastic-games"/>
+    <w:bookmarkStart w:id="homework-sheet-4---evolutionary-games-games-with-incomplete-information-and-stochastic-games" w:name="homework-sheet-4---evolutionary-games-games-with-incomplete-information-and-stochastic-games"/>
     <w:p>
       <w:pPr>
         <w:pStyle w:val="Heading1"/>
@@ -11,7 +11,7 @@
         <w:t xml:space="preserve">Homework sheet 4 - Evolutionary games, games with incomplete information and stochastic games</w:t>
       </w:r>
     </w:p>
-    <w:bookmarkEnd w:id="21"/>
+    <w:bookmarkEnd w:id="homework-sheet-4---evolutionary-games-games-with-incomplete-information-and-stochastic-games"/>
     <w:p>
       <w:pPr>
         <w:numPr>
@@ -24,6 +24,13 @@
       </w:r>
     </w:p>
     <w:p>
+      <w:pPr>
+        <w:numPr>
+          <w:numId w:val="1"/>
+          <w:ilvl w:val="0"/>
+        </w:numPr>
+      </w:pPr>
+      <w:br/>
       <m:oMathPara>
         <m:oMathParaPr>
           <m:jc m:val="center"/>
@@ -150,6 +157,7 @@
           </m:d>
         </m:oMath>
       </m:oMathPara>
+      <w:br/>
     </w:p>
     <w:p>
       <w:pPr>
@@ -177,6 +185,13 @@
       </w:r>
     </w:p>
     <w:p>
+      <w:pPr>
+        <w:numPr>
+          <w:numId w:val="1"/>
+          <w:ilvl w:val="0"/>
+        </w:numPr>
+      </w:pPr>
+      <w:br/>
       <m:oMathPara>
         <m:oMathParaPr>
           <m:jc m:val="center"/>
@@ -389,6 +404,7 @@
           </m:d>
         </m:oMath>
       </m:oMathPara>
+      <w:br/>
     </w:p>
     <w:p>
       <w:pPr>
@@ -457,6 +473,13 @@
       </w:r>
     </w:p>
     <w:p>
+      <w:pPr>
+        <w:numPr>
+          <w:numId w:val="1"/>
+          <w:ilvl w:val="0"/>
+        </w:numPr>
+      </w:pPr>
+      <w:br/>
       <m:oMathPara>
         <m:oMathParaPr>
           <m:jc m:val="center"/>
@@ -624,6 +647,7 @@
           </m:r>
         </m:oMath>
       </m:oMathPara>
+      <w:br/>
     </w:p>
     <w:p>
       <w:pPr>
@@ -637,6 +661,13 @@
       </w:r>
     </w:p>
     <w:p>
+      <w:pPr>
+        <w:numPr>
+          <w:numId w:val="1"/>
+          <w:ilvl w:val="0"/>
+        </w:numPr>
+      </w:pPr>
+      <w:br/>
       <m:oMathPara>
         <m:oMathParaPr>
           <m:jc m:val="center"/>
@@ -764,6 +795,7 @@
           </m:r>
         </m:oMath>
       </m:oMathPara>
+      <w:br/>
     </w:p>
     <w:p>
       <w:pPr>
@@ -777,6 +809,13 @@
       </w:r>
     </w:p>
     <w:p>
+      <w:pPr>
+        <w:numPr>
+          <w:numId w:val="1"/>
+          <w:ilvl w:val="0"/>
+        </w:numPr>
+      </w:pPr>
+      <w:br/>
       <m:oMathPara>
         <m:oMathParaPr>
           <m:jc m:val="center"/>
@@ -932,6 +971,7 @@
           </m:sSup>
         </m:oMath>
       </m:oMathPara>
+      <w:br/>
     </w:p>
     <w:p>
       <w:pPr>
@@ -976,6 +1016,13 @@
       </w:r>
     </w:p>
     <w:p>
+      <w:pPr>
+        <w:numPr>
+          <w:numId w:val="1"/>
+          <w:ilvl w:val="0"/>
+        </w:numPr>
+      </w:pPr>
+      <w:br/>
       <m:oMathPara>
         <m:oMathParaPr>
           <m:jc m:val="center"/>
@@ -1102,6 +1149,7 @@
           </m:d>
         </m:oMath>
       </m:oMathPara>
+      <w:br/>
     </w:p>
     <w:p>
       <w:pPr>
@@ -1129,6 +1177,13 @@
       </w:r>
     </w:p>
     <w:p>
+      <w:pPr>
+        <w:numPr>
+          <w:numId w:val="1"/>
+          <w:ilvl w:val="0"/>
+        </w:numPr>
+      </w:pPr>
+      <w:br/>
       <m:oMathPara>
         <m:oMathParaPr>
           <m:jc m:val="center"/>
@@ -1341,6 +1396,7 @@
           </m:d>
         </m:oMath>
       </m:oMathPara>
+      <w:br/>
     </w:p>
     <w:p>
       <w:pPr>
@@ -1365,6 +1421,13 @@
       </w:r>
     </w:p>
     <w:p>
+      <w:pPr>
+        <w:numPr>
+          <w:numId w:val="1"/>
+          <w:ilvl w:val="0"/>
+        </w:numPr>
+      </w:pPr>
+      <w:br/>
       <m:oMathPara>
         <m:oMathParaPr>
           <m:jc m:val="center"/>
@@ -1444,6 +1507,7 @@
           </m:r>
         </m:oMath>
       </m:oMathPara>
+      <w:br/>
     </w:p>
     <w:p>
       <w:pPr>
@@ -1457,6 +1521,13 @@
       </w:r>
     </w:p>
     <w:p>
+      <w:pPr>
+        <w:numPr>
+          <w:numId w:val="1"/>
+          <w:ilvl w:val="0"/>
+        </w:numPr>
+      </w:pPr>
+      <w:br/>
       <m:oMathPara>
         <m:oMathParaPr>
           <m:jc m:val="center"/>
@@ -1602,6 +1673,7 @@
           </m:sSup>
         </m:oMath>
       </m:oMathPara>
+      <w:br/>
     </w:p>
     <w:p>
       <w:pPr>
@@ -1774,6 +1846,13 @@
       </w:r>
     </w:p>
     <w:p>
+      <w:pPr>
+        <w:numPr>
+          <w:numId w:val="1"/>
+          <w:ilvl w:val="0"/>
+        </w:numPr>
+      </w:pPr>
+      <w:br/>
       <m:oMathPara>
         <m:oMathParaPr>
           <m:jc m:val="center"/>
@@ -1825,8 +1904,11 @@
           </m:r>
         </m:oMath>
       </m:oMathPara>
-    </w:p>
-    <w:p>
+      <w:br/>
+      <w:r>
+        <w:t xml:space="preserve"> </w:t>
+      </w:r>
+      <w:br/>
       <m:oMathPara>
         <m:oMathParaPr>
           <m:jc m:val="center"/>
@@ -1894,6 +1976,7 @@
           </m:r>
         </m:oMath>
       </m:oMathPara>
+      <w:br/>
     </w:p>
     <w:p>
       <w:pPr>
@@ -1933,7 +2016,6 @@
     </w:p>
     <w:p>
       <w:pPr>
-        <w:pStyle w:val="Compact"/>
         <w:numPr>
           <w:numId w:val="3"/>
           <w:ilvl w:val="1"/>
@@ -2056,7 +2138,6 @@
     </w:p>
     <w:p>
       <w:pPr>
-        <w:pStyle w:val="Compact"/>
         <w:numPr>
           <w:numId w:val="3"/>
           <w:ilvl w:val="1"/>
@@ -2179,7 +2260,6 @@
     </w:p>
     <w:p>
       <w:pPr>
-        <w:pStyle w:val="Compact"/>
         <w:numPr>
           <w:numId w:val="3"/>
           <w:ilvl w:val="1"/>
@@ -2748,6 +2828,13 @@
       </w:r>
     </w:p>
     <w:p>
+      <w:pPr>
+        <w:numPr>
+          <w:numId w:val="1"/>
+          <w:ilvl w:val="0"/>
+        </w:numPr>
+      </w:pPr>
+      <w:br/>
       <m:oMathPara>
         <m:oMathParaPr>
           <m:jc m:val="center"/>
@@ -3101,6 +3188,7 @@
           </m:r>
         </m:oMath>
       </m:oMathPara>
+      <w:br/>
     </w:p>
     <w:p>
       <w:pPr>
@@ -3114,6 +3202,13 @@
       </w:r>
     </w:p>
     <w:p>
+      <w:pPr>
+        <w:numPr>
+          <w:numId w:val="1"/>
+          <w:ilvl w:val="0"/>
+        </w:numPr>
+      </w:pPr>
+      <w:br/>
       <m:oMathPara>
         <m:oMathParaPr>
           <m:jc m:val="center"/>
@@ -3359,6 +3454,7 @@
           </m:r>
         </m:oMath>
       </m:oMathPara>
+      <w:br/>
     </w:p>
     <w:p>
       <w:pPr>
@@ -3412,10 +3508,38 @@
           <m:e>
             <m:r>
               <m:rPr/>
-              <m:t>ε</m:t>
+              <m:t>\</m:t>
             </m:r>
           </m:e>
         </m:bar>
+        <m:r>
+          <m:rPr/>
+          <m:t>e</m:t>
+        </m:r>
+        <m:r>
+          <m:rPr/>
+          <m:t>p</m:t>
+        </m:r>
+        <m:r>
+          <m:rPr/>
+          <m:t>s</m:t>
+        </m:r>
+        <m:r>
+          <m:rPr/>
+          <m:t>i</m:t>
+        </m:r>
+        <m:r>
+          <m:rPr/>
+          <m:t>l</m:t>
+        </m:r>
+        <m:r>
+          <m:rPr/>
+          <m:t>o</m:t>
+        </m:r>
+        <m:r>
+          <m:rPr/>
+          <m:t>n</m:t>
+        </m:r>
       </m:oMath>
       <w:r>
         <w:t xml:space="preserve"> </w:t>
@@ -3434,10 +3558,38 @@
           <m:e>
             <m:r>
               <m:rPr/>
-              <m:t>ε</m:t>
+              <m:t>\</m:t>
             </m:r>
           </m:e>
         </m:bar>
+        <m:r>
+          <m:rPr/>
+          <m:t>e</m:t>
+        </m:r>
+        <m:r>
+          <m:rPr/>
+          <m:t>p</m:t>
+        </m:r>
+        <m:r>
+          <m:rPr/>
+          <m:t>s</m:t>
+        </m:r>
+        <m:r>
+          <m:rPr/>
+          <m:t>i</m:t>
+        </m:r>
+        <m:r>
+          <m:rPr/>
+          <m:t>l</m:t>
+        </m:r>
+        <m:r>
+          <m:rPr/>
+          <m:t>o</m:t>
+        </m:r>
+        <m:r>
+          <m:rPr/>
+          <m:t>n</m:t>
+        </m:r>
       </m:oMath>
       <w:r>
         <w:t xml:space="preserve"> </w:t>
@@ -3448,7 +3600,6 @@
     </w:p>
     <w:p>
       <w:pPr>
-        <w:pStyle w:val="Compact"/>
         <w:numPr>
           <w:numId w:val="4"/>
           <w:ilvl w:val="1"/>
@@ -3678,10 +3829,38 @@
           <m:e>
             <m:r>
               <m:rPr/>
-              <m:t>ε</m:t>
+              <m:t>\</m:t>
             </m:r>
           </m:e>
         </m:bar>
+        <m:r>
+          <m:rPr/>
+          <m:t>e</m:t>
+        </m:r>
+        <m:r>
+          <m:rPr/>
+          <m:t>p</m:t>
+        </m:r>
+        <m:r>
+          <m:rPr/>
+          <m:t>s</m:t>
+        </m:r>
+        <m:r>
+          <m:rPr/>
+          <m:t>i</m:t>
+        </m:r>
+        <m:r>
+          <m:rPr/>
+          <m:t>l</m:t>
+        </m:r>
+        <m:r>
+          <m:rPr/>
+          <m:t>o</m:t>
+        </m:r>
+        <m:r>
+          <m:rPr/>
+          <m:t>n</m:t>
+        </m:r>
         <m:r>
           <m:rPr/>
           <m:t>=</m:t>
@@ -3743,7 +3922,6 @@
     </w:p>
     <w:p>
       <w:pPr>
-        <w:pStyle w:val="Compact"/>
         <w:numPr>
           <w:numId w:val="4"/>
           <w:ilvl w:val="1"/>
@@ -4155,10 +4333,38 @@
           <m:e>
             <m:r>
               <m:rPr/>
-              <m:t>ε</m:t>
+              <m:t>\</m:t>
             </m:r>
           </m:e>
         </m:bar>
+        <m:r>
+          <m:rPr/>
+          <m:t>e</m:t>
+        </m:r>
+        <m:r>
+          <m:rPr/>
+          <m:t>p</m:t>
+        </m:r>
+        <m:r>
+          <m:rPr/>
+          <m:t>s</m:t>
+        </m:r>
+        <m:r>
+          <m:rPr/>
+          <m:t>i</m:t>
+        </m:r>
+        <m:r>
+          <m:rPr/>
+          <m:t>l</m:t>
+        </m:r>
+        <m:r>
+          <m:rPr/>
+          <m:t>o</m:t>
+        </m:r>
+        <m:r>
+          <m:rPr/>
+          <m:t>n</m:t>
+        </m:r>
         <m:r>
           <m:rPr/>
           <m:t>=</m:t>
@@ -4240,7 +4446,6 @@
     </w:p>
     <w:p>
       <w:pPr>
-        <w:pStyle w:val="Compact"/>
         <w:numPr>
           <w:numId w:val="4"/>
           <w:ilvl w:val="1"/>
@@ -4481,7 +4686,7 @@
     <w:p>
       <w:pPr>
         <w:numPr>
-          <w:numId w:val="2"/>
+          <w:numId w:val="4"/>
           <w:ilvl w:val="0"/>
         </w:numPr>
       </w:pPr>
@@ -4490,6 +4695,13 @@
       </w:r>
     </w:p>
     <w:p>
+      <w:pPr>
+        <w:numPr>
+          <w:numId w:val="1"/>
+          <w:ilvl w:val="0"/>
+        </w:numPr>
+      </w:pPr>
+      <w:br/>
       <m:oMathPara>
         <m:oMathParaPr>
           <m:jc m:val="center"/>
@@ -4680,8 +4892,16 @@
           </m:d>
         </m:oMath>
       </m:oMathPara>
+      <w:br/>
     </w:p>
     <w:p>
+      <w:pPr>
+        <w:numPr>
+          <w:numId w:val="1"/>
+          <w:ilvl w:val="0"/>
+        </w:numPr>
+      </w:pPr>
+      <w:br/>
       <m:oMathPara>
         <m:oMathParaPr>
           <m:jc m:val="center"/>
@@ -4868,6 +5088,7 @@
           </m:d>
         </m:oMath>
       </m:oMathPara>
+      <w:br/>
     </w:p>
     <w:p>
       <w:pPr>
@@ -4956,6 +5177,13 @@
       </w:r>
     </w:p>
     <w:p>
+      <w:pPr>
+        <w:numPr>
+          <w:numId w:val="1"/>
+          <w:ilvl w:val="0"/>
+        </w:numPr>
+      </w:pPr>
+      <w:br/>
       <m:oMathPara>
         <m:oMathParaPr>
           <m:jc m:val="center"/>
@@ -5166,6 +5394,7 @@
           </m:d>
         </m:oMath>
       </m:oMathPara>
+      <w:br/>
     </w:p>
     <w:p>
       <w:pPr>
@@ -5202,8 +5431,10 @@
       <w:r>
         <w:t xml:space="preserve">is dominated and solve the game using the equality of payoffs theorem to give the following Nash equilibrium:</w:t>
       </w:r>
-    </w:p>
-    <w:p>
+      <w:r>
+        <w:t xml:space="preserve"> </w:t>
+      </w:r>
+      <w:br/>
       <m:oMathPara>
         <m:oMathParaPr>
           <m:jc m:val="center"/>
@@ -5295,11 +5526,12 @@
           </m:r>
         </m:oMath>
       </m:oMathPara>
+      <w:br/>
     </w:p>
     <w:p>
       <w:pPr>
         <w:numPr>
-          <w:numId w:val="2"/>
+          <w:numId w:val="4"/>
           <w:ilvl w:val="0"/>
         </w:numPr>
       </w:pPr>
@@ -5324,7 +5556,6 @@
     </w:p>
     <w:p>
       <w:pPr>
-        <w:pStyle w:val="Compact"/>
         <w:numPr>
           <w:numId w:val="5"/>
           <w:ilvl w:val="1"/>
@@ -5360,6 +5591,13 @@
       </w:r>
     </w:p>
     <w:p>
+      <w:pPr>
+        <w:numPr>
+          <w:numId w:val="1"/>
+          <w:ilvl w:val="0"/>
+        </w:numPr>
+      </w:pPr>
+      <w:br/>
       <m:oMathPara>
         <m:oMathParaPr>
           <m:jc m:val="center"/>
@@ -5481,6 +5719,7 @@
           </m:sSup>
         </m:oMath>
       </m:oMathPara>
+      <w:br/>
     </w:p>
     <w:p>
       <w:pPr>
@@ -5494,6 +5733,13 @@
       </w:r>
     </w:p>
     <w:p>
+      <w:pPr>
+        <w:numPr>
+          <w:numId w:val="1"/>
+          <w:ilvl w:val="0"/>
+        </w:numPr>
+      </w:pPr>
+      <w:br/>
       <m:oMathPara>
         <m:oMathParaPr>
           <m:jc m:val="center"/>
@@ -5613,6 +5859,7 @@
           </m:r>
         </m:oMath>
       </m:oMathPara>
+      <w:br/>
     </w:p>
     <w:p>
       <w:pPr>
@@ -5626,6 +5873,13 @@
       </w:r>
     </w:p>
     <w:p>
+      <w:pPr>
+        <w:numPr>
+          <w:numId w:val="1"/>
+          <w:ilvl w:val="0"/>
+        </w:numPr>
+      </w:pPr>
+      <w:br/>
       <m:oMathPara>
         <m:oMathParaPr>
           <m:jc m:val="center"/>
@@ -5687,6 +5941,7 @@
           </m:r>
         </m:oMath>
       </m:oMathPara>
+      <w:br/>
     </w:p>
     <w:p>
       <w:pPr>
@@ -5709,8 +5964,10 @@
       <w:r>
         <w:t xml:space="preserve">Employer:</w:t>
       </w:r>
-    </w:p>
-    <w:p>
+      <w:r>
+        <w:t xml:space="preserve"> </w:t>
+      </w:r>
+      <w:br/>
       <m:oMathPara>
         <m:oMathParaPr>
           <m:jc m:val="center"/>
@@ -5836,19 +6093,17 @@
           </m:r>
         </m:oMath>
       </m:oMathPara>
-    </w:p>
-    <w:p>
-      <w:pPr>
-        <w:numPr>
-          <w:numId w:val="1"/>
-          <w:ilvl w:val="0"/>
-        </w:numPr>
-      </w:pPr>
+      <w:br/>
+      <w:r>
+        <w:t xml:space="preserve"> </w:t>
+      </w:r>
       <w:r>
         <w:t xml:space="preserve">Employee:</w:t>
       </w:r>
-    </w:p>
-    <w:p>
+      <w:r>
+        <w:t xml:space="preserve"> </w:t>
+      </w:r>
+      <w:br/>
       <m:oMathPara>
         <m:oMathParaPr>
           <m:jc m:val="center"/>
@@ -5860,10 +6115,10 @@
           </m:r>
         </m:oMath>
       </m:oMathPara>
+      <w:br/>
     </w:p>
     <w:p>
       <w:pPr>
-        <w:pStyle w:val="Compact"/>
         <w:numPr>
           <w:numId w:val="6"/>
           <w:ilvl w:val="1"/>
@@ -5927,6 +6182,13 @@
       </w:r>
     </w:p>
     <w:p>
+      <w:pPr>
+        <w:numPr>
+          <w:numId w:val="1"/>
+          <w:ilvl w:val="0"/>
+        </w:numPr>
+      </w:pPr>
+      <w:br/>
       <m:oMathPara>
         <m:oMathParaPr>
           <m:jc m:val="center"/>
@@ -6060,11 +6322,12 @@
           </m:r>
         </m:oMath>
       </m:oMathPara>
+      <w:br/>
     </w:p>
     <w:p>
       <w:pPr>
         <w:numPr>
-          <w:numId w:val="2"/>
+          <w:numId w:val="6"/>
           <w:ilvl w:val="0"/>
         </w:numPr>
       </w:pPr>
@@ -6123,7 +6386,7 @@
                     </pic:cNvPicPr>
                   </pic:nvPicPr>
                   <pic:blipFill>
-                    <a:blip r:embed="rId22"/>
+                    <a:blip r:embed="image1"/>
                     <a:stretch>
                       <a:fillRect/>
                     </a:stretch>
@@ -6149,9 +6412,7 @@
           </wp:inline>
         </w:drawing>
       </w:r>
-      <w:r>
-        <w:br w:type="textWrapping"/>
-      </w:r>
+      <w:br/>
       <w:r>
         <w:t xml:space="preserve"> </w:t>
       </w:r>
@@ -6258,6 +6519,13 @@
       </w:r>
     </w:p>
     <w:p>
+      <w:pPr>
+        <w:numPr>
+          <w:numId w:val="1"/>
+          <w:ilvl w:val="0"/>
+        </w:numPr>
+      </w:pPr>
+      <w:br/>
       <m:oMathPara>
         <m:oMathParaPr>
           <m:jc m:val="center"/>
@@ -6488,6 +6756,7 @@
           </m:d>
         </m:oMath>
       </m:oMathPara>
+      <w:br/>
     </w:p>
     <w:p>
       <w:pPr>
@@ -7287,7 +7556,62 @@
       <m:oMath>
         <m:r>
           <m:rPr/>
-          <m:t>2</m:t>
+          <m:t>6</m:t>
+        </m:r>
+        <m:r>
+          <m:rPr/>
+          <m:t>+</m:t>
+        </m:r>
+        <m:r>
+          <m:rPr/>
+          <m:t>u</m:t>
+        </m:r>
+        <m:r>
+          <m:rPr/>
+          <m:t>/</m:t>
+        </m:r>
+        <m:r>
+          <m:rPr/>
+          <m:t>4</m:t>
+        </m:r>
+        <m:r>
+          <m:rPr/>
+          <m:t>≥</m:t>
+        </m:r>
+        <m:r>
+          <m:rPr/>
+          <m:t>1</m:t>
+        </m:r>
+        <m:r>
+          <m:rPr/>
+          <m:t>+</m:t>
+        </m:r>
+        <m:r>
+          <m:rPr/>
+          <m:t>u</m:t>
+        </m:r>
+        <m:r>
+          <m:rPr/>
+          <m:t>/</m:t>
+        </m:r>
+        <m:r>
+          <m:rPr/>
+          <m:t>20</m:t>
+        </m:r>
+      </m:oMath>
+      <w:r>
+        <w:t xml:space="preserve"> </w:t>
+      </w:r>
+      <w:r>
+        <w:t xml:space="preserve">and</w:t>
+      </w:r>
+      <w:r>
+        <w:t xml:space="preserve"> </w:t>
+      </w:r>
+      <m:oMath>
+        <m:r>
+          <m:rPr/>
+          <m:t>1</m:t>
         </m:r>
         <m:r>
           <m:rPr/>
@@ -7303,79 +7627,36 @@
         </m:r>
         <m:r>
           <m:rPr/>
-          <m:t>3</m:t>
-        </m:r>
+          <m:t>v</m:t>
+        </m:r>
+        <m:r>
+          <m:rPr/>
+          <m:t>/</m:t>
+        </m:r>
+        <m:r>
+          <m:rPr/>
+          <m:t>4</m:t>
+        </m:r>
+      </m:oMath>
+      <w:r>
+        <w:t xml:space="preserve"> </w:t>
+      </w:r>
+      <m:oMath>
+        <m:r>
+          <m:rPr/>
+          <m:t>⇒</m:t>
+        </m:r>
+      </m:oMath>
+      <w:r>
+        <w:t xml:space="preserve"> </w:t>
+      </w:r>
+      <m:oMath>
         <m:r>
           <m:rPr/>
           <m:t>u</m:t>
         </m:r>
         <m:r>
           <m:rPr/>
-          <m:t>/</m:t>
-        </m:r>
-        <m:r>
-          <m:rPr/>
-          <m:t>40</m:t>
-        </m:r>
-      </m:oMath>
-      <w:r>
-        <w:t xml:space="preserve"> </w:t>
-      </w:r>
-      <w:r>
-        <w:t xml:space="preserve">and</w:t>
-      </w:r>
-      <w:r>
-        <w:t xml:space="preserve"> </w:t>
-      </w:r>
-      <m:oMath>
-        <m:r>
-          <m:rPr/>
-          <m:t>1</m:t>
-        </m:r>
-        <m:r>
-          <m:rPr/>
-          <m:t>≤</m:t>
-        </m:r>
-        <m:r>
-          <m:rPr/>
-          <m:t>3</m:t>
-        </m:r>
-        <m:r>
-          <m:rPr/>
-          <m:t>+</m:t>
-        </m:r>
-        <m:r>
-          <m:rPr/>
-          <m:t>v</m:t>
-        </m:r>
-        <m:r>
-          <m:rPr/>
-          <m:t>/</m:t>
-        </m:r>
-        <m:r>
-          <m:rPr/>
-          <m:t>4</m:t>
-        </m:r>
-      </m:oMath>
-      <w:r>
-        <w:t xml:space="preserve"> </w:t>
-      </w:r>
-      <m:oMath>
-        <m:r>
-          <m:rPr/>
-          <m:t>⇒</m:t>
-        </m:r>
-      </m:oMath>
-      <w:r>
-        <w:t xml:space="preserve"> </w:t>
-      </w:r>
-      <m:oMath>
-        <m:r>
-          <m:rPr/>
-          <m:t>u</m:t>
-        </m:r>
-        <m:r>
-          <m:rPr/>
           <m:t>≥</m:t>
         </m:r>
         <m:r>
@@ -7384,15 +7665,7 @@
         </m:r>
         <m:r>
           <m:rPr/>
-          <m:t>40</m:t>
-        </m:r>
-        <m:r>
-          <m:rPr/>
-          <m:t>/</m:t>
-        </m:r>
-        <m:r>
-          <m:rPr/>
-          <m:t>3</m:t>
+          <m:t>25</m:t>
         </m:r>
       </m:oMath>
       <w:r>
@@ -7552,7 +7825,7 @@
                     </pic:cNvPicPr>
                   </pic:nvPicPr>
                   <pic:blipFill>
-                    <a:blip r:embed="rId23"/>
+                    <a:blip r:embed="image2"/>
                     <a:stretch>
                       <a:fillRect/>
                     </a:stretch>
@@ -7578,9 +7851,7 @@
           </wp:inline>
         </w:drawing>
       </w:r>
-      <w:r>
-        <w:br w:type="textWrapping"/>
-      </w:r>
+      <w:br/>
       <w:r>
         <w:t xml:space="preserve"> </w:t>
       </w:r>
@@ -7687,6 +7958,13 @@
       </w:r>
     </w:p>
     <w:p>
+      <w:pPr>
+        <w:numPr>
+          <w:numId w:val="1"/>
+          <w:ilvl w:val="0"/>
+        </w:numPr>
+      </w:pPr>
+      <w:br/>
       <m:oMathPara>
         <m:oMathParaPr>
           <m:jc m:val="center"/>
@@ -7909,6 +8187,7 @@
           </m:d>
         </m:oMath>
       </m:oMathPara>
+      <w:br/>
     </w:p>
     <w:p>
       <w:pPr>
@@ -8923,7 +9202,7 @@
                     </pic:cNvPicPr>
                   </pic:nvPicPr>
                   <pic:blipFill>
-                    <a:blip r:embed="rId24"/>
+                    <a:blip r:embed="image3"/>
                     <a:stretch>
                       <a:fillRect/>
                     </a:stretch>
@@ -8949,9 +9228,7 @@
           </wp:inline>
         </w:drawing>
       </w:r>
-      <w:r>
-        <w:br w:type="textWrapping"/>
-      </w:r>
+      <w:br/>
       <w:r>
         <w:t xml:space="preserve"> </w:t>
       </w:r>
@@ -9058,6 +9335,13 @@
       </w:r>
     </w:p>
     <w:p>
+      <w:pPr>
+        <w:numPr>
+          <w:numId w:val="1"/>
+          <w:ilvl w:val="0"/>
+        </w:numPr>
+      </w:pPr>
+      <w:br/>
       <m:oMathPara>
         <m:oMathParaPr>
           <m:jc m:val="center"/>
@@ -9288,6 +9572,7 @@
           </m:d>
         </m:oMath>
       </m:oMathPara>
+      <w:br/>
     </w:p>
     <w:p>
       <w:pPr>
@@ -10299,14 +10584,9 @@
 </w:document>
 </file>
 
-<file path=word/footnotes.xml><?xml version="1.0" encoding="utf-8"?>
-<w:footnotes xmlns:w="http://schemas.openxmlformats.org/wordprocessingml/2006/main" xmlns:m="http://schemas.openxmlformats.org/officeDocument/2006/math" xmlns:r="http://schemas.openxmlformats.org/officeDocument/2006/relationships" xmlns:o="urn:schemas-microsoft-com:office:office" xmlns:v="urn:schemas-microsoft-com:vml" xmlns:w10="urn:schemas-microsoft-com:office:word" xmlns:a="http://schemas.openxmlformats.org/drawingml/2006/main" xmlns:pic="http://schemas.openxmlformats.org/drawingml/2006/picture" xmlns:wp="http://schemas.openxmlformats.org/drawingml/2006/wordprocessingDrawing"/>
-</file>
-
 <file path=word/numbering.xml><?xml version="1.0" encoding="utf-8"?>
 <w:numbering xmlns:w="http://schemas.openxmlformats.org/wordprocessingml/2006/main">
   <w:abstractNum w:abstractNumId="0">
-    <w:nsid w:val="dc3d4823"/>
     <w:multiLevelType w:val="multilevel"/>
     <w:lvl w:ilvl="0">
       <w:numFmt w:val="bullet"/>
@@ -10387,7 +10667,6 @@
     </w:lvl>
   </w:abstractNum>
   <w:abstractNum w:abstractNumId="2">
-    <w:nsid w:val="4fd3c797"/>
     <w:multiLevelType w:val="multilevel"/>
     <w:lvl w:ilvl="0">
       <w:start w:val="1"/>
@@ -10475,7 +10754,6 @@
     </w:lvl>
   </w:abstractNum>
   <w:abstractNum w:abstractNumId="3">
-    <w:nsid w:val="78f2afbf"/>
     <w:multiLevelType w:val="multilevel"/>
     <w:lvl w:ilvl="0">
       <w:start w:val="1"/>
@@ -10563,7 +10841,6 @@
     </w:lvl>
   </w:abstractNum>
   <w:abstractNum w:abstractNumId="4">
-    <w:nsid w:val="cc238437"/>
     <w:multiLevelType w:val="multilevel"/>
     <w:lvl w:ilvl="0">
       <w:start w:val="2"/>
@@ -10869,17 +11146,6 @@
   <w:style w:type="paragraph" w:default="1" w:styleId="Normal">
     <w:name w:val="Normal"/>
     <w:qFormat/>
-    <w:pPr>
-      <w:spacing w:before="180" w:after="180"/>
-    </w:pPr>
-  </w:style>
-  <w:style w:type="paragraph" w:styleId="Compact">
-    <w:name w:val="Compact"/>
-    <w:basedOn w:val="Normal"/>
-    <w:qFormat/>
-    <w:pPr>
-      <w:spacing w:before="36" w:after="36"/>
-    </w:pPr>
   </w:style>
   <w:style w:type="paragraph" w:styleId="Title">
     <w:name w:val="Title"/>
@@ -11103,8 +11369,8 @@
       <w:i/>
     </w:rPr>
   </w:style>
-  <w:style w:type="paragraph" w:styleId="ImageCaption">
-    <w:name w:val="Image Caption"/>
+  <w:style w:type="paragraph" w:styleId="PictureCaption">
+    <w:name w:val="Picture Caption"/>
     <w:basedOn w:val="Normal"/>
     <w:link w:val="BodyTextChar"/>
     <w:pPr>
@@ -11127,15 +11393,15 @@
       <w:sz w:val="22"/>
     </w:rPr>
   </w:style>
-  <w:style w:type="character" w:customStyle="1" w:styleId="FootnoteRef">
-    <w:name w:val="Footnote Ref"/>
+  <w:style w:type="character" w:customStyle="1" w:styleId="FootnoteReference">
+    <w:name w:val="Footnote Reference"/>
     <w:basedOn w:val="BodyTextChar"/>
     <w:rPr>
       <w:vertAlign w:val="superscript"/>
     </w:rPr>
   </w:style>
-  <w:style w:type="character" w:customStyle="1" w:styleId="Link">
-    <w:name w:val="Link"/>
+  <w:style w:type="character" w:customStyle="1" w:styleId="Hyperlink">
+    <w:name w:val="Hyperlink"/>
     <w:basedOn w:val="BodyTextChar"/>
     <w:rPr>
       <w:color w:val="4F81BD" w:themeColor="accent1"/>

</xml_diff>

<commit_message>
fixed typo in solution
</commit_message>
<xml_diff>
--- a/Solutions/Solution_4.docx
+++ b/Solutions/Solution_4.docx
@@ -2,7 +2,7 @@
 <file path=word/document.xml><?xml version="1.0" encoding="utf-8"?>
 <w:document xmlns:w="http://schemas.openxmlformats.org/wordprocessingml/2006/main" xmlns:m="http://schemas.openxmlformats.org/officeDocument/2006/math" xmlns:r="http://schemas.openxmlformats.org/officeDocument/2006/relationships" xmlns:o="urn:schemas-microsoft-com:office:office" xmlns:v="urn:schemas-microsoft-com:vml" xmlns:w10="urn:schemas-microsoft-com:office:word" xmlns:a="http://schemas.openxmlformats.org/drawingml/2006/main" xmlns:pic="http://schemas.openxmlformats.org/drawingml/2006/picture" xmlns:wp="http://schemas.openxmlformats.org/drawingml/2006/wordprocessingDrawing">
   <w:body>
-    <w:bookmarkStart w:id="homework-sheet-4---evolutionary-games-games-with-incomplete-information-and-stochastic-games" w:name="homework-sheet-4---evolutionary-games-games-with-incomplete-information-and-stochastic-games"/>
+    <w:bookmarkStart w:id="21" w:name="homework-sheet-4---evolutionary-games-games-with-incomplete-information-and-stochastic-games"/>
     <w:p>
       <w:pPr>
         <w:pStyle w:val="Heading1"/>
@@ -11,7 +11,7 @@
         <w:t xml:space="preserve">Homework sheet 4 - Evolutionary games, games with incomplete information and stochastic games</w:t>
       </w:r>
     </w:p>
-    <w:bookmarkEnd w:id="homework-sheet-4---evolutionary-games-games-with-incomplete-information-and-stochastic-games"/>
+    <w:bookmarkEnd w:id="21"/>
     <w:p>
       <w:pPr>
         <w:numPr>
@@ -24,13 +24,6 @@
       </w:r>
     </w:p>
     <w:p>
-      <w:pPr>
-        <w:numPr>
-          <w:numId w:val="1"/>
-          <w:ilvl w:val="0"/>
-        </w:numPr>
-      </w:pPr>
-      <w:br/>
       <m:oMathPara>
         <m:oMathParaPr>
           <m:jc m:val="center"/>
@@ -157,7 +150,6 @@
           </m:d>
         </m:oMath>
       </m:oMathPara>
-      <w:br/>
     </w:p>
     <w:p>
       <w:pPr>
@@ -185,13 +177,6 @@
       </w:r>
     </w:p>
     <w:p>
-      <w:pPr>
-        <w:numPr>
-          <w:numId w:val="1"/>
-          <w:ilvl w:val="0"/>
-        </w:numPr>
-      </w:pPr>
-      <w:br/>
       <m:oMathPara>
         <m:oMathParaPr>
           <m:jc m:val="center"/>
@@ -404,7 +389,6 @@
           </m:d>
         </m:oMath>
       </m:oMathPara>
-      <w:br/>
     </w:p>
     <w:p>
       <w:pPr>
@@ -414,7 +398,7 @@
         </w:numPr>
       </w:pPr>
       <w:r>
-        <w:t xml:space="preserve">The two pure Nash equilibria are ESS (because of the first condition of the theorem relating an evolutionary stable strategy to the Nash equilibrium of the associated game).</w:t>
+        <w:t xml:space="preserve">The two pure Nash equilibria are not ESS (because they are not symmetric).</w:t>
       </w:r>
     </w:p>
     <w:p>
@@ -473,13 +457,6 @@
       </w:r>
     </w:p>
     <w:p>
-      <w:pPr>
-        <w:numPr>
-          <w:numId w:val="1"/>
-          <w:ilvl w:val="0"/>
-        </w:numPr>
-      </w:pPr>
-      <w:br/>
       <m:oMathPara>
         <m:oMathParaPr>
           <m:jc m:val="center"/>
@@ -647,7 +624,6 @@
           </m:r>
         </m:oMath>
       </m:oMathPara>
-      <w:br/>
     </w:p>
     <w:p>
       <w:pPr>
@@ -661,13 +637,6 @@
       </w:r>
     </w:p>
     <w:p>
-      <w:pPr>
-        <w:numPr>
-          <w:numId w:val="1"/>
-          <w:ilvl w:val="0"/>
-        </w:numPr>
-      </w:pPr>
-      <w:br/>
       <m:oMathPara>
         <m:oMathParaPr>
           <m:jc m:val="center"/>
@@ -795,7 +764,6 @@
           </m:r>
         </m:oMath>
       </m:oMathPara>
-      <w:br/>
     </w:p>
     <w:p>
       <w:pPr>
@@ -809,13 +777,6 @@
       </w:r>
     </w:p>
     <w:p>
-      <w:pPr>
-        <w:numPr>
-          <w:numId w:val="1"/>
-          <w:ilvl w:val="0"/>
-        </w:numPr>
-      </w:pPr>
-      <w:br/>
       <m:oMathPara>
         <m:oMathParaPr>
           <m:jc m:val="center"/>
@@ -971,7 +932,6 @@
           </m:sSup>
         </m:oMath>
       </m:oMathPara>
-      <w:br/>
     </w:p>
     <w:p>
       <w:pPr>
@@ -1016,13 +976,6 @@
       </w:r>
     </w:p>
     <w:p>
-      <w:pPr>
-        <w:numPr>
-          <w:numId w:val="1"/>
-          <w:ilvl w:val="0"/>
-        </w:numPr>
-      </w:pPr>
-      <w:br/>
       <m:oMathPara>
         <m:oMathParaPr>
           <m:jc m:val="center"/>
@@ -1149,7 +1102,6 @@
           </m:d>
         </m:oMath>
       </m:oMathPara>
-      <w:br/>
     </w:p>
     <w:p>
       <w:pPr>
@@ -1177,13 +1129,6 @@
       </w:r>
     </w:p>
     <w:p>
-      <w:pPr>
-        <w:numPr>
-          <w:numId w:val="1"/>
-          <w:ilvl w:val="0"/>
-        </w:numPr>
-      </w:pPr>
-      <w:br/>
       <m:oMathPara>
         <m:oMathParaPr>
           <m:jc m:val="center"/>
@@ -1396,7 +1341,6 @@
           </m:d>
         </m:oMath>
       </m:oMathPara>
-      <w:br/>
     </w:p>
     <w:p>
       <w:pPr>
@@ -1421,13 +1365,6 @@
       </w:r>
     </w:p>
     <w:p>
-      <w:pPr>
-        <w:numPr>
-          <w:numId w:val="1"/>
-          <w:ilvl w:val="0"/>
-        </w:numPr>
-      </w:pPr>
-      <w:br/>
       <m:oMathPara>
         <m:oMathParaPr>
           <m:jc m:val="center"/>
@@ -1507,7 +1444,6 @@
           </m:r>
         </m:oMath>
       </m:oMathPara>
-      <w:br/>
     </w:p>
     <w:p>
       <w:pPr>
@@ -1521,13 +1457,6 @@
       </w:r>
     </w:p>
     <w:p>
-      <w:pPr>
-        <w:numPr>
-          <w:numId w:val="1"/>
-          <w:ilvl w:val="0"/>
-        </w:numPr>
-      </w:pPr>
-      <w:br/>
       <m:oMathPara>
         <m:oMathParaPr>
           <m:jc m:val="center"/>
@@ -1673,7 +1602,6 @@
           </m:sSup>
         </m:oMath>
       </m:oMathPara>
-      <w:br/>
     </w:p>
     <w:p>
       <w:pPr>
@@ -1846,13 +1774,6 @@
       </w:r>
     </w:p>
     <w:p>
-      <w:pPr>
-        <w:numPr>
-          <w:numId w:val="1"/>
-          <w:ilvl w:val="0"/>
-        </w:numPr>
-      </w:pPr>
-      <w:br/>
       <m:oMathPara>
         <m:oMathParaPr>
           <m:jc m:val="center"/>
@@ -1904,11 +1825,8 @@
           </m:r>
         </m:oMath>
       </m:oMathPara>
-      <w:br/>
-      <w:r>
-        <w:t xml:space="preserve"> </w:t>
-      </w:r>
-      <w:br/>
+    </w:p>
+    <w:p>
       <m:oMathPara>
         <m:oMathParaPr>
           <m:jc m:val="center"/>
@@ -1976,7 +1894,6 @@
           </m:r>
         </m:oMath>
       </m:oMathPara>
-      <w:br/>
     </w:p>
     <w:p>
       <w:pPr>
@@ -2016,6 +1933,7 @@
     </w:p>
     <w:p>
       <w:pPr>
+        <w:pStyle w:val="Compact"/>
         <w:numPr>
           <w:numId w:val="3"/>
           <w:ilvl w:val="1"/>
@@ -2138,6 +2056,7 @@
     </w:p>
     <w:p>
       <w:pPr>
+        <w:pStyle w:val="Compact"/>
         <w:numPr>
           <w:numId w:val="3"/>
           <w:ilvl w:val="1"/>
@@ -2260,6 +2179,7 @@
     </w:p>
     <w:p>
       <w:pPr>
+        <w:pStyle w:val="Compact"/>
         <w:numPr>
           <w:numId w:val="3"/>
           <w:ilvl w:val="1"/>
@@ -2828,13 +2748,6 @@
       </w:r>
     </w:p>
     <w:p>
-      <w:pPr>
-        <w:numPr>
-          <w:numId w:val="1"/>
-          <w:ilvl w:val="0"/>
-        </w:numPr>
-      </w:pPr>
-      <w:br/>
       <m:oMathPara>
         <m:oMathParaPr>
           <m:jc m:val="center"/>
@@ -3188,7 +3101,6 @@
           </m:r>
         </m:oMath>
       </m:oMathPara>
-      <w:br/>
     </w:p>
     <w:p>
       <w:pPr>
@@ -3202,13 +3114,6 @@
       </w:r>
     </w:p>
     <w:p>
-      <w:pPr>
-        <w:numPr>
-          <w:numId w:val="1"/>
-          <w:ilvl w:val="0"/>
-        </w:numPr>
-      </w:pPr>
-      <w:br/>
       <m:oMathPara>
         <m:oMathParaPr>
           <m:jc m:val="center"/>
@@ -3454,7 +3359,6 @@
           </m:r>
         </m:oMath>
       </m:oMathPara>
-      <w:br/>
     </w:p>
     <w:p>
       <w:pPr>
@@ -3508,38 +3412,10 @@
           <m:e>
             <m:r>
               <m:rPr/>
-              <m:t>\</m:t>
+              <m:t>ε</m:t>
             </m:r>
           </m:e>
         </m:bar>
-        <m:r>
-          <m:rPr/>
-          <m:t>e</m:t>
-        </m:r>
-        <m:r>
-          <m:rPr/>
-          <m:t>p</m:t>
-        </m:r>
-        <m:r>
-          <m:rPr/>
-          <m:t>s</m:t>
-        </m:r>
-        <m:r>
-          <m:rPr/>
-          <m:t>i</m:t>
-        </m:r>
-        <m:r>
-          <m:rPr/>
-          <m:t>l</m:t>
-        </m:r>
-        <m:r>
-          <m:rPr/>
-          <m:t>o</m:t>
-        </m:r>
-        <m:r>
-          <m:rPr/>
-          <m:t>n</m:t>
-        </m:r>
       </m:oMath>
       <w:r>
         <w:t xml:space="preserve"> </w:t>
@@ -3558,38 +3434,10 @@
           <m:e>
             <m:r>
               <m:rPr/>
-              <m:t>\</m:t>
+              <m:t>ε</m:t>
             </m:r>
           </m:e>
         </m:bar>
-        <m:r>
-          <m:rPr/>
-          <m:t>e</m:t>
-        </m:r>
-        <m:r>
-          <m:rPr/>
-          <m:t>p</m:t>
-        </m:r>
-        <m:r>
-          <m:rPr/>
-          <m:t>s</m:t>
-        </m:r>
-        <m:r>
-          <m:rPr/>
-          <m:t>i</m:t>
-        </m:r>
-        <m:r>
-          <m:rPr/>
-          <m:t>l</m:t>
-        </m:r>
-        <m:r>
-          <m:rPr/>
-          <m:t>o</m:t>
-        </m:r>
-        <m:r>
-          <m:rPr/>
-          <m:t>n</m:t>
-        </m:r>
       </m:oMath>
       <w:r>
         <w:t xml:space="preserve"> </w:t>
@@ -3600,6 +3448,7 @@
     </w:p>
     <w:p>
       <w:pPr>
+        <w:pStyle w:val="Compact"/>
         <w:numPr>
           <w:numId w:val="4"/>
           <w:ilvl w:val="1"/>
@@ -3829,38 +3678,10 @@
           <m:e>
             <m:r>
               <m:rPr/>
-              <m:t>\</m:t>
+              <m:t>ε</m:t>
             </m:r>
           </m:e>
         </m:bar>
-        <m:r>
-          <m:rPr/>
-          <m:t>e</m:t>
-        </m:r>
-        <m:r>
-          <m:rPr/>
-          <m:t>p</m:t>
-        </m:r>
-        <m:r>
-          <m:rPr/>
-          <m:t>s</m:t>
-        </m:r>
-        <m:r>
-          <m:rPr/>
-          <m:t>i</m:t>
-        </m:r>
-        <m:r>
-          <m:rPr/>
-          <m:t>l</m:t>
-        </m:r>
-        <m:r>
-          <m:rPr/>
-          <m:t>o</m:t>
-        </m:r>
-        <m:r>
-          <m:rPr/>
-          <m:t>n</m:t>
-        </m:r>
         <m:r>
           <m:rPr/>
           <m:t>=</m:t>
@@ -3922,6 +3743,7 @@
     </w:p>
     <w:p>
       <w:pPr>
+        <w:pStyle w:val="Compact"/>
         <w:numPr>
           <w:numId w:val="4"/>
           <w:ilvl w:val="1"/>
@@ -4333,38 +4155,10 @@
           <m:e>
             <m:r>
               <m:rPr/>
-              <m:t>\</m:t>
+              <m:t>ε</m:t>
             </m:r>
           </m:e>
         </m:bar>
-        <m:r>
-          <m:rPr/>
-          <m:t>e</m:t>
-        </m:r>
-        <m:r>
-          <m:rPr/>
-          <m:t>p</m:t>
-        </m:r>
-        <m:r>
-          <m:rPr/>
-          <m:t>s</m:t>
-        </m:r>
-        <m:r>
-          <m:rPr/>
-          <m:t>i</m:t>
-        </m:r>
-        <m:r>
-          <m:rPr/>
-          <m:t>l</m:t>
-        </m:r>
-        <m:r>
-          <m:rPr/>
-          <m:t>o</m:t>
-        </m:r>
-        <m:r>
-          <m:rPr/>
-          <m:t>n</m:t>
-        </m:r>
         <m:r>
           <m:rPr/>
           <m:t>=</m:t>
@@ -4446,6 +4240,7 @@
     </w:p>
     <w:p>
       <w:pPr>
+        <w:pStyle w:val="Compact"/>
         <w:numPr>
           <w:numId w:val="4"/>
           <w:ilvl w:val="1"/>
@@ -4686,7 +4481,7 @@
     <w:p>
       <w:pPr>
         <w:numPr>
-          <w:numId w:val="4"/>
+          <w:numId w:val="2"/>
           <w:ilvl w:val="0"/>
         </w:numPr>
       </w:pPr>
@@ -4695,13 +4490,6 @@
       </w:r>
     </w:p>
     <w:p>
-      <w:pPr>
-        <w:numPr>
-          <w:numId w:val="1"/>
-          <w:ilvl w:val="0"/>
-        </w:numPr>
-      </w:pPr>
-      <w:br/>
       <m:oMathPara>
         <m:oMathParaPr>
           <m:jc m:val="center"/>
@@ -4892,16 +4680,8 @@
           </m:d>
         </m:oMath>
       </m:oMathPara>
-      <w:br/>
     </w:p>
     <w:p>
-      <w:pPr>
-        <w:numPr>
-          <w:numId w:val="1"/>
-          <w:ilvl w:val="0"/>
-        </w:numPr>
-      </w:pPr>
-      <w:br/>
       <m:oMathPara>
         <m:oMathParaPr>
           <m:jc m:val="center"/>
@@ -5088,7 +4868,6 @@
           </m:d>
         </m:oMath>
       </m:oMathPara>
-      <w:br/>
     </w:p>
     <w:p>
       <w:pPr>
@@ -5177,13 +4956,6 @@
       </w:r>
     </w:p>
     <w:p>
-      <w:pPr>
-        <w:numPr>
-          <w:numId w:val="1"/>
-          <w:ilvl w:val="0"/>
-        </w:numPr>
-      </w:pPr>
-      <w:br/>
       <m:oMathPara>
         <m:oMathParaPr>
           <m:jc m:val="center"/>
@@ -5394,7 +5166,6 @@
           </m:d>
         </m:oMath>
       </m:oMathPara>
-      <w:br/>
     </w:p>
     <w:p>
       <w:pPr>
@@ -5431,10 +5202,8 @@
       <w:r>
         <w:t xml:space="preserve">is dominated and solve the game using the equality of payoffs theorem to give the following Nash equilibrium:</w:t>
       </w:r>
-      <w:r>
-        <w:t xml:space="preserve"> </w:t>
-      </w:r>
-      <w:br/>
+    </w:p>
+    <w:p>
       <m:oMathPara>
         <m:oMathParaPr>
           <m:jc m:val="center"/>
@@ -5526,12 +5295,11 @@
           </m:r>
         </m:oMath>
       </m:oMathPara>
-      <w:br/>
     </w:p>
     <w:p>
       <w:pPr>
         <w:numPr>
-          <w:numId w:val="4"/>
+          <w:numId w:val="2"/>
           <w:ilvl w:val="0"/>
         </w:numPr>
       </w:pPr>
@@ -5556,6 +5324,7 @@
     </w:p>
     <w:p>
       <w:pPr>
+        <w:pStyle w:val="Compact"/>
         <w:numPr>
           <w:numId w:val="5"/>
           <w:ilvl w:val="1"/>
@@ -5591,13 +5360,6 @@
       </w:r>
     </w:p>
     <w:p>
-      <w:pPr>
-        <w:numPr>
-          <w:numId w:val="1"/>
-          <w:ilvl w:val="0"/>
-        </w:numPr>
-      </w:pPr>
-      <w:br/>
       <m:oMathPara>
         <m:oMathParaPr>
           <m:jc m:val="center"/>
@@ -5719,7 +5481,6 @@
           </m:sSup>
         </m:oMath>
       </m:oMathPara>
-      <w:br/>
     </w:p>
     <w:p>
       <w:pPr>
@@ -5733,13 +5494,6 @@
       </w:r>
     </w:p>
     <w:p>
-      <w:pPr>
-        <w:numPr>
-          <w:numId w:val="1"/>
-          <w:ilvl w:val="0"/>
-        </w:numPr>
-      </w:pPr>
-      <w:br/>
       <m:oMathPara>
         <m:oMathParaPr>
           <m:jc m:val="center"/>
@@ -5859,7 +5613,6 @@
           </m:r>
         </m:oMath>
       </m:oMathPara>
-      <w:br/>
     </w:p>
     <w:p>
       <w:pPr>
@@ -5873,13 +5626,6 @@
       </w:r>
     </w:p>
     <w:p>
-      <w:pPr>
-        <w:numPr>
-          <w:numId w:val="1"/>
-          <w:ilvl w:val="0"/>
-        </w:numPr>
-      </w:pPr>
-      <w:br/>
       <m:oMathPara>
         <m:oMathParaPr>
           <m:jc m:val="center"/>
@@ -5941,7 +5687,6 @@
           </m:r>
         </m:oMath>
       </m:oMathPara>
-      <w:br/>
     </w:p>
     <w:p>
       <w:pPr>
@@ -5964,10 +5709,8 @@
       <w:r>
         <w:t xml:space="preserve">Employer:</w:t>
       </w:r>
-      <w:r>
-        <w:t xml:space="preserve"> </w:t>
-      </w:r>
-      <w:br/>
+    </w:p>
+    <w:p>
       <m:oMathPara>
         <m:oMathParaPr>
           <m:jc m:val="center"/>
@@ -6093,40 +5836,6 @@
           </m:r>
         </m:oMath>
       </m:oMathPara>
-      <w:br/>
-      <w:r>
-        <w:t xml:space="preserve"> </w:t>
-      </w:r>
-      <w:r>
-        <w:t xml:space="preserve">Employee:</w:t>
-      </w:r>
-      <w:r>
-        <w:t xml:space="preserve"> </w:t>
-      </w:r>
-      <w:br/>
-      <m:oMathPara>
-        <m:oMathParaPr>
-          <m:jc m:val="center"/>
-        </m:oMathParaPr>
-        <m:oMath>
-          <m:r>
-            <m:rPr/>
-            <m:t>1</m:t>
-          </m:r>
-        </m:oMath>
-      </m:oMathPara>
-      <w:br/>
-    </w:p>
-    <w:p>
-      <w:pPr>
-        <w:numPr>
-          <w:numId w:val="6"/>
-          <w:ilvl w:val="1"/>
-        </w:numPr>
-      </w:pPr>
-      <w:r>
-        <w:t xml:space="preserve">Obtain a condition for which the employer should offer a bonus.</w:t>
-      </w:r>
     </w:p>
     <w:p>
       <w:pPr>
@@ -6136,10 +5845,32 @@
         </w:numPr>
       </w:pPr>
       <w:r>
-        <w:rPr>
-          <w:b/>
-        </w:rPr>
-        <w:t xml:space="preserve">Solution</w:t>
+        <w:t xml:space="preserve">Employee:</w:t>
+      </w:r>
+    </w:p>
+    <w:p>
+      <m:oMathPara>
+        <m:oMathParaPr>
+          <m:jc m:val="center"/>
+        </m:oMathParaPr>
+        <m:oMath>
+          <m:r>
+            <m:rPr/>
+            <m:t>1</m:t>
+          </m:r>
+        </m:oMath>
+      </m:oMathPara>
+    </w:p>
+    <w:p>
+      <w:pPr>
+        <w:pStyle w:val="Compact"/>
+        <w:numPr>
+          <w:numId w:val="6"/>
+          <w:ilvl w:val="1"/>
+        </w:numPr>
+      </w:pPr>
+      <w:r>
+        <w:t xml:space="preserve">Obtain a condition for which the employer should offer a bonus.</w:t>
       </w:r>
     </w:p>
     <w:p>
@@ -6150,35 +5881,10 @@
         </w:numPr>
       </w:pPr>
       <w:r>
-        <w:t xml:space="preserve">If no bonus is offered the employee has no incentive for a high effort thus</w:t>
-      </w:r>
-      <w:r>
-        <w:t xml:space="preserve"> </w:t>
-      </w:r>
-      <m:oMath>
-        <m:r>
-          <m:rPr/>
-          <m:t>κ</m:t>
-        </m:r>
-        <m:r>
-          <m:rPr/>
-          <m:t>=</m:t>
-        </m:r>
-        <m:r>
-          <m:rPr/>
-          <m:t>ω</m:t>
-        </m:r>
-        <m:r>
-          <m:rPr/>
-          <m:t>=</m:t>
-        </m:r>
-        <m:r>
-          <m:rPr/>
-          <m:t>1</m:t>
-        </m:r>
-      </m:oMath>
-      <w:r>
-        <w:t xml:space="preserve">, thus the employer should offer a bonus iff:</w:t>
+        <w:rPr>
+          <w:b/>
+        </w:rPr>
+        <w:t xml:space="preserve">Solution</w:t>
       </w:r>
     </w:p>
     <w:p>
@@ -6188,7 +5894,39 @@
           <w:ilvl w:val="0"/>
         </w:numPr>
       </w:pPr>
-      <w:br/>
+      <w:r>
+        <w:t xml:space="preserve">If no bonus is offered the employee has no incentive for a high effort thus</w:t>
+      </w:r>
+      <w:r>
+        <w:t xml:space="preserve"> </w:t>
+      </w:r>
+      <m:oMath>
+        <m:r>
+          <m:rPr/>
+          <m:t>κ</m:t>
+        </m:r>
+        <m:r>
+          <m:rPr/>
+          <m:t>=</m:t>
+        </m:r>
+        <m:r>
+          <m:rPr/>
+          <m:t>ω</m:t>
+        </m:r>
+        <m:r>
+          <m:rPr/>
+          <m:t>=</m:t>
+        </m:r>
+        <m:r>
+          <m:rPr/>
+          <m:t>1</m:t>
+        </m:r>
+      </m:oMath>
+      <w:r>
+        <w:t xml:space="preserve">, thus the employer should offer a bonus iff:</w:t>
+      </w:r>
+    </w:p>
+    <w:p>
       <m:oMathPara>
         <m:oMathParaPr>
           <m:jc m:val="center"/>
@@ -6322,12 +6060,11 @@
           </m:r>
         </m:oMath>
       </m:oMathPara>
-      <w:br/>
     </w:p>
     <w:p>
       <w:pPr>
         <w:numPr>
-          <w:numId w:val="6"/>
+          <w:numId w:val="2"/>
           <w:ilvl w:val="0"/>
         </w:numPr>
       </w:pPr>
@@ -6386,7 +6123,7 @@
                     </pic:cNvPicPr>
                   </pic:nvPicPr>
                   <pic:blipFill>
-                    <a:blip r:embed="image1"/>
+                    <a:blip r:embed="rId22"/>
                     <a:stretch>
                       <a:fillRect/>
                     </a:stretch>
@@ -6412,7 +6149,9 @@
           </wp:inline>
         </w:drawing>
       </w:r>
-      <w:br/>
+      <w:r>
+        <w:br w:type="textWrapping"/>
+      </w:r>
       <w:r>
         <w:t xml:space="preserve"> </w:t>
       </w:r>
@@ -6519,13 +6258,6 @@
       </w:r>
     </w:p>
     <w:p>
-      <w:pPr>
-        <w:numPr>
-          <w:numId w:val="1"/>
-          <w:ilvl w:val="0"/>
-        </w:numPr>
-      </w:pPr>
-      <w:br/>
       <m:oMathPara>
         <m:oMathParaPr>
           <m:jc m:val="center"/>
@@ -6756,7 +6488,6 @@
           </m:d>
         </m:oMath>
       </m:oMathPara>
-      <w:br/>
     </w:p>
     <w:p>
       <w:pPr>
@@ -7825,7 +7556,7 @@
                     </pic:cNvPicPr>
                   </pic:nvPicPr>
                   <pic:blipFill>
-                    <a:blip r:embed="image2"/>
+                    <a:blip r:embed="rId23"/>
                     <a:stretch>
                       <a:fillRect/>
                     </a:stretch>
@@ -7851,7 +7582,9 @@
           </wp:inline>
         </w:drawing>
       </w:r>
-      <w:br/>
+      <w:r>
+        <w:br w:type="textWrapping"/>
+      </w:r>
       <w:r>
         <w:t xml:space="preserve"> </w:t>
       </w:r>
@@ -7958,13 +7691,6 @@
       </w:r>
     </w:p>
     <w:p>
-      <w:pPr>
-        <w:numPr>
-          <w:numId w:val="1"/>
-          <w:ilvl w:val="0"/>
-        </w:numPr>
-      </w:pPr>
-      <w:br/>
       <m:oMathPara>
         <m:oMathParaPr>
           <m:jc m:val="center"/>
@@ -8187,7 +7913,6 @@
           </m:d>
         </m:oMath>
       </m:oMathPara>
-      <w:br/>
     </w:p>
     <w:p>
       <w:pPr>
@@ -9202,7 +8927,7 @@
                     </pic:cNvPicPr>
                   </pic:nvPicPr>
                   <pic:blipFill>
-                    <a:blip r:embed="image3"/>
+                    <a:blip r:embed="rId24"/>
                     <a:stretch>
                       <a:fillRect/>
                     </a:stretch>
@@ -9228,7 +8953,9 @@
           </wp:inline>
         </w:drawing>
       </w:r>
-      <w:br/>
+      <w:r>
+        <w:br w:type="textWrapping"/>
+      </w:r>
       <w:r>
         <w:t xml:space="preserve"> </w:t>
       </w:r>
@@ -9335,13 +9062,6 @@
       </w:r>
     </w:p>
     <w:p>
-      <w:pPr>
-        <w:numPr>
-          <w:numId w:val="1"/>
-          <w:ilvl w:val="0"/>
-        </w:numPr>
-      </w:pPr>
-      <w:br/>
       <m:oMathPara>
         <m:oMathParaPr>
           <m:jc m:val="center"/>
@@ -9572,7 +9292,6 @@
           </m:d>
         </m:oMath>
       </m:oMathPara>
-      <w:br/>
     </w:p>
     <w:p>
       <w:pPr>
@@ -10584,9 +10303,14 @@
 </w:document>
 </file>
 
+<file path=word/footnotes.xml><?xml version="1.0" encoding="utf-8"?>
+<w:footnotes xmlns:w="http://schemas.openxmlformats.org/wordprocessingml/2006/main" xmlns:m="http://schemas.openxmlformats.org/officeDocument/2006/math" xmlns:r="http://schemas.openxmlformats.org/officeDocument/2006/relationships" xmlns:o="urn:schemas-microsoft-com:office:office" xmlns:v="urn:schemas-microsoft-com:vml" xmlns:w10="urn:schemas-microsoft-com:office:word" xmlns:a="http://schemas.openxmlformats.org/drawingml/2006/main" xmlns:pic="http://schemas.openxmlformats.org/drawingml/2006/picture" xmlns:wp="http://schemas.openxmlformats.org/drawingml/2006/wordprocessingDrawing"/>
+</file>
+
 <file path=word/numbering.xml><?xml version="1.0" encoding="utf-8"?>
 <w:numbering xmlns:w="http://schemas.openxmlformats.org/wordprocessingml/2006/main">
   <w:abstractNum w:abstractNumId="0">
+    <w:nsid w:val="c8617d78"/>
     <w:multiLevelType w:val="multilevel"/>
     <w:lvl w:ilvl="0">
       <w:numFmt w:val="bullet"/>
@@ -10667,6 +10391,7 @@
     </w:lvl>
   </w:abstractNum>
   <w:abstractNum w:abstractNumId="2">
+    <w:nsid w:val="da6122a0"/>
     <w:multiLevelType w:val="multilevel"/>
     <w:lvl w:ilvl="0">
       <w:start w:val="1"/>
@@ -10754,6 +10479,7 @@
     </w:lvl>
   </w:abstractNum>
   <w:abstractNum w:abstractNumId="3">
+    <w:nsid w:val="cb87109d"/>
     <w:multiLevelType w:val="multilevel"/>
     <w:lvl w:ilvl="0">
       <w:start w:val="1"/>
@@ -10841,6 +10567,7 @@
     </w:lvl>
   </w:abstractNum>
   <w:abstractNum w:abstractNumId="4">
+    <w:nsid w:val="27aa7242"/>
     <w:multiLevelType w:val="multilevel"/>
     <w:lvl w:ilvl="0">
       <w:start w:val="2"/>
@@ -11146,6 +10873,17 @@
   <w:style w:type="paragraph" w:default="1" w:styleId="Normal">
     <w:name w:val="Normal"/>
     <w:qFormat/>
+    <w:pPr>
+      <w:spacing w:before="180" w:after="180"/>
+    </w:pPr>
+  </w:style>
+  <w:style w:type="paragraph" w:styleId="Compact">
+    <w:name w:val="Compact"/>
+    <w:basedOn w:val="Normal"/>
+    <w:qFormat/>
+    <w:pPr>
+      <w:spacing w:before="36" w:after="36"/>
+    </w:pPr>
   </w:style>
   <w:style w:type="paragraph" w:styleId="Title">
     <w:name w:val="Title"/>
@@ -11313,6 +11051,14 @@
       <w:szCs w:val="20"/>
     </w:rPr>
   </w:style>
+  <w:style w:type="paragraph" w:styleId="FootnoteText">
+    <w:name w:val="Footnote Text"/>
+    <w:basedOn w:val="Normal"/>
+    <w:next w:val="FootnoteText"/>
+    <w:uiPriority w:val="9"/>
+    <w:unhideWhenUsed/>
+    <w:qFormat/>
+  </w:style>
   <w:style w:type="character" w:default="1" w:styleId="DefaultParagraphFont">
     <w:name w:val="Default Paragraph Font"/>
     <w:semiHidden/>
@@ -11369,8 +11115,8 @@
       <w:i/>
     </w:rPr>
   </w:style>
-  <w:style w:type="paragraph" w:styleId="PictureCaption">
-    <w:name w:val="Picture Caption"/>
+  <w:style w:type="paragraph" w:styleId="ImageCaption">
+    <w:name w:val="Image Caption"/>
     <w:basedOn w:val="Normal"/>
     <w:link w:val="BodyTextChar"/>
     <w:pPr>
@@ -11393,15 +11139,15 @@
       <w:sz w:val="22"/>
     </w:rPr>
   </w:style>
-  <w:style w:type="character" w:customStyle="1" w:styleId="FootnoteReference">
-    <w:name w:val="Footnote Reference"/>
+  <w:style w:type="character" w:customStyle="1" w:styleId="FootnoteRef">
+    <w:name w:val="Footnote Ref"/>
     <w:basedOn w:val="BodyTextChar"/>
     <w:rPr>
       <w:vertAlign w:val="superscript"/>
     </w:rPr>
   </w:style>
-  <w:style w:type="character" w:customStyle="1" w:styleId="Hyperlink">
-    <w:name w:val="Hyperlink"/>
+  <w:style w:type="character" w:customStyle="1" w:styleId="Link">
+    <w:name w:val="Link"/>
     <w:basedOn w:val="BodyTextChar"/>
     <w:rPr>
       <w:color w:val="4F81BD" w:themeColor="accent1"/>

</xml_diff>